<commit_message>
minor changes in docu
</commit_message>
<xml_diff>
--- a/material/Projektdokumentation_MusicXMLAnalyzer-Lamm_Lechler_Semmelmann_Schneider.docx
+++ b/material/Projektdokumentation_MusicXMLAnalyzer-Lamm_Lechler_Semmelmann_Schneider.docx
@@ -1,6 +1,6 @@
 
 <file path=word/document.xml><?xml version="1.0" encoding="utf-8"?>
-<w:document xmlns:ve="http://schemas.openxmlformats.org/markup-compatibility/2006" xmlns:o="urn:schemas-microsoft-com:office:office" xmlns:r="http://schemas.openxmlformats.org/officeDocument/2006/relationships" xmlns:m="http://schemas.openxmlformats.org/officeDocument/2006/math" xmlns:v="urn:schemas-microsoft-com:vml" xmlns:wp="http://schemas.openxmlformats.org/drawingml/2006/wordprocessingDrawing" xmlns:w10="urn:schemas-microsoft-com:office:word" xmlns:w="http://schemas.openxmlformats.org/wordprocessingml/2006/main" xmlns:wne="http://schemas.microsoft.com/office/word/2006/wordml">
+<w:document xmlns:wpc="http://schemas.microsoft.com/office/word/2010/wordprocessingCanvas" xmlns:mc="http://schemas.openxmlformats.org/markup-compatibility/2006" xmlns:o="urn:schemas-microsoft-com:office:office" xmlns:r="http://schemas.openxmlformats.org/officeDocument/2006/relationships" xmlns:m="http://schemas.openxmlformats.org/officeDocument/2006/math" xmlns:v="urn:schemas-microsoft-com:vml" xmlns:wp14="http://schemas.microsoft.com/office/word/2010/wordprocessingDrawing" xmlns:wp="http://schemas.openxmlformats.org/drawingml/2006/wordprocessingDrawing" xmlns:w10="urn:schemas-microsoft-com:office:word" xmlns:w="http://schemas.openxmlformats.org/wordprocessingml/2006/main" xmlns:w14="http://schemas.microsoft.com/office/word/2010/wordml" xmlns:w15="http://schemas.microsoft.com/office/word/2012/wordml" xmlns:wpg="http://schemas.microsoft.com/office/word/2010/wordprocessingGroup" xmlns:wpi="http://schemas.microsoft.com/office/word/2010/wordprocessingInk" xmlns:wne="http://schemas.microsoft.com/office/word/2006/wordml" xmlns:wps="http://schemas.microsoft.com/office/word/2010/wordprocessingShape" mc:Ignorable="w14 w15 wp14">
   <w:body>
     <w:p>
       <w:pPr>
@@ -320,15 +320,7 @@
         <w:pStyle w:val="TitelseiteText"/>
       </w:pPr>
       <w:r>
-        <w:t xml:space="preserve">Lukas Lamm, David </w:t>
-      </w:r>
-      <w:proofErr w:type="spellStart"/>
-      <w:r>
-        <w:t>Lechler</w:t>
-      </w:r>
-      <w:proofErr w:type="spellEnd"/>
-      <w:r>
-        <w:t>, Matthias Schneider</w:t>
+        <w:t>Lukas Lamm, David Lechler, Matthias Schneider</w:t>
       </w:r>
       <w:r>
         <w:t>, Tobias Semmelmann</w:t>
@@ -1275,21 +1267,7 @@
             <w:rStyle w:val="Hyperlink"/>
             <w:noProof/>
           </w:rPr>
-          <w:t>Projektablauf und Zustä</w:t>
-        </w:r>
-        <w:r>
-          <w:rPr>
-            <w:rStyle w:val="Hyperlink"/>
-            <w:noProof/>
-          </w:rPr>
-          <w:t>n</w:t>
-        </w:r>
-        <w:r>
-          <w:rPr>
-            <w:rStyle w:val="Hyperlink"/>
-            <w:noProof/>
-          </w:rPr>
-          <w:t>digkeiten</w:t>
+          <w:t>Projektablauf und Zuständigkeiten</w:t>
         </w:r>
         <w:r>
           <w:rPr>
@@ -2509,363 +2487,129 @@
     </w:p>
     <w:p>
       <w:r>
-        <w:rPr>
-          <w:color w:val="000000"/>
-          <w:sz w:val="23"/>
-          <w:szCs w:val="23"/>
-        </w:rPr>
-        <w:t>Bei einer komplexen Untersuchung von Musikstücken ist es oft unumgänglich, auch die Partitur auszuwerten. Die manuelle Analyse ist, vor allem wenn mehrere Partituren unte</w:t>
-      </w:r>
-      <w:r>
-        <w:rPr>
-          <w:color w:val="000000"/>
-          <w:sz w:val="23"/>
-          <w:szCs w:val="23"/>
-        </w:rPr>
-        <w:t>r</w:t>
-      </w:r>
-      <w:r>
-        <w:rPr>
-          <w:color w:val="000000"/>
-          <w:sz w:val="23"/>
-          <w:szCs w:val="23"/>
-        </w:rPr>
-        <w:t>sucht werden sollen, oftmals aufwendig und mühselig. Neben koste</w:t>
-      </w:r>
-      <w:r>
-        <w:rPr>
-          <w:color w:val="000000"/>
-          <w:sz w:val="23"/>
-          <w:szCs w:val="23"/>
-        </w:rPr>
-        <w:t>n</w:t>
-      </w:r>
-      <w:r>
-        <w:rPr>
-          <w:color w:val="000000"/>
-          <w:sz w:val="23"/>
-          <w:szCs w:val="23"/>
-        </w:rPr>
-        <w:t>pflichtiger Software wie Finale</w:t>
+        <w:t>Bei einer komplexen Untersuchung von Musikstücken ist es oft unumgänglich, auch die Partitur auszuwerten. Die manuelle Analyse ist, vor allem wenn mehrere Partituren untersucht werden sollen, oftmals aufwendig und mühselig. Neben kostenpflichtiger Software wie Finale</w:t>
       </w:r>
       <w:r>
         <w:rPr>
           <w:rStyle w:val="Funotenzeichen"/>
           <w:color w:val="000000"/>
-          <w:sz w:val="23"/>
-          <w:szCs w:val="23"/>
         </w:rPr>
         <w:footnoteReference w:id="1"/>
       </w:r>
       <w:r>
-        <w:rPr>
-          <w:color w:val="000000"/>
-          <w:sz w:val="23"/>
-          <w:szCs w:val="23"/>
-        </w:rPr>
-        <w:t xml:space="preserve"> und kostenloser Software wie </w:t>
-      </w:r>
-      <w:proofErr w:type="spellStart"/>
-      <w:r>
-        <w:rPr>
-          <w:color w:val="000000"/>
-          <w:sz w:val="23"/>
-          <w:szCs w:val="23"/>
-        </w:rPr>
-        <w:t>Musescore</w:t>
-      </w:r>
-      <w:proofErr w:type="spellEnd"/>
+        <w:t xml:space="preserve"> und kostenloser Software wie Musescore</w:t>
+      </w:r>
       <w:r>
         <w:rPr>
           <w:rStyle w:val="Funotenzeichen"/>
           <w:color w:val="000000"/>
-          <w:sz w:val="23"/>
-          <w:szCs w:val="23"/>
         </w:rPr>
         <w:footnoteReference w:id="2"/>
       </w:r>
       <w:r>
-        <w:rPr>
-          <w:color w:val="000000"/>
-          <w:sz w:val="23"/>
-          <w:szCs w:val="23"/>
-        </w:rPr>
-        <w:t>, die zum Erste</w:t>
-      </w:r>
-      <w:r>
-        <w:rPr>
-          <w:color w:val="000000"/>
-          <w:sz w:val="23"/>
-          <w:szCs w:val="23"/>
-        </w:rPr>
-        <w:t>l</w:t>
-      </w:r>
-      <w:r>
-        <w:rPr>
-          <w:color w:val="000000"/>
-          <w:sz w:val="23"/>
-          <w:szCs w:val="23"/>
-        </w:rPr>
-        <w:t>len und Bearbeiten von Partituren geeignet sind, entstehen auch einige Projekte, die das Festhalten und B</w:t>
-      </w:r>
-      <w:r>
-        <w:rPr>
-          <w:color w:val="000000"/>
-          <w:sz w:val="23"/>
-          <w:szCs w:val="23"/>
-        </w:rPr>
-        <w:t>e</w:t>
-      </w:r>
-      <w:r>
-        <w:rPr>
-          <w:color w:val="000000"/>
-          <w:sz w:val="23"/>
-          <w:szCs w:val="23"/>
-        </w:rPr>
-        <w:t xml:space="preserve">arbeiten von Noten im Browser erlauben. Beispiele hierfür sind </w:t>
-      </w:r>
-      <w:proofErr w:type="spellStart"/>
-      <w:r>
-        <w:rPr>
-          <w:color w:val="000000"/>
-          <w:sz w:val="23"/>
-          <w:szCs w:val="23"/>
-        </w:rPr>
-        <w:t>Vexflow</w:t>
-      </w:r>
-      <w:proofErr w:type="spellEnd"/>
+        <w:t>, die zum Erstellen und Bearbeiten von Partituren geeignet sind, entstehen auch einige Projekte, die das Festhalten und Bearbeiten von Noten im Browser erlauben. Beispiele hierfür sind Vexflow</w:t>
+      </w:r>
       <w:r>
         <w:rPr>
           <w:rStyle w:val="Funotenzeichen"/>
           <w:color w:val="000000"/>
-          <w:sz w:val="23"/>
-          <w:szCs w:val="23"/>
         </w:rPr>
         <w:footnoteReference w:id="3"/>
       </w:r>
       <w:r>
-        <w:rPr>
-          <w:color w:val="000000"/>
-          <w:sz w:val="23"/>
-          <w:szCs w:val="23"/>
-        </w:rPr>
-        <w:t xml:space="preserve"> oder </w:t>
-      </w:r>
-      <w:proofErr w:type="spellStart"/>
-      <w:r>
-        <w:rPr>
-          <w:color w:val="000000"/>
-          <w:sz w:val="23"/>
-          <w:szCs w:val="23"/>
-        </w:rPr>
-        <w:t>Noteflight</w:t>
-      </w:r>
-      <w:proofErr w:type="spellEnd"/>
+        <w:t xml:space="preserve"> oder Noteflight</w:t>
+      </w:r>
       <w:r>
         <w:rPr>
           <w:rStyle w:val="Funotenzeichen"/>
           <w:color w:val="000000"/>
-          <w:sz w:val="23"/>
-          <w:szCs w:val="23"/>
         </w:rPr>
         <w:footnoteReference w:id="4"/>
       </w:r>
       <w:r>
-        <w:rPr>
-          <w:color w:val="000000"/>
-          <w:sz w:val="23"/>
-          <w:szCs w:val="23"/>
-        </w:rPr>
-        <w:t>. Diesen Programmen fehlt jedoch eine umfangreiche Komponente zur Analyse und stati</w:t>
-      </w:r>
-      <w:r>
-        <w:rPr>
-          <w:color w:val="000000"/>
-          <w:sz w:val="23"/>
-          <w:szCs w:val="23"/>
-        </w:rPr>
-        <w:t>s</w:t>
-      </w:r>
-      <w:r>
-        <w:rPr>
-          <w:color w:val="000000"/>
-          <w:sz w:val="23"/>
-          <w:szCs w:val="23"/>
-        </w:rPr>
-        <w:t xml:space="preserve">tischen Auswertung von Musikstücken. Der Music-XML-Analyzer </w:t>
-      </w:r>
-      <w:r>
-        <w:rPr>
-          <w:color w:val="000000"/>
-          <w:sz w:val="23"/>
-          <w:szCs w:val="23"/>
-        </w:rPr>
+        <w:t xml:space="preserve">. Diesen Programmen fehlt jedoch eine umfangreiche Komponente zur Analyse und statistischen Auswertung von Musikstücken. Der Music-XML-Analyzer </w:t>
+      </w:r>
+      <w:r>
         <w:t>füllt diese Lücke</w:t>
       </w:r>
       <w:r>
-        <w:rPr>
-          <w:color w:val="000000"/>
-          <w:sz w:val="23"/>
-          <w:szCs w:val="23"/>
-        </w:rPr>
         <w:t xml:space="preserve"> </w:t>
       </w:r>
       <w:r>
-        <w:rPr>
-          <w:color w:val="000000"/>
-          <w:sz w:val="23"/>
-          <w:szCs w:val="23"/>
-        </w:rPr>
         <w:t>in dem</w:t>
       </w:r>
       <w:r>
-        <w:rPr>
-          <w:color w:val="000000"/>
-          <w:sz w:val="23"/>
-          <w:szCs w:val="23"/>
-        </w:rPr>
         <w:t xml:space="preserve"> </w:t>
       </w:r>
       <w:r>
-        <w:rPr>
-          <w:color w:val="000000"/>
-          <w:sz w:val="23"/>
-          <w:szCs w:val="23"/>
-        </w:rPr>
         <w:t>es</w:t>
       </w:r>
       <w:r>
-        <w:rPr>
-          <w:color w:val="000000"/>
-          <w:sz w:val="23"/>
-          <w:szCs w:val="23"/>
-        </w:rPr>
         <w:t xml:space="preserve"> die Möglichkeit</w:t>
       </w:r>
       <w:r>
-        <w:rPr>
-          <w:color w:val="000000"/>
-          <w:sz w:val="23"/>
-          <w:szCs w:val="23"/>
-        </w:rPr>
         <w:t xml:space="preserve"> bietet</w:t>
       </w:r>
       <w:r>
-        <w:rPr>
-          <w:color w:val="000000"/>
-          <w:sz w:val="23"/>
-          <w:szCs w:val="23"/>
-        </w:rPr>
         <w:t>, Partituren im Music-XML-Format</w:t>
       </w:r>
       <w:r>
         <w:rPr>
           <w:rStyle w:val="Funotenzeichen"/>
           <w:color w:val="000000"/>
-          <w:sz w:val="23"/>
-          <w:szCs w:val="23"/>
         </w:rPr>
         <w:footnoteReference w:id="5"/>
       </w:r>
       <w:r>
+        <w:t xml:space="preserve"> statistisch auszuwerten und in </w:t>
+      </w:r>
+      <w:r>
+        <w:t xml:space="preserve">diesen </w:t>
+      </w:r>
+      <w:r>
+        <w:t xml:space="preserve">Musikstücken nach verschiedenen </w:t>
+      </w:r>
+      <w:r>
+        <w:t>musikalischen Mustern</w:t>
+      </w:r>
+      <w:r>
+        <w:t xml:space="preserve"> zu suchen. </w:t>
+      </w:r>
+    </w:p>
+    <w:p>
+      <w:pPr>
+        <w:pStyle w:val="berschrift1"/>
+      </w:pPr>
+      <w:bookmarkStart w:id="1" w:name="_Toc416275550"/>
+      <w:r>
+        <w:t>Setup-</w:t>
+      </w:r>
+      <w:r>
+        <w:t>Anweisungen</w:t>
+      </w:r>
+      <w:bookmarkEnd w:id="1"/>
+    </w:p>
+    <w:p>
+      <w:pPr>
         <w:rPr>
           <w:color w:val="000000"/>
-          <w:sz w:val="23"/>
-          <w:szCs w:val="23"/>
-        </w:rPr>
-        <w:t xml:space="preserve"> statistisch auszuwerten und in </w:t>
-      </w:r>
+        </w:rPr>
+      </w:pPr>
       <w:r>
         <w:rPr>
           <w:color w:val="000000"/>
-          <w:sz w:val="23"/>
-          <w:szCs w:val="23"/>
-        </w:rPr>
-        <w:t xml:space="preserve">diesen </w:t>
+        </w:rPr>
+        <w:t xml:space="preserve">Da es sich um eine Webanwendung handelt, sind zum Betrieb keine Installationsschritte notwendig. Die </w:t>
       </w:r>
       <w:r>
         <w:rPr>
           <w:color w:val="000000"/>
-          <w:sz w:val="23"/>
-          <w:szCs w:val="23"/>
-        </w:rPr>
-        <w:t xml:space="preserve">Musikstücken nach verschiedenen </w:t>
+        </w:rPr>
+        <w:t>Anwendung</w:t>
       </w:r>
       <w:r>
         <w:rPr>
           <w:color w:val="000000"/>
-          <w:sz w:val="23"/>
-          <w:szCs w:val="23"/>
-        </w:rPr>
-        <w:t>musikalischen Mustern</w:t>
-      </w:r>
-      <w:r>
-        <w:rPr>
-          <w:color w:val="000000"/>
-          <w:sz w:val="23"/>
-          <w:szCs w:val="23"/>
-        </w:rPr>
-        <w:t xml:space="preserve"> zu s</w:t>
-      </w:r>
-      <w:r>
-        <w:rPr>
-          <w:color w:val="000000"/>
-          <w:sz w:val="23"/>
-          <w:szCs w:val="23"/>
-        </w:rPr>
-        <w:t>u</w:t>
-      </w:r>
-      <w:r>
-        <w:rPr>
-          <w:color w:val="000000"/>
-          <w:sz w:val="23"/>
-          <w:szCs w:val="23"/>
-        </w:rPr>
-        <w:t xml:space="preserve">chen. </w:t>
-      </w:r>
-    </w:p>
-    <w:p>
-      <w:pPr>
-        <w:pStyle w:val="berschrift1"/>
-      </w:pPr>
-      <w:bookmarkStart w:id="1" w:name="_Toc416275550"/>
-      <w:r>
-        <w:t>Setup-</w:t>
-      </w:r>
-      <w:r>
-        <w:t>Anweisungen</w:t>
-      </w:r>
-      <w:bookmarkEnd w:id="1"/>
-    </w:p>
-    <w:p>
-      <w:pPr>
-        <w:rPr>
-          <w:color w:val="000000"/>
-          <w:sz w:val="23"/>
-          <w:szCs w:val="23"/>
-        </w:rPr>
-      </w:pPr>
-      <w:r>
-        <w:rPr>
-          <w:color w:val="000000"/>
-          <w:sz w:val="23"/>
-          <w:szCs w:val="23"/>
-        </w:rPr>
-        <w:t xml:space="preserve">Da es sich um eine Webanwendung handelt, sind zum Betrieb keine Installationsschritte notwendig. Die </w:t>
-      </w:r>
-      <w:r>
-        <w:rPr>
-          <w:color w:val="000000"/>
-          <w:sz w:val="23"/>
-          <w:szCs w:val="23"/>
-        </w:rPr>
-        <w:t>Anwendung</w:t>
-      </w:r>
-      <w:r>
-        <w:rPr>
-          <w:color w:val="000000"/>
-          <w:sz w:val="23"/>
-          <w:szCs w:val="23"/>
         </w:rPr>
         <w:t xml:space="preserve"> ist unter der URL </w:t>
       </w:r>
@@ -2874,8 +2618,6 @@
           <w:rPr>
             <w:rStyle w:val="Hyperlink"/>
             <w:color w:val="1155CC"/>
-            <w:sz w:val="23"/>
-            <w:szCs w:val="23"/>
           </w:rPr>
           <w:t>http://music-xml-analyzer.herokuapp.com</w:t>
         </w:r>
@@ -2883,32 +2625,12 @@
       <w:r>
         <w:rPr>
           <w:color w:val="000000"/>
-          <w:sz w:val="23"/>
-          <w:szCs w:val="23"/>
-        </w:rPr>
-        <w:t xml:space="preserve"> zu e</w:t>
+        </w:rPr>
+        <w:t xml:space="preserve"> zu erreichen.</w:t>
       </w:r>
       <w:r>
         <w:rPr>
           <w:color w:val="000000"/>
-          <w:sz w:val="23"/>
-          <w:szCs w:val="23"/>
-        </w:rPr>
-        <w:t>r</w:t>
-      </w:r>
-      <w:r>
-        <w:rPr>
-          <w:color w:val="000000"/>
-          <w:sz w:val="23"/>
-          <w:szCs w:val="23"/>
-        </w:rPr>
-        <w:t>reichen.</w:t>
-      </w:r>
-      <w:r>
-        <w:rPr>
-          <w:color w:val="000000"/>
-          <w:sz w:val="23"/>
-          <w:szCs w:val="23"/>
         </w:rPr>
         <w:t xml:space="preserve"> Da es sich bei der Serverumgebung um eine kostenlose </w:t>
       </w:r>
@@ -2917,8 +2639,6 @@
         <w:rPr>
           <w:i/>
           <w:color w:val="000000"/>
-          <w:sz w:val="23"/>
-          <w:szCs w:val="23"/>
         </w:rPr>
         <w:t>Platform</w:t>
       </w:r>
@@ -2927,8 +2647,6 @@
         <w:rPr>
           <w:i/>
           <w:color w:val="000000"/>
-          <w:sz w:val="23"/>
-          <w:szCs w:val="23"/>
         </w:rPr>
         <w:t xml:space="preserve"> </w:t>
       </w:r>
@@ -2937,8 +2655,6 @@
         <w:rPr>
           <w:i/>
           <w:color w:val="000000"/>
-          <w:sz w:val="23"/>
-          <w:szCs w:val="23"/>
         </w:rPr>
         <w:t>as</w:t>
       </w:r>
@@ -2947,141 +2663,89 @@
         <w:rPr>
           <w:i/>
           <w:color w:val="000000"/>
-          <w:sz w:val="23"/>
-          <w:szCs w:val="23"/>
         </w:rPr>
         <w:t xml:space="preserve"> a Service </w:t>
       </w:r>
       <w:r>
         <w:rPr>
           <w:color w:val="000000"/>
-          <w:sz w:val="23"/>
-          <w:szCs w:val="23"/>
-        </w:rPr>
-        <w:t>handelt gehen damit auch kleinere Einschränkungen einher. Bei längerer Inaktivität der A</w:t>
+        </w:rPr>
+        <w:t>handelt gehen damit auch kleinere Einschränkungen einher. Bei längerer Inaktivität der Anwendung begibt sich die Laufzeitumgebung in einen Ruhemodus, welcher das erneute „Aufwecken“ der Anwendung erfordert. Das führt dazu, dass der Initialzugriff auf die Anwendung unter Umständen etwas länger dauern kann.</w:t>
       </w:r>
       <w:r>
         <w:rPr>
           <w:color w:val="000000"/>
-          <w:sz w:val="23"/>
-          <w:szCs w:val="23"/>
-        </w:rPr>
-        <w:t>n</w:t>
-      </w:r>
+        </w:rPr>
+        <w:t xml:space="preserve"> </w:t>
+      </w:r>
+    </w:p>
+    <w:p>
+      <w:pPr>
+        <w:pStyle w:val="Folgeabsatz"/>
+      </w:pPr>
+      <w:r>
+        <w:t xml:space="preserve">Aufgrund der Beschaffenheit des Projekts wurde die Seite lediglich für Bildschirme mit einer Mindestbreite von 1200 Pixeln optimiert. Um eine spätere Anpassung für weitere Bildschirmgrößen zu ermöglichen wurde das Twitter Bootstrap Framework eingesetzt. </w:t>
+      </w:r>
+    </w:p>
+    <w:p>
+      <w:pPr>
+        <w:pStyle w:val="berschrift1"/>
+      </w:pPr>
+      <w:bookmarkStart w:id="2" w:name="_Toc416275551"/>
+      <w:r>
+        <w:t>Problemstellung</w:t>
+      </w:r>
+      <w:bookmarkEnd w:id="2"/>
+    </w:p>
+    <w:p>
       <w:r>
         <w:rPr>
           <w:color w:val="000000"/>
-          <w:sz w:val="23"/>
-          <w:szCs w:val="23"/>
-        </w:rPr>
-        <w:t>wendung begibt sich die Laufzeitumgebung in einen Ruhemodus, welcher das erneute „Aufwecken“ der Anwendung erfordert. Das führt dazu, dass der Initialzugriff auf die A</w:t>
+        </w:rPr>
+        <w:t xml:space="preserve">Das System soll Musikinteressierte oder Forscher dabei unterstützen, Musik einerseits statistisch auszuwerten und andererseits konkrete Suchmuster in mehreren Musikstücken aufzufinden. </w:t>
       </w:r>
       <w:r>
         <w:rPr>
           <w:color w:val="000000"/>
-          <w:sz w:val="23"/>
-          <w:szCs w:val="23"/>
-        </w:rPr>
-        <w:t>n</w:t>
+        </w:rPr>
+        <w:t xml:space="preserve">Dabei sollen die Eingabe von Mustern intuitiv und die Auswertung ansprechend und </w:t>
       </w:r>
       <w:r>
         <w:rPr>
           <w:color w:val="000000"/>
-          <w:sz w:val="23"/>
-          <w:szCs w:val="23"/>
-        </w:rPr>
-        <w:t>wendung unter Umständen etwas länger dauern kann.</w:t>
-      </w:r>
-    </w:p>
-    <w:p>
-      <w:pPr>
-        <w:pStyle w:val="Folgeabsatz"/>
-      </w:pPr>
-      <w:r>
-        <w:t>Aufgrund der Beschaffenheit des Projekts wurde die Seite lediglich für Bildschirme mit einer Mindestbreite von 1200 Pixeln optimiert. Um eine spätere Anpassung für weitere Bil</w:t>
-      </w:r>
-      <w:r>
-        <w:t>d</w:t>
-      </w:r>
-      <w:r>
-        <w:t xml:space="preserve">schirmgrößen zu ermöglichen wurde das </w:t>
-      </w:r>
-      <w:proofErr w:type="spellStart"/>
-      <w:r>
-        <w:t>Twitter</w:t>
-      </w:r>
-      <w:proofErr w:type="spellEnd"/>
-      <w:r>
-        <w:t xml:space="preserve"> Bootstrap Framework eingesetzt. </w:t>
-      </w:r>
-    </w:p>
-    <w:p>
-      <w:pPr>
-        <w:pStyle w:val="berschrift1"/>
-      </w:pPr>
-      <w:bookmarkStart w:id="2" w:name="_Toc416275551"/>
-      <w:r>
-        <w:t>Problemstellung</w:t>
-      </w:r>
-      <w:bookmarkEnd w:id="2"/>
-    </w:p>
-    <w:p>
+        </w:rPr>
+        <w:t>verständlich</w:t>
+      </w:r>
       <w:r>
         <w:rPr>
           <w:color w:val="000000"/>
-          <w:sz w:val="23"/>
-          <w:szCs w:val="23"/>
-        </w:rPr>
-        <w:t xml:space="preserve">Das System soll Musikinteressierte oder Forscher dabei unterstützen, Musik einerseits statistisch auszuwerten und andererseits konkrete Suchmuster in mehreren Musikstücken aufzufinden. </w:t>
+        </w:rPr>
+        <w:t xml:space="preserve"> gestaltet werden</w:t>
       </w:r>
       <w:r>
         <w:rPr>
           <w:color w:val="000000"/>
-          <w:sz w:val="23"/>
-          <w:szCs w:val="23"/>
-        </w:rPr>
-        <w:t>Dabei sollen die Eingabe von Mustern intuitiv und die Auswertung anspr</w:t>
+        </w:rPr>
+        <w:t>.</w:t>
       </w:r>
       <w:r>
         <w:rPr>
           <w:color w:val="000000"/>
-          <w:sz w:val="23"/>
-          <w:szCs w:val="23"/>
-        </w:rPr>
-        <w:t>e</w:t>
+        </w:rPr>
+        <w:t xml:space="preserve"> Der Export der automatischen Analyse der XML Dateien in das </w:t>
       </w:r>
       <w:r>
         <w:rPr>
           <w:color w:val="000000"/>
-          <w:sz w:val="23"/>
-          <w:szCs w:val="23"/>
         </w:rPr>
         <w:lastRenderedPageBreak/>
-        <w:t>chend und verständnisvoll gestaltet werden</w:t>
-      </w:r>
-      <w:r>
-        <w:rPr>
-          <w:color w:val="000000"/>
-          <w:sz w:val="23"/>
-          <w:szCs w:val="23"/>
-        </w:rPr>
-        <w:t>.</w:t>
-      </w:r>
-      <w:r>
-        <w:rPr>
-          <w:color w:val="000000"/>
-          <w:sz w:val="23"/>
-          <w:szCs w:val="23"/>
-        </w:rPr>
-        <w:t xml:space="preserve"> Der Export der automatischen Analyse der XML Dateien in das gängige </w:t>
+        <w:t xml:space="preserve">gängige </w:t>
       </w:r>
       <w:proofErr w:type="spellStart"/>
       <w:r>
         <w:rPr>
           <w:i/>
           <w:color w:val="000000"/>
-          <w:sz w:val="23"/>
-          <w:szCs w:val="23"/>
         </w:rPr>
         <w:t>Comma-separated</w:t>
       </w:r>
@@ -3090,8 +2754,6 @@
         <w:rPr>
           <w:i/>
           <w:color w:val="000000"/>
-          <w:sz w:val="23"/>
-          <w:szCs w:val="23"/>
         </w:rPr>
         <w:t xml:space="preserve"> </w:t>
       </w:r>
@@ -3100,8 +2762,6 @@
         <w:rPr>
           <w:i/>
           <w:color w:val="000000"/>
-          <w:sz w:val="23"/>
-          <w:szCs w:val="23"/>
         </w:rPr>
         <w:t>values</w:t>
       </w:r>
@@ -3109,8 +2769,6 @@
       <w:r>
         <w:rPr>
           <w:color w:val="000000"/>
-          <w:sz w:val="23"/>
-          <w:szCs w:val="23"/>
         </w:rPr>
         <w:t xml:space="preserve"> (</w:t>
       </w:r>
@@ -3118,8 +2776,6 @@
       <w:r>
         <w:rPr>
           <w:color w:val="000000"/>
-          <w:sz w:val="23"/>
-          <w:szCs w:val="23"/>
         </w:rPr>
         <w:t>csv</w:t>
       </w:r>
@@ -3127,8 +2783,6 @@
       <w:r>
         <w:rPr>
           <w:color w:val="000000"/>
-          <w:sz w:val="23"/>
-          <w:szCs w:val="23"/>
         </w:rPr>
         <w:t xml:space="preserve">) Format, sowie die Möglichkeit des Exports der Suchergebnisse als </w:t>
       </w:r>
@@ -3136,8 +2790,6 @@
         <w:rPr>
           <w:i/>
           <w:color w:val="000000"/>
-          <w:sz w:val="23"/>
-          <w:szCs w:val="23"/>
         </w:rPr>
         <w:t xml:space="preserve">Portable </w:t>
       </w:r>
@@ -3146,8 +2798,6 @@
         <w:rPr>
           <w:i/>
           <w:color w:val="000000"/>
-          <w:sz w:val="23"/>
-          <w:szCs w:val="23"/>
         </w:rPr>
         <w:t>Document</w:t>
       </w:r>
@@ -3156,16 +2806,12 @@
         <w:rPr>
           <w:i/>
           <w:color w:val="000000"/>
-          <w:sz w:val="23"/>
-          <w:szCs w:val="23"/>
         </w:rPr>
         <w:t xml:space="preserve"> Format</w:t>
       </w:r>
       <w:r>
         <w:rPr>
           <w:color w:val="000000"/>
-          <w:sz w:val="23"/>
-          <w:szCs w:val="23"/>
         </w:rPr>
         <w:t xml:space="preserve"> (</w:t>
       </w:r>
@@ -3173,8 +2819,6 @@
       <w:r>
         <w:rPr>
           <w:color w:val="000000"/>
-          <w:sz w:val="23"/>
-          <w:szCs w:val="23"/>
         </w:rPr>
         <w:t>pdf</w:t>
       </w:r>
@@ -3182,26 +2826,8 @@
       <w:r>
         <w:rPr>
           <w:color w:val="000000"/>
-          <w:sz w:val="23"/>
-          <w:szCs w:val="23"/>
-        </w:rPr>
-        <w:t>) sollen das Nutzung</w:t>
-      </w:r>
-      <w:r>
-        <w:rPr>
-          <w:color w:val="000000"/>
-          <w:sz w:val="23"/>
-          <w:szCs w:val="23"/>
-        </w:rPr>
-        <w:t>s</w:t>
-      </w:r>
-      <w:r>
-        <w:rPr>
-          <w:color w:val="000000"/>
-          <w:sz w:val="23"/>
-          <w:szCs w:val="23"/>
-        </w:rPr>
-        <w:t>erlebnis abrunden.</w:t>
+        </w:rPr>
+        <w:t>) sollen das Nutzungserlebnis abrunden.</w:t>
       </w:r>
     </w:p>
     <w:p>
@@ -3235,28 +2861,10 @@
         <w:t>aufgliedern</w:t>
       </w:r>
       <w:r>
-        <w:t>, die in den folgenden Abschnitten näher e</w:t>
-      </w:r>
-      <w:r>
-        <w:t>r</w:t>
-      </w:r>
-      <w:r>
-        <w:t>läutert werden. Zur besseren Übersicht werden die Teilbereiche entsprechend dem Workflow des Nutzers aufgeteilt. Im ersten Schritt erfolgt der Upload von Dateien und d</w:t>
-      </w:r>
-      <w:r>
-        <w:t>a</w:t>
-      </w:r>
-      <w:r>
-        <w:t>raufhin die automatische, statistische Auswertung. Den letzten Schritt stellt die Suche nach Mustern in den hochgeladenen Dateien dar.</w:t>
-      </w:r>
-      <w:r>
-        <w:t xml:space="preserve"> Um die einzelnen Teilbereiche auch technisch voneinander zu trennen sind diese in den folgenden Kapiteln in fünf Komponenten entspr</w:t>
-      </w:r>
-      <w:r>
-        <w:t>e</w:t>
-      </w:r>
-      <w:r>
-        <w:t>chend der technischen Zuständigkeiten aufgeteilt.</w:t>
+        <w:t>, die in den folgenden Abschnitten näher erläutert werden. Zur besseren Übersicht werden die Teilbereiche entsprechend dem Workflow des Nutzers aufgeteilt. Im ersten Schritt erfolgt der Upload von Dateien und daraufhin die automatische, statistische Auswertung. Den letzten Schritt stellt die Suche nach Mustern in den hochgeladenen Dateien dar.</w:t>
+      </w:r>
+      <w:r>
+        <w:t xml:space="preserve"> Um die einzelnen Teilbereiche auch technisch voneinander zu trennen sind diese in den folgenden Kapiteln in fünf Komponenten entsprechend der technischen Zuständigkeiten aufgeteilt.</w:t>
       </w:r>
     </w:p>
     <w:p>
@@ -3341,7 +2949,7 @@
                     <a:blip r:embed="rId12">
                       <a:extLst>
                         <a:ext uri="{28A0092B-C50C-407E-A947-70E740481C1C}">
-                          <a14:useLocalDpi xmlns:a14="http://schemas.microsoft.com/office/drawing/2010/main" xmlns:wps="http://schemas.microsoft.com/office/word/2010/wordprocessingShape" xmlns:wpi="http://schemas.microsoft.com/office/word/2010/wordprocessingInk" xmlns:wpg="http://schemas.microsoft.com/office/word/2010/wordprocessingGroup" xmlns:w15="http://schemas.microsoft.com/office/word/2012/wordml" xmlns:w14="http://schemas.microsoft.com/office/word/2010/wordml" xmlns:w="http://schemas.openxmlformats.org/wordprocessingml/2006/main" xmlns:w10="urn:schemas-microsoft-com:office:word" xmlns:wp14="http://schemas.microsoft.com/office/word/2010/wordprocessingDrawing" xmlns:v="urn:schemas-microsoft-com:vml" xmlns:o="urn:schemas-microsoft-com:office:office" xmlns:mc="http://schemas.openxmlformats.org/markup-compatibility/2006" xmlns:wpc="http://schemas.microsoft.com/office/word/2010/wordprocessingCanvas" xmlns="" val="0"/>
+                          <a14:useLocalDpi xmlns:a14="http://schemas.microsoft.com/office/drawing/2010/main" val="0"/>
                         </a:ext>
                       </a:extLst>
                     </a:blip>
@@ -3381,28 +2989,34 @@
       <w:r>
         <w:t xml:space="preserve">Abbildung </w:t>
       </w:r>
-      <w:fldSimple w:instr=" SEQ Abbildung \* ARABIC ">
-        <w:r>
-          <w:rPr>
-            <w:noProof/>
-          </w:rPr>
-          <w:t>1</w:t>
-        </w:r>
-      </w:fldSimple>
+      <w:r>
+        <w:fldChar w:fldCharType="begin"/>
+      </w:r>
+      <w:r>
+        <w:instrText xml:space="preserve"> SEQ Abbildung \* ARABIC </w:instrText>
+      </w:r>
+      <w:r>
+        <w:fldChar w:fldCharType="separate"/>
+      </w:r>
+      <w:r>
+        <w:rPr>
+          <w:noProof/>
+        </w:rPr>
+        <w:t>1</w:t>
+      </w:r>
+      <w:r>
+        <w:rPr>
+          <w:noProof/>
+        </w:rPr>
+        <w:fldChar w:fldCharType="end"/>
+      </w:r>
       <w:bookmarkEnd w:id="4"/>
       <w:r>
-        <w:t>: Startseite (</w:t>
-      </w:r>
-      <w:proofErr w:type="spellStart"/>
-      <w:r>
-        <w:t>Screenshot</w:t>
-      </w:r>
-      <w:proofErr w:type="spellEnd"/>
-      <w:r>
-        <w:t>)</w:t>
+        <w:t>: Startseite (Screenshot)</w:t>
       </w:r>
       <w:bookmarkEnd w:id="5"/>
     </w:p>
+    <w:p/>
     <w:p>
       <w:pPr>
         <w:pStyle w:val="berschrift2"/>
@@ -3418,69 +3032,13 @@
       <w:pPr>
         <w:rPr>
           <w:color w:val="000000"/>
-          <w:sz w:val="23"/>
-          <w:szCs w:val="23"/>
         </w:rPr>
       </w:pPr>
       <w:r>
         <w:rPr>
           <w:color w:val="000000"/>
-          <w:sz w:val="23"/>
-          <w:szCs w:val="23"/>
-        </w:rPr>
-        <w:t xml:space="preserve">Um dem Anwender die Möglichkeit der statistischen Analyse von Musikstücken zu bieten, müssen zunächst Dateien im </w:t>
-      </w:r>
-      <w:proofErr w:type="spellStart"/>
-      <w:r>
-        <w:rPr>
-          <w:color w:val="000000"/>
-          <w:sz w:val="23"/>
-          <w:szCs w:val="23"/>
-        </w:rPr>
-        <w:t>MusicXML</w:t>
-      </w:r>
-      <w:proofErr w:type="spellEnd"/>
-      <w:r>
-        <w:rPr>
-          <w:color w:val="000000"/>
-          <w:sz w:val="23"/>
-          <w:szCs w:val="23"/>
-        </w:rPr>
-        <w:t xml:space="preserve">-Format hochgeladen werden. Das im XML-Standard realisierte, offene Austauschformat </w:t>
-      </w:r>
-      <w:proofErr w:type="spellStart"/>
-      <w:r>
-        <w:rPr>
-          <w:color w:val="000000"/>
-          <w:sz w:val="23"/>
-          <w:szCs w:val="23"/>
-        </w:rPr>
-        <w:t>MusicXML</w:t>
-      </w:r>
-      <w:proofErr w:type="spellEnd"/>
-      <w:r>
-        <w:rPr>
-          <w:color w:val="000000"/>
-          <w:sz w:val="23"/>
-          <w:szCs w:val="23"/>
-        </w:rPr>
-        <w:t xml:space="preserve"> wird von vielen Notensatzpr</w:t>
-      </w:r>
-      <w:r>
-        <w:rPr>
-          <w:color w:val="000000"/>
-          <w:sz w:val="23"/>
-          <w:szCs w:val="23"/>
-        </w:rPr>
-        <w:t>o</w:t>
-      </w:r>
-      <w:r>
-        <w:rPr>
-          <w:color w:val="000000"/>
-          <w:sz w:val="23"/>
-          <w:szCs w:val="23"/>
-        </w:rPr>
-        <w:t xml:space="preserve">grammen unterstützt und löst das vorangehende </w:t>
+        </w:rPr>
+        <w:t xml:space="preserve">Um dem Anwender die Möglichkeit der statistischen Analyse von Musikstücken zu bieten, müssen zunächst Dateien im MusicXML-Format hochgeladen werden. Das im XML-Standard realisierte, offene Austauschformat MusicXML wird von vielen Notensatzprogrammen unterstützt und löst das vorangehende </w:t>
       </w:r>
       <w:r>
         <w:t>Notation Interchange File Format (NIFF)</w:t>
@@ -3496,166 +3054,72 @@
           <w:i/>
           <w:iCs/>
           <w:color w:val="000000"/>
-          <w:sz w:val="23"/>
-          <w:szCs w:val="23"/>
         </w:rPr>
         <w:t xml:space="preserve"> </w:t>
       </w:r>
       <w:r>
         <w:rPr>
           <w:color w:val="000000"/>
-          <w:sz w:val="23"/>
-          <w:szCs w:val="23"/>
         </w:rPr>
         <w:t>ab. Zudem bieten einige Port</w:t>
       </w:r>
       <w:r>
         <w:rPr>
           <w:color w:val="000000"/>
-          <w:sz w:val="23"/>
-          <w:szCs w:val="23"/>
-        </w:rPr>
-        <w:t xml:space="preserve">ale, wie zum Beispiel </w:t>
-      </w:r>
-      <w:proofErr w:type="spellStart"/>
+        </w:rPr>
+        <w:t>ale, wie zum Beispiel Musescore</w:t>
+      </w:r>
       <w:r>
         <w:rPr>
           <w:color w:val="000000"/>
-          <w:sz w:val="23"/>
-          <w:szCs w:val="23"/>
-        </w:rPr>
-        <w:t>Musescore</w:t>
-      </w:r>
-      <w:proofErr w:type="spellEnd"/>
+        </w:rPr>
+        <w:t xml:space="preserve"> den kostenlosen Download von Partituren im MusicXML-Format an, wodurch eine Vielzahl von Musikstücken bereits verfügbar ist. Auf der Homepage von Musescore sind die Partituren in verschiedenen Formaten verfügbar und können nach kostenloser Registrierung heruntergeladen werden. Mit Hilfe der ebenfalls kostenlosen Software können di</w:t>
+      </w:r>
       <w:r>
         <w:rPr>
           <w:color w:val="000000"/>
-          <w:sz w:val="23"/>
-          <w:szCs w:val="23"/>
-        </w:rPr>
-        <w:t xml:space="preserve"> den kostenlosen Download von Partituren im </w:t>
-      </w:r>
-      <w:proofErr w:type="spellStart"/>
-      <w:r>
-        <w:rPr>
-          <w:color w:val="000000"/>
-          <w:sz w:val="23"/>
-          <w:szCs w:val="23"/>
-        </w:rPr>
-        <w:t>MusicXML</w:t>
-      </w:r>
-      <w:proofErr w:type="spellEnd"/>
-      <w:r>
-        <w:rPr>
-          <w:color w:val="000000"/>
-          <w:sz w:val="23"/>
-          <w:szCs w:val="23"/>
-        </w:rPr>
-        <w:t xml:space="preserve">-Format an, wodurch eine Vielzahl von Musikstücken bereits verfügbar ist. Auf der Homepage von </w:t>
-      </w:r>
-      <w:proofErr w:type="spellStart"/>
-      <w:r>
-        <w:rPr>
-          <w:color w:val="000000"/>
-          <w:sz w:val="23"/>
-          <w:szCs w:val="23"/>
-        </w:rPr>
-        <w:t>Musescore</w:t>
-      </w:r>
-      <w:proofErr w:type="spellEnd"/>
-      <w:r>
-        <w:rPr>
-          <w:color w:val="000000"/>
-          <w:sz w:val="23"/>
-          <w:szCs w:val="23"/>
-        </w:rPr>
-        <w:t xml:space="preserve"> sind die Partituren in verschiedenen Formaten verfügbar und können nach kostenloser Registrierung heruntergeladen we</w:t>
-      </w:r>
-      <w:r>
-        <w:rPr>
-          <w:color w:val="000000"/>
-          <w:sz w:val="23"/>
-          <w:szCs w:val="23"/>
-        </w:rPr>
-        <w:t>r</w:t>
-      </w:r>
-      <w:r>
-        <w:rPr>
-          <w:color w:val="000000"/>
-          <w:sz w:val="23"/>
-          <w:szCs w:val="23"/>
-        </w:rPr>
-        <w:t>den. Mit Hilfe der ebenfalls kostenlosen Software können di</w:t>
-      </w:r>
-      <w:r>
-        <w:rPr>
-          <w:color w:val="000000"/>
-          <w:sz w:val="23"/>
-          <w:szCs w:val="23"/>
-        </w:rPr>
-        <w:t>e Partituren in andere Form</w:t>
-      </w:r>
-      <w:r>
-        <w:rPr>
-          <w:color w:val="000000"/>
-          <w:sz w:val="23"/>
-          <w:szCs w:val="23"/>
-        </w:rPr>
-        <w:t>a</w:t>
-      </w:r>
-      <w:r>
-        <w:rPr>
-          <w:color w:val="000000"/>
-          <w:sz w:val="23"/>
-          <w:szCs w:val="23"/>
-        </w:rPr>
-        <w:t>te</w:t>
+        </w:rPr>
+        <w:t>e Partituren in andere Formate</w:t>
       </w:r>
       <w:r>
         <w:rPr>
           <w:rStyle w:val="Funotenzeichen"/>
           <w:color w:val="000000"/>
-          <w:sz w:val="23"/>
-          <w:szCs w:val="23"/>
         </w:rPr>
         <w:footnoteReference w:id="7"/>
       </w:r>
       <w:r>
         <w:rPr>
           <w:color w:val="000000"/>
-          <w:sz w:val="23"/>
-          <w:szCs w:val="23"/>
         </w:rPr>
         <w:t xml:space="preserve"> umgewandelt werden. </w:t>
       </w:r>
       <w:r>
         <w:rPr>
           <w:color w:val="000000"/>
-          <w:sz w:val="23"/>
-          <w:szCs w:val="23"/>
         </w:rPr>
         <w:fldChar w:fldCharType="begin"/>
       </w:r>
       <w:r>
         <w:rPr>
           <w:color w:val="000000"/>
-          <w:sz w:val="23"/>
-          <w:szCs w:val="23"/>
         </w:rPr>
         <w:instrText xml:space="preserve"> REF _Ref415683238 \h </w:instrText>
       </w:r>
       <w:r>
         <w:rPr>
           <w:color w:val="000000"/>
-          <w:sz w:val="23"/>
-          <w:szCs w:val="23"/>
         </w:rPr>
       </w:r>
       <w:r>
         <w:rPr>
           <w:color w:val="000000"/>
-          <w:sz w:val="23"/>
-          <w:szCs w:val="23"/>
+        </w:rPr>
+        <w:instrText xml:space="preserve"> \* MERGEFORMAT </w:instrText>
+      </w:r>
+      <w:r>
+        <w:rPr>
+          <w:color w:val="000000"/>
         </w:rPr>
         <w:fldChar w:fldCharType="separate"/>
       </w:r>
@@ -3671,16 +3135,12 @@
       <w:r>
         <w:rPr>
           <w:color w:val="000000"/>
-          <w:sz w:val="23"/>
-          <w:szCs w:val="23"/>
         </w:rPr>
         <w:fldChar w:fldCharType="end"/>
       </w:r>
       <w:r>
         <w:rPr>
           <w:color w:val="000000"/>
-          <w:sz w:val="23"/>
-          <w:szCs w:val="23"/>
         </w:rPr>
         <w:t xml:space="preserve"> zeigt die </w:t>
       </w:r>
@@ -3688,16 +3148,12 @@
       <w:r>
         <w:rPr>
           <w:color w:val="000000"/>
-          <w:sz w:val="23"/>
-          <w:szCs w:val="23"/>
         </w:rPr>
         <w:t>Uploadf</w:t>
       </w:r>
       <w:r>
         <w:rPr>
           <w:color w:val="000000"/>
-          <w:sz w:val="23"/>
-          <w:szCs w:val="23"/>
         </w:rPr>
         <w:t>unktion</w:t>
       </w:r>
@@ -3705,8 +3161,6 @@
       <w:r>
         <w:rPr>
           <w:color w:val="000000"/>
-          <w:sz w:val="23"/>
-          <w:szCs w:val="23"/>
         </w:rPr>
         <w:t xml:space="preserve"> des Music-XML-Analyzer, nachdem verschiedene Dateien hochgeladen wurden. Mit einem Klick auf </w:t>
       </w:r>
@@ -3714,34 +3168,14 @@
         <w:rPr>
           <w:i/>
           <w:color w:val="000000"/>
-          <w:sz w:val="23"/>
-          <w:szCs w:val="23"/>
         </w:rPr>
         <w:t>ANALYZE</w:t>
       </w:r>
       <w:r>
         <w:rPr>
           <w:color w:val="000000"/>
-          <w:sz w:val="23"/>
-          <w:szCs w:val="23"/>
-        </w:rPr>
-        <w:t xml:space="preserve"> we</w:t>
-      </w:r>
-      <w:r>
-        <w:rPr>
-          <w:color w:val="000000"/>
-          <w:sz w:val="23"/>
-          <w:szCs w:val="23"/>
-        </w:rPr>
-        <w:t>r</w:t>
-      </w:r>
-      <w:r>
-        <w:rPr>
-          <w:color w:val="000000"/>
-          <w:sz w:val="23"/>
-          <w:szCs w:val="23"/>
-        </w:rPr>
-        <w:t xml:space="preserve">den die Dateien ausgewertet. </w:t>
+        </w:rPr>
+        <w:t xml:space="preserve"> werden die Dateien ausgewertet. </w:t>
       </w:r>
     </w:p>
     <w:p>
@@ -3773,7 +3207,7 @@
                     <a:blip r:embed="rId13">
                       <a:extLst>
                         <a:ext uri="{28A0092B-C50C-407E-A947-70E740481C1C}">
-                          <a14:useLocalDpi xmlns:a14="http://schemas.microsoft.com/office/drawing/2010/main" xmlns:wps="http://schemas.microsoft.com/office/word/2010/wordprocessingShape" xmlns:wpi="http://schemas.microsoft.com/office/word/2010/wordprocessingInk" xmlns:wpg="http://schemas.microsoft.com/office/word/2010/wordprocessingGroup" xmlns:w15="http://schemas.microsoft.com/office/word/2012/wordml" xmlns:w14="http://schemas.microsoft.com/office/word/2010/wordml" xmlns:w="http://schemas.openxmlformats.org/wordprocessingml/2006/main" xmlns:w10="urn:schemas-microsoft-com:office:word" xmlns:wp14="http://schemas.microsoft.com/office/word/2010/wordprocessingDrawing" xmlns:v="urn:schemas-microsoft-com:vml" xmlns:o="urn:schemas-microsoft-com:office:office" xmlns:mc="http://schemas.openxmlformats.org/markup-compatibility/2006" xmlns:wpc="http://schemas.microsoft.com/office/word/2010/wordprocessingCanvas" xmlns="" val="0"/>
+                          <a14:useLocalDpi xmlns:a14="http://schemas.microsoft.com/office/drawing/2010/main" val="0"/>
                         </a:ext>
                       </a:extLst>
                     </a:blip>
@@ -3813,25 +3247,33 @@
       <w:r>
         <w:t xml:space="preserve">Abbildung </w:t>
       </w:r>
-      <w:fldSimple w:instr=" SEQ Abbildung \* ARABIC ">
-        <w:r>
-          <w:rPr>
-            <w:noProof/>
-          </w:rPr>
-          <w:t>2</w:t>
-        </w:r>
-      </w:fldSimple>
+      <w:r>
+        <w:fldChar w:fldCharType="begin"/>
+      </w:r>
+      <w:r>
+        <w:instrText xml:space="preserve"> SEQ Abb</w:instrText>
+      </w:r>
+      <w:r>
+        <w:instrText xml:space="preserve">ildung \* ARABIC </w:instrText>
+      </w:r>
+      <w:r>
+        <w:fldChar w:fldCharType="separate"/>
+      </w:r>
+      <w:r>
+        <w:rPr>
+          <w:noProof/>
+        </w:rPr>
+        <w:t>2</w:t>
+      </w:r>
+      <w:r>
+        <w:rPr>
+          <w:noProof/>
+        </w:rPr>
+        <w:fldChar w:fldCharType="end"/>
+      </w:r>
       <w:bookmarkEnd w:id="7"/>
       <w:r>
-        <w:t>: Upload (</w:t>
-      </w:r>
-      <w:proofErr w:type="spellStart"/>
-      <w:r>
-        <w:t>Screenshot</w:t>
-      </w:r>
-      <w:proofErr w:type="spellEnd"/>
-      <w:r>
-        <w:t>)</w:t>
+        <w:t>: Upload (Screenshot)</w:t>
       </w:r>
       <w:bookmarkEnd w:id="8"/>
     </w:p>
@@ -3851,65 +3293,37 @@
       <w:pPr>
         <w:rPr>
           <w:color w:val="000000"/>
-          <w:sz w:val="23"/>
-          <w:szCs w:val="23"/>
         </w:rPr>
       </w:pPr>
       <w:r>
         <w:rPr>
           <w:color w:val="000000"/>
-          <w:sz w:val="23"/>
-          <w:szCs w:val="23"/>
         </w:rPr>
         <w:t>Die hochgeladenen Dateien werden nach erfolgreichem Upload automatisch analysiert. Dabei werden neben den Noten und Pausen u</w:t>
       </w:r>
       <w:r>
         <w:rPr>
           <w:color w:val="000000"/>
-          <w:sz w:val="23"/>
-          <w:szCs w:val="23"/>
         </w:rPr>
         <w:t xml:space="preserve">nter </w:t>
       </w:r>
       <w:r>
         <w:rPr>
           <w:color w:val="000000"/>
-          <w:sz w:val="23"/>
-          <w:szCs w:val="23"/>
         </w:rPr>
         <w:t>a</w:t>
       </w:r>
       <w:r>
         <w:rPr>
           <w:color w:val="000000"/>
-          <w:sz w:val="23"/>
-          <w:szCs w:val="23"/>
         </w:rPr>
         <w:t>nderem</w:t>
       </w:r>
       <w:r>
         <w:rPr>
           <w:color w:val="000000"/>
-          <w:sz w:val="23"/>
-          <w:szCs w:val="23"/>
-        </w:rPr>
-        <w:t xml:space="preserve"> auch die enthaltenen Interva</w:t>
-      </w:r>
-      <w:r>
-        <w:rPr>
-          <w:color w:val="000000"/>
-          <w:sz w:val="23"/>
-          <w:szCs w:val="23"/>
-        </w:rPr>
-        <w:t>l</w:t>
-      </w:r>
-      <w:r>
-        <w:rPr>
-          <w:color w:val="000000"/>
-          <w:sz w:val="23"/>
-          <w:szCs w:val="23"/>
-        </w:rPr>
-        <w:t>le, Taktarten und Instrumente gezählt.</w:t>
+        </w:rPr>
+        <w:t xml:space="preserve"> auch die enthaltenen Intervalle, Taktarten und Instrumente gezählt.</w:t>
       </w:r>
     </w:p>
     <w:p>
@@ -3934,13 +3348,7 @@
         <w:footnoteReference w:id="8"/>
       </w:r>
       <w:r>
-        <w:t xml:space="preserve"> g</w:t>
-      </w:r>
-      <w:r>
-        <w:t>e</w:t>
-      </w:r>
-      <w:r>
-        <w:t>folgt vom Parsen der resultierenden Daten mittels PHP</w:t>
+        <w:t xml:space="preserve"> gefolgt vom Parsen der resultierenden Daten mittels PHP</w:t>
       </w:r>
       <w:r>
         <w:rPr>
@@ -3949,16 +3357,16 @@
         <w:footnoteReference w:id="9"/>
       </w:r>
       <w:r>
-        <w:t>. Anhand des nachf</w:t>
-      </w:r>
-      <w:r>
-        <w:t>olgenden Beispiels (</w:t>
+        <w:t>. Anhand des nachfolgenden Beispiels (</w:t>
       </w:r>
       <w:r>
         <w:fldChar w:fldCharType="begin"/>
       </w:r>
       <w:r>
         <w:instrText xml:space="preserve"> REF _Ref415683205 \h </w:instrText>
+      </w:r>
+      <w:r>
+        <w:instrText xml:space="preserve"> \* MERGEFORMAT </w:instrText>
       </w:r>
       <w:r>
         <w:fldChar w:fldCharType="separate"/>
@@ -4044,25 +3452,30 @@
       <w:r>
         <w:t xml:space="preserve">Abbildung </w:t>
       </w:r>
-      <w:fldSimple w:instr=" SEQ Abbildung \* ARABIC ">
-        <w:r>
-          <w:rPr>
-            <w:noProof/>
-          </w:rPr>
-          <w:t>3</w:t>
-        </w:r>
-      </w:fldSimple>
+      <w:r>
+        <w:fldChar w:fldCharType="begin"/>
+      </w:r>
+      <w:r>
+        <w:instrText xml:space="preserve"> SEQ Abbildung \* ARABIC </w:instrText>
+      </w:r>
+      <w:r>
+        <w:fldChar w:fldCharType="separate"/>
+      </w:r>
+      <w:r>
+        <w:rPr>
+          <w:noProof/>
+        </w:rPr>
+        <w:t>3</w:t>
+      </w:r>
+      <w:r>
+        <w:rPr>
+          <w:noProof/>
+        </w:rPr>
+        <w:fldChar w:fldCharType="end"/>
+      </w:r>
       <w:bookmarkEnd w:id="10"/>
       <w:r>
-        <w:t>: Code-Beispiel (</w:t>
-      </w:r>
-      <w:proofErr w:type="spellStart"/>
-      <w:r>
-        <w:t>Screenshot</w:t>
-      </w:r>
-      <w:proofErr w:type="spellEnd"/>
-      <w:r>
-        <w:t>)</w:t>
+        <w:t>: Code-Beispiel (Screenshot)</w:t>
       </w:r>
       <w:bookmarkEnd w:id="11"/>
     </w:p>
@@ -4130,20 +3543,14 @@
         <w:t>()“</w:t>
       </w:r>
       <w:r>
-        <w:t xml:space="preserve"> mit einer XML-Datei erzeugt. Dieses Objekt ermöglicht die Verwe</w:t>
-      </w:r>
-      <w:r>
-        <w:t>n</w:t>
-      </w:r>
-      <w:r>
-        <w:t xml:space="preserve">dung der eigentlichen </w:t>
+        <w:t xml:space="preserve"> mit einer XML-Datei erzeugt. Dieses Objekt ermöglicht die Verwendung der eigentlichen </w:t>
       </w:r>
       <w:proofErr w:type="spellStart"/>
       <w:r>
         <w:t>X</w:t>
       </w:r>
       <w:r>
-        <w:t>p</w:t>
+        <w:t>P</w:t>
       </w:r>
       <w:r>
         <w:t>ath</w:t>
@@ -4243,7 +3650,7 @@
         <w:t>X</w:t>
       </w:r>
       <w:r>
-        <w:t>p</w:t>
+        <w:t>P</w:t>
       </w:r>
       <w:r>
         <w:t>ath</w:t>
@@ -4296,13 +3703,8 @@
         <w:t>aben zu Künstler bzw. Komponist</w:t>
       </w:r>
       <w:r>
-        <w:t xml:space="preserve"> nach </w:t>
-      </w:r>
-      <w:proofErr w:type="spellStart"/>
-      <w:r>
-        <w:t>MusicXML</w:t>
-      </w:r>
-      <w:proofErr w:type="spellEnd"/>
+        <w:t xml:space="preserve"> nach MusicXML</w:t>
+      </w:r>
       <w:r>
         <w:t>-</w:t>
       </w:r>
@@ -4428,15 +3830,11 @@
       <w:pPr>
         <w:rPr>
           <w:color w:val="000000"/>
-          <w:sz w:val="23"/>
-          <w:szCs w:val="23"/>
         </w:rPr>
       </w:pPr>
       <w:r>
         <w:rPr>
           <w:color w:val="000000"/>
-          <w:sz w:val="23"/>
-          <w:szCs w:val="23"/>
         </w:rPr>
         <w:t xml:space="preserve">Im </w:t>
       </w:r>
@@ -4451,6 +3849,9 @@
       </w:r>
       <w:r>
         <w:instrText xml:space="preserve"> REF _Ref415683188 \h </w:instrText>
+      </w:r>
+      <w:r>
+        <w:instrText xml:space="preserve"> \* MERGEFORMAT </w:instrText>
       </w:r>
       <w:r>
         <w:fldChar w:fldCharType="separate"/>
@@ -4475,56 +3876,18 @@
           <w:i/>
           <w:iCs/>
           <w:color w:val="000000"/>
-          <w:sz w:val="23"/>
-          <w:szCs w:val="23"/>
         </w:rPr>
         <w:t xml:space="preserve"> </w:t>
       </w:r>
       <w:r>
         <w:rPr>
           <w:color w:val="000000"/>
-          <w:sz w:val="23"/>
-          <w:szCs w:val="23"/>
-        </w:rPr>
-        <w:t>erhält der Nutzer einen Überblick über die wichtigsten Fakten und Statistiken zu den einzelnen Musikstücken oder über den gesamten hochgeladenen Korpus. Dabei werden die Noten- und Intervallverteilung in einem Balkendiagramm, die Distribution der Tonarten, Notenlängen und Taktarten in einem Kreisdiagramm darg</w:t>
+        </w:rPr>
+        <w:t xml:space="preserve">erhält der Nutzer einen Überblick über die wichtigsten Fakten und Statistiken zu den einzelnen Musikstücken oder über den gesamten hochgeladenen Korpus. Dabei werden die Noten- und Intervallverteilung in einem Balkendiagramm, die Distribution der Tonarten, Notenlängen und Taktarten in einem Kreisdiagramm dargestellt. Daneben werden noch einige Fakten zur Anzahl und zum Auftreten der Takte, Noten, Pausen und Instrumente angegeben. </w:t>
       </w:r>
       <w:r>
         <w:rPr>
           <w:color w:val="000000"/>
-          <w:sz w:val="23"/>
-          <w:szCs w:val="23"/>
-        </w:rPr>
-        <w:t>e</w:t>
-      </w:r>
-      <w:r>
-        <w:rPr>
-          <w:color w:val="000000"/>
-          <w:sz w:val="23"/>
-          <w:szCs w:val="23"/>
-        </w:rPr>
-        <w:t>stellt. Daneben werden noch einige Fakten zur Anzahl und zum Auftreten der Takte, N</w:t>
-      </w:r>
-      <w:r>
-        <w:rPr>
-          <w:color w:val="000000"/>
-          <w:sz w:val="23"/>
-          <w:szCs w:val="23"/>
-        </w:rPr>
-        <w:t>o</w:t>
-      </w:r>
-      <w:r>
-        <w:rPr>
-          <w:color w:val="000000"/>
-          <w:sz w:val="23"/>
-          <w:szCs w:val="23"/>
-        </w:rPr>
-        <w:t xml:space="preserve">ten, Pausen und Instrumente angegeben. </w:t>
-      </w:r>
-      <w:r>
-        <w:rPr>
-          <w:color w:val="000000"/>
-          <w:sz w:val="23"/>
-          <w:szCs w:val="23"/>
         </w:rPr>
         <w:t xml:space="preserve">Darüber hinaus bietet der Button </w:t>
       </w:r>
@@ -4532,16 +3895,12 @@
         <w:rPr>
           <w:i/>
           <w:color w:val="000000"/>
-          <w:sz w:val="23"/>
-          <w:szCs w:val="23"/>
         </w:rPr>
         <w:t xml:space="preserve">EXPORT AS CSV </w:t>
       </w:r>
       <w:r>
         <w:rPr>
           <w:color w:val="000000"/>
-          <w:sz w:val="23"/>
-          <w:szCs w:val="23"/>
         </w:rPr>
         <w:t>die Möglichkeit die Daten für die einzelnen Musikstücke als CSV zu exportieren.</w:t>
       </w:r>
@@ -4575,7 +3934,7 @@
                     <a:blip r:embed="rId15">
                       <a:extLst>
                         <a:ext uri="{28A0092B-C50C-407E-A947-70E740481C1C}">
-                          <a14:useLocalDpi xmlns:a14="http://schemas.microsoft.com/office/drawing/2010/main" xmlns:wps="http://schemas.microsoft.com/office/word/2010/wordprocessingShape" xmlns:wpi="http://schemas.microsoft.com/office/word/2010/wordprocessingInk" xmlns:wpg="http://schemas.microsoft.com/office/word/2010/wordprocessingGroup" xmlns:w15="http://schemas.microsoft.com/office/word/2012/wordml" xmlns:w14="http://schemas.microsoft.com/office/word/2010/wordml" xmlns:w="http://schemas.openxmlformats.org/wordprocessingml/2006/main" xmlns:w10="urn:schemas-microsoft-com:office:word" xmlns:wp14="http://schemas.microsoft.com/office/word/2010/wordprocessingDrawing" xmlns:v="urn:schemas-microsoft-com:vml" xmlns:o="urn:schemas-microsoft-com:office:office" xmlns:mc="http://schemas.openxmlformats.org/markup-compatibility/2006" xmlns:wpc="http://schemas.microsoft.com/office/word/2010/wordprocessingCanvas" xmlns="" val="0"/>
+                          <a14:useLocalDpi xmlns:a14="http://schemas.microsoft.com/office/drawing/2010/main" val="0"/>
                         </a:ext>
                       </a:extLst>
                     </a:blip>
@@ -4615,25 +3974,30 @@
       <w:r>
         <w:t xml:space="preserve">Abbildung </w:t>
       </w:r>
-      <w:fldSimple w:instr=" SEQ Abbildung \* ARABIC ">
-        <w:r>
-          <w:rPr>
-            <w:noProof/>
-          </w:rPr>
-          <w:t>4</w:t>
-        </w:r>
-      </w:fldSimple>
+      <w:r>
+        <w:fldChar w:fldCharType="begin"/>
+      </w:r>
+      <w:r>
+        <w:instrText xml:space="preserve"> SEQ Abbildung \* ARABIC </w:instrText>
+      </w:r>
+      <w:r>
+        <w:fldChar w:fldCharType="separate"/>
+      </w:r>
+      <w:r>
+        <w:rPr>
+          <w:noProof/>
+        </w:rPr>
+        <w:t>4</w:t>
+      </w:r>
+      <w:r>
+        <w:rPr>
+          <w:noProof/>
+        </w:rPr>
+        <w:fldChar w:fldCharType="end"/>
+      </w:r>
       <w:bookmarkEnd w:id="13"/>
       <w:r>
-        <w:t>: Dashboard (</w:t>
-      </w:r>
-      <w:proofErr w:type="spellStart"/>
-      <w:r>
-        <w:t>Screenshot</w:t>
-      </w:r>
-      <w:proofErr w:type="spellEnd"/>
-      <w:r>
-        <w:t>)</w:t>
+        <w:t>: Dashboard (Screenshot)</w:t>
       </w:r>
       <w:bookmarkEnd w:id="14"/>
     </w:p>
@@ -4652,15 +4016,11 @@
       <w:pPr>
         <w:rPr>
           <w:color w:val="000000"/>
-          <w:sz w:val="23"/>
-          <w:szCs w:val="23"/>
         </w:rPr>
       </w:pPr>
       <w:r>
         <w:rPr>
           <w:color w:val="000000"/>
-          <w:sz w:val="23"/>
-          <w:szCs w:val="23"/>
         </w:rPr>
         <w:t xml:space="preserve">Vom Dashboard aus gelangt der User durch einen Klick auf den Button </w:t>
       </w:r>
@@ -4668,16 +4028,12 @@
         <w:rPr>
           <w:i/>
           <w:color w:val="000000"/>
-          <w:sz w:val="23"/>
-          <w:szCs w:val="23"/>
         </w:rPr>
         <w:t>SEARCH FOR PATTERNS</w:t>
       </w:r>
       <w:r>
         <w:rPr>
           <w:color w:val="000000"/>
-          <w:sz w:val="23"/>
-          <w:szCs w:val="23"/>
         </w:rPr>
         <w:t xml:space="preserve"> oder im Header via </w:t>
       </w:r>
@@ -4685,285 +4041,218 @@
         <w:rPr>
           <w:i/>
           <w:color w:val="000000"/>
-          <w:sz w:val="23"/>
-          <w:szCs w:val="23"/>
         </w:rPr>
         <w:t>SEARCH</w:t>
       </w:r>
       <w:r>
         <w:rPr>
           <w:color w:val="000000"/>
-          <w:sz w:val="23"/>
-          <w:szCs w:val="23"/>
         </w:rPr>
         <w:t xml:space="preserve"> zur Pattern</w:t>
       </w:r>
       <w:r>
         <w:rPr>
           <w:color w:val="000000"/>
-          <w:sz w:val="23"/>
-          <w:szCs w:val="23"/>
         </w:rPr>
         <w:t>-S</w:t>
       </w:r>
       <w:r>
         <w:rPr>
           <w:color w:val="000000"/>
-          <w:sz w:val="23"/>
-          <w:szCs w:val="23"/>
-        </w:rPr>
-        <w:t>uche. Die verschiedenen Möglic</w:t>
+        </w:rPr>
+        <w:t>uche. Die verschiedenen Möglichkeiten, die der Benutzer hat, um seine Musikstücke zu durchsuchen</w:t>
       </w:r>
       <w:r>
         <w:rPr>
           <w:color w:val="000000"/>
-          <w:sz w:val="23"/>
-          <w:szCs w:val="23"/>
-        </w:rPr>
-        <w:t>h</w:t>
+        </w:rPr>
+        <w:t>,</w:t>
       </w:r>
       <w:r>
         <w:rPr>
           <w:color w:val="000000"/>
-          <w:sz w:val="23"/>
-          <w:szCs w:val="23"/>
-        </w:rPr>
-        <w:t>keiten, die der Benutzer hat, um seine Musikstücke zu durchsuchen</w:t>
+        </w:rPr>
+        <w:t xml:space="preserve"> werden im Folgenden kurz erläutert und sind in </w:t>
+      </w:r>
+      <w:r>
+        <w:rPr>
+          <w:color w:val="FF0000"/>
+        </w:rPr>
+        <w:fldChar w:fldCharType="begin"/>
       </w:r>
       <w:r>
         <w:rPr>
           <w:color w:val="000000"/>
-          <w:sz w:val="23"/>
-          <w:szCs w:val="23"/>
-        </w:rPr>
-        <w:t>,</w:t>
+        </w:rPr>
+        <w:instrText xml:space="preserve"> REF _Ref415683173 \h </w:instrText>
+      </w:r>
+      <w:r>
+        <w:rPr>
+          <w:color w:val="FF0000"/>
+        </w:rPr>
+      </w:r>
+      <w:r>
+        <w:rPr>
+          <w:color w:val="FF0000"/>
+        </w:rPr>
+        <w:instrText xml:space="preserve"> \* MERGEFORMAT </w:instrText>
+      </w:r>
+      <w:r>
+        <w:rPr>
+          <w:color w:val="FF0000"/>
+        </w:rPr>
+        <w:fldChar w:fldCharType="separate"/>
+      </w:r>
+      <w:r>
+        <w:t xml:space="preserve">Abbildung </w:t>
+      </w:r>
+      <w:r>
+        <w:rPr>
+          <w:noProof/>
+        </w:rPr>
+        <w:t>5</w:t>
+      </w:r>
+      <w:r>
+        <w:rPr>
+          <w:color w:val="FF0000"/>
+        </w:rPr>
+        <w:fldChar w:fldCharType="end"/>
+      </w:r>
+      <w:r>
+        <w:rPr>
+          <w:color w:val="FF0000"/>
+        </w:rPr>
+        <w:t xml:space="preserve"> </w:t>
       </w:r>
       <w:r>
         <w:rPr>
           <w:color w:val="000000"/>
-          <w:sz w:val="23"/>
-          <w:szCs w:val="23"/>
-        </w:rPr>
-        <w:t xml:space="preserve"> werden im Folge</w:t>
-      </w:r>
-      <w:r>
-        <w:rPr>
-          <w:color w:val="000000"/>
-          <w:sz w:val="23"/>
-          <w:szCs w:val="23"/>
-        </w:rPr>
-        <w:t>n</w:t>
-      </w:r>
-      <w:r>
-        <w:rPr>
-          <w:color w:val="000000"/>
-          <w:sz w:val="23"/>
-          <w:szCs w:val="23"/>
-        </w:rPr>
-        <w:t xml:space="preserve">den kurz erläutert und sind in </w:t>
-      </w:r>
-      <w:r>
-        <w:rPr>
-          <w:color w:val="FF0000"/>
-          <w:sz w:val="23"/>
-          <w:szCs w:val="23"/>
-        </w:rPr>
-        <w:fldChar w:fldCharType="begin"/>
-      </w:r>
-      <w:r>
-        <w:rPr>
-          <w:color w:val="000000"/>
-          <w:sz w:val="23"/>
-          <w:szCs w:val="23"/>
-        </w:rPr>
-        <w:instrText xml:space="preserve"> REF _Ref415683173 \h </w:instrText>
-      </w:r>
-      <w:r>
-        <w:rPr>
-          <w:color w:val="FF0000"/>
-          <w:sz w:val="23"/>
-          <w:szCs w:val="23"/>
-        </w:rPr>
-      </w:r>
-      <w:r>
-        <w:rPr>
-          <w:color w:val="FF0000"/>
-          <w:sz w:val="23"/>
-          <w:szCs w:val="23"/>
-        </w:rPr>
-        <w:fldChar w:fldCharType="separate"/>
-      </w:r>
-      <w:r>
-        <w:t xml:space="preserve">Abbildung </w:t>
-      </w:r>
-      <w:r>
-        <w:rPr>
-          <w:noProof/>
-        </w:rPr>
-        <w:t>5</w:t>
-      </w:r>
-      <w:r>
-        <w:rPr>
-          <w:color w:val="FF0000"/>
-          <w:sz w:val="23"/>
-          <w:szCs w:val="23"/>
-        </w:rPr>
-        <w:fldChar w:fldCharType="end"/>
-      </w:r>
-      <w:r>
-        <w:rPr>
-          <w:color w:val="FF0000"/>
-          <w:sz w:val="23"/>
-          <w:szCs w:val="23"/>
-        </w:rPr>
+        </w:rPr>
+        <w:t xml:space="preserve">dargestellt. </w:t>
+      </w:r>
+    </w:p>
+    <w:p>
+      <w:pPr>
+        <w:pStyle w:val="Folgeabsatz"/>
+      </w:pPr>
+      <w:r>
+        <w:t>Im</w:t>
+      </w:r>
+      <w:r>
+        <w:t xml:space="preserve"> ersten Schritt muss zwischen </w:t>
+      </w:r>
+      <w:r>
+        <w:rPr>
+          <w:i/>
+        </w:rPr>
+        <w:t>MELODY</w:t>
+      </w:r>
+      <w:r>
+        <w:t xml:space="preserve">, </w:t>
+      </w:r>
+      <w:r>
+        <w:rPr>
+          <w:i/>
+        </w:rPr>
+        <w:t>SOUND</w:t>
+      </w:r>
+      <w:r>
         <w:t xml:space="preserve"> </w:t>
       </w:r>
       <w:r>
         <w:rPr>
-          <w:color w:val="000000"/>
-          <w:sz w:val="23"/>
-          <w:szCs w:val="23"/>
-        </w:rPr>
-        <w:t xml:space="preserve">dargestellt. </w:t>
-      </w:r>
-    </w:p>
-    <w:p>
-      <w:pPr>
-        <w:pStyle w:val="Folgeabsatz"/>
-      </w:pPr>
-      <w:r>
-        <w:t>Im</w:t>
-      </w:r>
-      <w:r>
-        <w:t xml:space="preserve"> ersten Schritt muss zwischen </w:t>
-      </w:r>
-      <w:r>
-        <w:rPr>
           <w:i/>
         </w:rPr>
+        <w:t>SEQUENCE</w:t>
+      </w:r>
+      <w:r>
+        <w:t xml:space="preserve"> oder </w:t>
+      </w:r>
+      <w:r>
+        <w:rPr>
+          <w:i/>
+        </w:rPr>
+        <w:t>RHYTHM</w:t>
+      </w:r>
+      <w:r>
+        <w:t xml:space="preserve"> unterschieden werden, wobei </w:t>
+      </w:r>
+      <w:r>
+        <w:rPr>
+          <w:i/>
+        </w:rPr>
         <w:t>MELODY</w:t>
       </w:r>
       <w:r>
-        <w:t xml:space="preserve">, </w:t>
+        <w:t xml:space="preserve"> </w:t>
+      </w:r>
+      <w:r>
+        <w:t xml:space="preserve">hier voreingestellt ist. </w:t>
+      </w:r>
+      <w:r>
+        <w:t xml:space="preserve">Nach der Auswahl des </w:t>
       </w:r>
       <w:r>
         <w:rPr>
           <w:i/>
         </w:rPr>
-        <w:t>SOUND</w:t>
-      </w:r>
-      <w:r>
+        <w:t>Modus</w:t>
+      </w:r>
+      <w:r>
+        <w:rPr>
+          <w:i/>
+        </w:rPr>
         <w:t xml:space="preserve"> </w:t>
       </w:r>
+      <w:proofErr w:type="spellStart"/>
       <w:r>
         <w:rPr>
           <w:i/>
         </w:rPr>
-        <w:t>SEQUENCE</w:t>
-      </w:r>
-      <w:r>
-        <w:t xml:space="preserve"> oder </w:t>
+        <w:t>Operandi</w:t>
+      </w:r>
+      <w:proofErr w:type="spellEnd"/>
+      <w:r>
+        <w:t xml:space="preserve"> </w:t>
+      </w:r>
+      <w:r>
+        <w:t xml:space="preserve">kann </w:t>
+      </w:r>
+      <w:r>
+        <w:t xml:space="preserve">der Benutzer entweder per Maus </w:t>
+      </w:r>
+      <w:r>
+        <w:t xml:space="preserve">direkt auf den Notenzeilen, oder mit Hilfe der Buttons die gewünschten </w:t>
+      </w:r>
+      <w:r>
+        <w:t>Elemente</w:t>
+      </w:r>
+      <w:r>
+        <w:t xml:space="preserve"> eingeben. Werden die Buttons zur Noteneingabe verwendet, muss jede Note mit einem Klick auf </w:t>
       </w:r>
       <w:r>
         <w:rPr>
           <w:i/>
         </w:rPr>
-        <w:t>RHYTHM</w:t>
-      </w:r>
-      <w:r>
-        <w:t xml:space="preserve"> unterschi</w:t>
-      </w:r>
-      <w:r>
-        <w:t>e</w:t>
-      </w:r>
-      <w:r>
-        <w:t xml:space="preserve">den werden, wobei </w:t>
+        <w:t>ADD</w:t>
+      </w:r>
+      <w:r>
+        <w:t xml:space="preserve"> hinzugefügt werden. Durch Klick auf </w:t>
       </w:r>
       <w:r>
         <w:rPr>
           <w:i/>
         </w:rPr>
-        <w:t>MELODY</w:t>
-      </w:r>
-      <w:r>
-        <w:t xml:space="preserve"> </w:t>
-      </w:r>
-      <w:r>
-        <w:t xml:space="preserve">hier voreingestellt ist. </w:t>
-      </w:r>
-      <w:r>
-        <w:t xml:space="preserve">Nach der Auswahl des </w:t>
-      </w:r>
-      <w:r>
-        <w:rPr>
-          <w:i/>
-        </w:rPr>
-        <w:t>Modus</w:t>
-      </w:r>
-      <w:r>
-        <w:rPr>
-          <w:i/>
-        </w:rPr>
-        <w:t xml:space="preserve"> </w:t>
-      </w:r>
-      <w:proofErr w:type="spellStart"/>
-      <w:r>
-        <w:rPr>
-          <w:i/>
-        </w:rPr>
-        <w:t>Operandi</w:t>
-      </w:r>
-      <w:proofErr w:type="spellEnd"/>
-      <w:r>
-        <w:t xml:space="preserve"> </w:t>
-      </w:r>
-      <w:r>
-        <w:t xml:space="preserve">kann </w:t>
-      </w:r>
-      <w:r>
-        <w:t xml:space="preserve">der Benutzer entweder per Maus </w:t>
-      </w:r>
-      <w:r>
-        <w:t xml:space="preserve">direkt auf den Notenzeilen, oder mit Hilfe der Buttons die gewünschten </w:t>
-      </w:r>
-      <w:r>
-        <w:t>Elemente</w:t>
-      </w:r>
-      <w:r>
-        <w:t xml:space="preserve"> eingeben. Werden die Buttons zur Noteneingabe verwendet, muss jede Note mit einem Klick auf </w:t>
-      </w:r>
-      <w:r>
-        <w:rPr>
-          <w:i/>
-        </w:rPr>
-        <w:t>ADD</w:t>
-      </w:r>
-      <w:r>
-        <w:t xml:space="preserve"> hinzugefügt werden. Durch Klick auf </w:t>
-      </w:r>
-      <w:r>
-        <w:rPr>
-          <w:i/>
-        </w:rPr>
         <w:t>DELETE</w:t>
       </w:r>
       <w:r>
-        <w:t xml:space="preserve"> wird die zuletzt eingegebene Note gelöscht. Alle Noten werden in der angezeigten Note</w:t>
-      </w:r>
-      <w:r>
-        <w:t>n</w:t>
-      </w:r>
-      <w:r>
-        <w:t xml:space="preserve">zeile dargestellt und können jederzeit abgespielt werden. </w:t>
-      </w:r>
-      <w:r>
-        <w:t>Wird die Maus zur  Noteneingabe ve</w:t>
-      </w:r>
-      <w:r>
-        <w:t>r</w:t>
-      </w:r>
-      <w:r>
-        <w:t>wendet, so wird standar</w:t>
+        <w:t xml:space="preserve"> wird die zuletzt eingegebene Note gelöscht. Alle Noten werden in der angezeigten Notenzeile dargestellt und können jederzeit abgespielt werden. </w:t>
+      </w:r>
+      <w:r>
+        <w:t>Wird die Maus zur</w:t>
+      </w:r>
+      <w:r>
+        <w:t xml:space="preserve"> Noteneingabe verwendet, so wird standar</w:t>
       </w:r>
       <w:r>
         <w:t>d</w:t>
@@ -4978,25 +4267,13 @@
         <w:t>, Vorzeichen oder eine andere Notenlänge</w:t>
       </w:r>
       <w:r>
-        <w:t xml:space="preserve"> mü</w:t>
-      </w:r>
-      <w:r>
-        <w:t>s</w:t>
-      </w:r>
-      <w:r>
-        <w:t xml:space="preserve">sen mit Hilfe der Buttons </w:t>
+        <w:t xml:space="preserve"> müssen mit Hilfe der Buttons </w:t>
       </w:r>
       <w:r>
         <w:t>eingestellt</w:t>
       </w:r>
       <w:r>
-        <w:t xml:space="preserve"> werden. Alle Noten der dritten bis sechsten Oktave mit einer Dauer von einer Ganzen Note bis zur 64tel Note können ausgewählt werden. Auch N</w:t>
-      </w:r>
-      <w:r>
-        <w:t>o</w:t>
-      </w:r>
-      <w:r>
-        <w:t>ten mit Kreuz- oder B-Vorzeichen können hinzugefügt werden</w:t>
+        <w:t xml:space="preserve"> werden. Alle Noten der dritten bis sechsten Oktave mit einer Dauer von einer Ganzen Note bis zur 64tel Note können ausgewählt werden. Auch Noten mit Kreuz- oder B-Vorzeichen können hinzugefügt werden</w:t>
       </w:r>
       <w:r>
         <w:t xml:space="preserve">. </w:t>
@@ -5031,7 +4308,7 @@
                     <a:blip r:embed="rId16">
                       <a:extLst>
                         <a:ext uri="{28A0092B-C50C-407E-A947-70E740481C1C}">
-                          <a14:useLocalDpi xmlns:a14="http://schemas.microsoft.com/office/drawing/2010/main" xmlns:wps="http://schemas.microsoft.com/office/word/2010/wordprocessingShape" xmlns:wpi="http://schemas.microsoft.com/office/word/2010/wordprocessingInk" xmlns:wpg="http://schemas.microsoft.com/office/word/2010/wordprocessingGroup" xmlns:w15="http://schemas.microsoft.com/office/word/2012/wordml" xmlns:w14="http://schemas.microsoft.com/office/word/2010/wordml" xmlns:w="http://schemas.openxmlformats.org/wordprocessingml/2006/main" xmlns:w10="urn:schemas-microsoft-com:office:word" xmlns:wp14="http://schemas.microsoft.com/office/word/2010/wordprocessingDrawing" xmlns:v="urn:schemas-microsoft-com:vml" xmlns:o="urn:schemas-microsoft-com:office:office" xmlns:mc="http://schemas.openxmlformats.org/markup-compatibility/2006" xmlns:wpc="http://schemas.microsoft.com/office/word/2010/wordprocessingCanvas" xmlns="" val="0"/>
+                          <a14:useLocalDpi xmlns:a14="http://schemas.microsoft.com/office/drawing/2010/main" val="0"/>
                         </a:ext>
                       </a:extLst>
                     </a:blip>
@@ -5071,35 +4348,38 @@
       <w:r>
         <w:t xml:space="preserve">Abbildung </w:t>
       </w:r>
-      <w:fldSimple w:instr=" SEQ Abbildung \* ARABIC ">
-        <w:r>
-          <w:rPr>
-            <w:noProof/>
-          </w:rPr>
-          <w:t>5</w:t>
-        </w:r>
-      </w:fldSimple>
+      <w:r>
+        <w:fldChar w:fldCharType="begin"/>
+      </w:r>
+      <w:r>
+        <w:instrText xml:space="preserve"> SEQ Abbildung \* ARABIC </w:instrText>
+      </w:r>
+      <w:r>
+        <w:fldChar w:fldCharType="separate"/>
+      </w:r>
+      <w:r>
+        <w:rPr>
+          <w:noProof/>
+        </w:rPr>
+        <w:t>5</w:t>
+      </w:r>
+      <w:r>
+        <w:rPr>
+          <w:noProof/>
+        </w:rPr>
+        <w:fldChar w:fldCharType="end"/>
+      </w:r>
       <w:bookmarkEnd w:id="16"/>
       <w:r>
-        <w:t xml:space="preserve">: </w:t>
-      </w:r>
-      <w:proofErr w:type="spellStart"/>
-      <w:r>
-        <w:t>Search</w:t>
-      </w:r>
-      <w:proofErr w:type="spellEnd"/>
-      <w:r>
-        <w:t xml:space="preserve"> (</w:t>
-      </w:r>
-      <w:proofErr w:type="spellStart"/>
-      <w:r>
-        <w:t>Screenshot</w:t>
-      </w:r>
-      <w:proofErr w:type="spellEnd"/>
-      <w:r>
-        <w:t>)</w:t>
+        <w:t>: Search (Screenshot)</w:t>
       </w:r>
       <w:bookmarkEnd w:id="17"/>
+    </w:p>
+    <w:p/>
+    <w:p>
+      <w:pPr>
+        <w:pStyle w:val="Folgeabsatz"/>
+      </w:pPr>
     </w:p>
     <w:p>
       <w:pPr>
@@ -5113,6 +4393,7 @@
       </w:pPr>
       <w:bookmarkStart w:id="18" w:name="_Toc416275557"/>
       <w:r>
+        <w:lastRenderedPageBreak/>
         <w:t>Suchergebnisse</w:t>
       </w:r>
       <w:bookmarkEnd w:id="18"/>
@@ -5121,15 +4402,11 @@
       <w:pPr>
         <w:rPr>
           <w:color w:val="000000"/>
-          <w:sz w:val="23"/>
-          <w:szCs w:val="23"/>
         </w:rPr>
       </w:pPr>
       <w:r>
         <w:rPr>
           <w:color w:val="000000"/>
-          <w:sz w:val="23"/>
-          <w:szCs w:val="23"/>
         </w:rPr>
         <w:t xml:space="preserve">Ist der Benutzer mit seiner Noteneingabe zufrieden, werden durch einen Klick auf </w:t>
       </w:r>
@@ -5137,58 +4414,46 @@
         <w:rPr>
           <w:i/>
           <w:color w:val="000000"/>
-          <w:sz w:val="23"/>
-          <w:szCs w:val="23"/>
         </w:rPr>
         <w:t>SEARCH</w:t>
       </w:r>
       <w:r>
         <w:rPr>
           <w:color w:val="000000"/>
-          <w:sz w:val="23"/>
-          <w:szCs w:val="23"/>
         </w:rPr>
         <w:t xml:space="preserve"> alle hochgeladenen Musikstücke nach dem erstellten Pattern durchsucht. </w:t>
       </w:r>
       <w:r>
         <w:rPr>
           <w:color w:val="000000"/>
-          <w:sz w:val="23"/>
-          <w:szCs w:val="23"/>
         </w:rPr>
         <w:fldChar w:fldCharType="begin"/>
       </w:r>
       <w:r>
         <w:rPr>
           <w:color w:val="000000"/>
-          <w:sz w:val="23"/>
-          <w:szCs w:val="23"/>
         </w:rPr>
         <w:instrText xml:space="preserve"> REF _Ref415683485 \h </w:instrText>
       </w:r>
       <w:r>
         <w:rPr>
           <w:color w:val="000000"/>
-          <w:sz w:val="23"/>
-          <w:szCs w:val="23"/>
         </w:rPr>
       </w:r>
       <w:r>
         <w:rPr>
           <w:color w:val="000000"/>
-          <w:sz w:val="23"/>
-          <w:szCs w:val="23"/>
+        </w:rPr>
+        <w:instrText xml:space="preserve"> \* MERGEFORMAT </w:instrText>
+      </w:r>
+      <w:r>
+        <w:rPr>
+          <w:color w:val="000000"/>
         </w:rPr>
         <w:fldChar w:fldCharType="separate"/>
       </w:r>
       <w:r>
-        <w:t>Abbi</w:t>
-      </w:r>
-      <w:r>
-        <w:t>l</w:t>
-      </w:r>
-      <w:r>
-        <w:t xml:space="preserve">dung </w:t>
+        <w:t xml:space="preserve">Abbildung </w:t>
       </w:r>
       <w:r>
         <w:rPr>
@@ -5199,43 +4464,20 @@
       <w:r>
         <w:rPr>
           <w:color w:val="000000"/>
-          <w:sz w:val="23"/>
-          <w:szCs w:val="23"/>
         </w:rPr>
         <w:fldChar w:fldCharType="end"/>
       </w:r>
       <w:r>
         <w:rPr>
           <w:color w:val="000000"/>
-          <w:sz w:val="23"/>
-          <w:szCs w:val="23"/>
         </w:rPr>
         <w:t xml:space="preserve"> </w:t>
       </w:r>
       <w:r>
         <w:rPr>
           <w:color w:val="000000"/>
-          <w:sz w:val="23"/>
-          <w:szCs w:val="23"/>
-        </w:rPr>
-        <w:t>zeigt die Ergebnisseite der Suche. Hier wird im oberen Bereich das gesuchte Pa</w:t>
-      </w:r>
-      <w:r>
-        <w:rPr>
-          <w:color w:val="000000"/>
-          <w:sz w:val="23"/>
-          <w:szCs w:val="23"/>
-        </w:rPr>
-        <w:t>t</w:t>
-      </w:r>
-      <w:r>
-        <w:rPr>
-          <w:color w:val="000000"/>
-          <w:sz w:val="23"/>
-          <w:szCs w:val="23"/>
-        </w:rPr>
-        <w:lastRenderedPageBreak/>
-        <w:t xml:space="preserve">tern noch einmal dargestellt und darunter die Musikstücke, welche das Pattern enthalten, samt jeweiliger Häufigkeit der Treffer. </w:t>
+        </w:rPr>
+        <w:t xml:space="preserve">zeigt die Ergebnisseite der Suche. Hier wird im oberen Bereich das gesuchte Pattern noch einmal dargestellt und darunter die Musikstücke, welche das Pattern enthalten, samt jeweiliger Häufigkeit der Treffer. </w:t>
       </w:r>
     </w:p>
     <w:p>
@@ -5243,6 +4485,9 @@
         <w:pStyle w:val="Abbildung"/>
       </w:pPr>
       <w:r>
+        <w:rPr>
+          <w:lang w:eastAsia="de-DE"/>
+        </w:rPr>
         <w:drawing>
           <wp:inline distT="0" distB="0" distL="0" distR="0">
             <wp:extent cx="5399405" cy="2615337"/>
@@ -5264,7 +4509,7 @@
                     <a:blip r:embed="rId17">
                       <a:extLst>
                         <a:ext uri="{28A0092B-C50C-407E-A947-70E740481C1C}">
-                          <a14:useLocalDpi xmlns:a14="http://schemas.microsoft.com/office/drawing/2010/main" xmlns:wps="http://schemas.microsoft.com/office/word/2010/wordprocessingShape" xmlns:wpi="http://schemas.microsoft.com/office/word/2010/wordprocessingInk" xmlns:wpg="http://schemas.microsoft.com/office/word/2010/wordprocessingGroup" xmlns:w15="http://schemas.microsoft.com/office/word/2012/wordml" xmlns:w14="http://schemas.microsoft.com/office/word/2010/wordml" xmlns:w="http://schemas.openxmlformats.org/wordprocessingml/2006/main" xmlns:w10="urn:schemas-microsoft-com:office:word" xmlns:wp14="http://schemas.microsoft.com/office/word/2010/wordprocessingDrawing" xmlns:v="urn:schemas-microsoft-com:vml" xmlns:o="urn:schemas-microsoft-com:office:office" xmlns:mc="http://schemas.openxmlformats.org/markup-compatibility/2006" xmlns:wpc="http://schemas.microsoft.com/office/word/2010/wordprocessingCanvas" xmlns="" val="0"/>
+                          <a14:useLocalDpi xmlns:a14="http://schemas.microsoft.com/office/drawing/2010/main" val="0"/>
                         </a:ext>
                       </a:extLst>
                     </a:blip>
@@ -5304,33 +4549,30 @@
       <w:r>
         <w:t xml:space="preserve">Abbildung </w:t>
       </w:r>
-      <w:fldSimple w:instr=" SEQ Abbildung \* ARABIC ">
-        <w:r>
-          <w:rPr>
-            <w:noProof/>
-          </w:rPr>
-          <w:t>6</w:t>
-        </w:r>
-      </w:fldSimple>
+      <w:r>
+        <w:fldChar w:fldCharType="begin"/>
+      </w:r>
+      <w:r>
+        <w:instrText xml:space="preserve"> SEQ Abbildung \* ARABIC </w:instrText>
+      </w:r>
+      <w:r>
+        <w:fldChar w:fldCharType="separate"/>
+      </w:r>
+      <w:r>
+        <w:rPr>
+          <w:noProof/>
+        </w:rPr>
+        <w:t>6</w:t>
+      </w:r>
+      <w:r>
+        <w:rPr>
+          <w:noProof/>
+        </w:rPr>
+        <w:fldChar w:fldCharType="end"/>
+      </w:r>
       <w:bookmarkEnd w:id="19"/>
       <w:r>
-        <w:t xml:space="preserve">: </w:t>
-      </w:r>
-      <w:proofErr w:type="spellStart"/>
-      <w:r>
-        <w:t>Searchresult</w:t>
-      </w:r>
-      <w:proofErr w:type="spellEnd"/>
-      <w:r>
-        <w:t xml:space="preserve"> (</w:t>
-      </w:r>
-      <w:proofErr w:type="spellStart"/>
-      <w:r>
-        <w:t>Screenshot</w:t>
-      </w:r>
-      <w:proofErr w:type="spellEnd"/>
-      <w:r>
-        <w:t>)</w:t>
+        <w:t>: Searchresult (Screenshot)</w:t>
       </w:r>
       <w:bookmarkEnd w:id="20"/>
     </w:p>
@@ -5395,13 +4637,7 @@
         <w:t xml:space="preserve">die </w:t>
       </w:r>
       <w:r>
-        <w:t>aktuell betrac</w:t>
-      </w:r>
-      <w:r>
-        <w:t>h</w:t>
-      </w:r>
-      <w:r>
-        <w:t xml:space="preserve">tete Seite der Treffer angezeigt. </w:t>
+        <w:t xml:space="preserve">aktuell betrachtete Seite der Treffer angezeigt. </w:t>
       </w:r>
     </w:p>
     <w:p>
@@ -5409,19 +4645,7 @@
         <w:pStyle w:val="Folgeabsatz"/>
       </w:pPr>
       <w:r>
-        <w:t>Mit Hilfe der Pfeile kann zwischen den Treffern hin und her gewechselt werden. Inform</w:t>
-      </w:r>
-      <w:r>
-        <w:t>a</w:t>
-      </w:r>
-      <w:r>
-        <w:t>tionen, in welcher Stimme und in welchem Takt das Pattern gefunden wurde, werden ebe</w:t>
-      </w:r>
-      <w:r>
-        <w:t>n</w:t>
-      </w:r>
-      <w:r>
-        <w:t xml:space="preserve">falls dargestellt. Ein Klick auf </w:t>
+        <w:t xml:space="preserve">Mit Hilfe der Pfeile kann zwischen den Treffern hin und her gewechselt werden. Informationen, in welcher Stimme und in welchem Takt das Pattern gefunden wurde, werden ebenfalls dargestellt. Ein Klick auf </w:t>
       </w:r>
       <w:r>
         <w:rPr>
@@ -5436,13 +4660,7 @@
         <w:t>den dargestellten</w:t>
       </w:r>
       <w:r>
-        <w:t xml:space="preserve"> Auszug, der das Pattern enthält, ab. Der Nutzer hat außerdem die Möglichkeit, alle visualisierten Treffer als PDF-Dokument zu expo</w:t>
-      </w:r>
-      <w:r>
-        <w:t>r</w:t>
-      </w:r>
-      <w:r>
-        <w:t xml:space="preserve">tieren, was mit einem Klick auf den Button </w:t>
+        <w:t xml:space="preserve"> Auszug, der das Pattern enthält, ab. Der Nutzer hat außerdem die Möglichkeit, alle visualisierten Treffer als PDF-Dokument zu exportieren, was mit einem Klick auf den Button </w:t>
       </w:r>
       <w:r>
         <w:rPr>
@@ -5503,13 +4721,8 @@
       <w:r>
         <w:t xml:space="preserve">  </w:t>
       </w:r>
-      <w:proofErr w:type="spellStart"/>
-      <w:r>
-        <w:t>MusicXML</w:t>
-      </w:r>
-      <w:proofErr w:type="spellEnd"/>
-      <w:r>
-        <w:t xml:space="preserve">-Daten. </w:t>
+      <w:r>
+        <w:t xml:space="preserve">MusicXML-Daten. </w:t>
       </w:r>
     </w:p>
     <w:p>
@@ -5542,7 +4755,7 @@
                     <a:blip r:embed="rId18">
                       <a:extLst>
                         <a:ext uri="{28A0092B-C50C-407E-A947-70E740481C1C}">
-                          <a14:useLocalDpi xmlns:a14="http://schemas.microsoft.com/office/drawing/2010/main" xmlns:wps="http://schemas.microsoft.com/office/word/2010/wordprocessingShape" xmlns:wpi="http://schemas.microsoft.com/office/word/2010/wordprocessingInk" xmlns:wpg="http://schemas.microsoft.com/office/word/2010/wordprocessingGroup" xmlns:w15="http://schemas.microsoft.com/office/word/2012/wordml" xmlns:w14="http://schemas.microsoft.com/office/word/2010/wordml" xmlns:w="http://schemas.openxmlformats.org/wordprocessingml/2006/main" xmlns:w10="urn:schemas-microsoft-com:office:word" xmlns:wp14="http://schemas.microsoft.com/office/word/2010/wordprocessingDrawing" xmlns:v="urn:schemas-microsoft-com:vml" xmlns:o="urn:schemas-microsoft-com:office:office" xmlns:mc="http://schemas.openxmlformats.org/markup-compatibility/2006" xmlns:wpc="http://schemas.microsoft.com/office/word/2010/wordprocessingCanvas" xmlns="" val="0"/>
+                          <a14:useLocalDpi xmlns:a14="http://schemas.microsoft.com/office/drawing/2010/main" val="0"/>
                         </a:ext>
                       </a:extLst>
                     </a:blip>
@@ -5583,33 +4796,30 @@
       <w:r>
         <w:t xml:space="preserve">Abbildung </w:t>
       </w:r>
-      <w:fldSimple w:instr=" SEQ Abbildung \* ARABIC ">
-        <w:r>
-          <w:rPr>
-            <w:noProof/>
-          </w:rPr>
-          <w:t>7</w:t>
-        </w:r>
-      </w:fldSimple>
+      <w:r>
+        <w:fldChar w:fldCharType="begin"/>
+      </w:r>
+      <w:r>
+        <w:instrText xml:space="preserve"> SEQ Abbildung \* ARABIC </w:instrText>
+      </w:r>
+      <w:r>
+        <w:fldChar w:fldCharType="separate"/>
+      </w:r>
+      <w:r>
+        <w:rPr>
+          <w:noProof/>
+        </w:rPr>
+        <w:t>7</w:t>
+      </w:r>
+      <w:r>
+        <w:rPr>
+          <w:noProof/>
+        </w:rPr>
+        <w:fldChar w:fldCharType="end"/>
+      </w:r>
       <w:bookmarkEnd w:id="21"/>
       <w:r>
-        <w:t xml:space="preserve">: </w:t>
-      </w:r>
-      <w:proofErr w:type="spellStart"/>
-      <w:r>
-        <w:t>Searchresult</w:t>
-      </w:r>
-      <w:proofErr w:type="spellEnd"/>
-      <w:r>
-        <w:t xml:space="preserve"> Details (</w:t>
-      </w:r>
-      <w:proofErr w:type="spellStart"/>
-      <w:r>
-        <w:t>Screenshot</w:t>
-      </w:r>
-      <w:proofErr w:type="spellEnd"/>
-      <w:r>
-        <w:t>)</w:t>
+        <w:t>: Searchresult Details (Screenshot)</w:t>
       </w:r>
       <w:bookmarkEnd w:id="22"/>
       <w:bookmarkEnd w:id="23"/>
@@ -5619,7 +4829,7 @@
         <w:pStyle w:val="Abbildung"/>
       </w:pPr>
       <w:r>
-        <w:pict>
+        <w:pict w14:anchorId="711F64C8">
           <v:shapetype id="_x0000_t75" coordsize="21600,21600" o:spt="75" o:preferrelative="t" path="m@4@5l@4@11@9@11@9@5xe" filled="f" stroked="f">
             <v:stroke joinstyle="miter"/>
             <v:formulas>
@@ -5639,7 +4849,7 @@
             <v:path o:extrusionok="f" gradientshapeok="t" o:connecttype="rect"/>
             <o:lock v:ext="edit" aspectratio="t"/>
           </v:shapetype>
-          <v:shape id="_x0000_i1025" type="#_x0000_t75" style="width:391.95pt;height:375.65pt">
+          <v:shape id="_x0000_i1025" type="#_x0000_t75" style="width:391.5pt;height:375.75pt">
             <v:imagedata r:id="rId19" o:title="result_extraction"/>
           </v:shape>
         </w:pict>
@@ -5654,14 +4864,27 @@
       <w:r>
         <w:t xml:space="preserve">Abbildung </w:t>
       </w:r>
-      <w:fldSimple w:instr=" SEQ Abbildung \* ARABIC ">
-        <w:r>
-          <w:rPr>
-            <w:noProof/>
-          </w:rPr>
-          <w:t>8</w:t>
-        </w:r>
-      </w:fldSimple>
+      <w:r>
+        <w:fldChar w:fldCharType="begin"/>
+      </w:r>
+      <w:r>
+        <w:instrText xml:space="preserve"> SEQ Abbildung \* ARABIC </w:instrText>
+      </w:r>
+      <w:r>
+        <w:fldChar w:fldCharType="separate"/>
+      </w:r>
+      <w:r>
+        <w:rPr>
+          <w:noProof/>
+        </w:rPr>
+        <w:t>8</w:t>
+      </w:r>
+      <w:r>
+        <w:rPr>
+          <w:noProof/>
+        </w:rPr>
+        <w:fldChar w:fldCharType="end"/>
+      </w:r>
       <w:bookmarkEnd w:id="24"/>
       <w:r>
         <w:t>: Generierung von Ergebnis</w:t>
@@ -5796,47 +5019,7 @@
         <w:t xml:space="preserve"> die </w:t>
       </w:r>
       <w:r>
-        <w:t>jeweiligen Abschnitte extrahiert und das gefundene Pattern farbig ma</w:t>
-      </w:r>
-      <w:r>
-        <w:t>r</w:t>
-      </w:r>
-      <w:r>
-        <w:t xml:space="preserve">kiert. Dabei besteht die Komplexität darin, dass im Grunde alle möglichen XML-Elemente des </w:t>
-      </w:r>
-      <w:proofErr w:type="spellStart"/>
-      <w:r>
-        <w:t>MusicXML</w:t>
-      </w:r>
-      <w:proofErr w:type="spellEnd"/>
-      <w:r>
-        <w:t>-Dokuments richtig interpretiert werden müssen, um ein Ausgabeobjekt zu erha</w:t>
-      </w:r>
-      <w:r>
-        <w:t>l</w:t>
-      </w:r>
-      <w:r>
-        <w:t xml:space="preserve">ten, das die Ausgabe der Noten mit der </w:t>
-      </w:r>
-      <w:proofErr w:type="spellStart"/>
-      <w:r>
-        <w:t>Javascript</w:t>
-      </w:r>
-      <w:proofErr w:type="spellEnd"/>
-      <w:r>
-        <w:t>-Rendering-Bibliothek ermöglicht. Im Ra</w:t>
-      </w:r>
-      <w:r>
-        <w:t>h</w:t>
-      </w:r>
-      <w:r>
-        <w:t>men dieses Projekts beschränkte sich dies jedoch auf die wichtigsten Elemente zur Darste</w:t>
-      </w:r>
-      <w:r>
-        <w:t>l</w:t>
-      </w:r>
-      <w:r>
-        <w:t xml:space="preserve">lung unterschiedlichster Notenlängen, Tonhöhen und rhythmischer Besonderheiten. </w:t>
+        <w:t xml:space="preserve">jeweiligen Abschnitte extrahiert und das gefundene Pattern farbig markiert. Dabei besteht die Komplexität darin, dass im Grunde alle möglichen XML-Elemente des MusicXML-Dokuments richtig interpretiert werden müssen, um ein Ausgabeobjekt zu erhalten, das die Ausgabe der Noten mit der Javascript-Rendering-Bibliothek ermöglicht. Im Rahmen dieses Projekts beschränkte sich dies jedoch auf die wichtigsten Elemente zur Darstellung unterschiedlichster Notenlängen, Tonhöhen und rhythmischer Besonderheiten. </w:t>
       </w:r>
     </w:p>
     <w:p>
@@ -5879,13 +5062,7 @@
         <w:fldChar w:fldCharType="separate"/>
       </w:r>
       <w:r>
-        <w:t>A</w:t>
-      </w:r>
-      <w:r>
-        <w:t>n</w:t>
-      </w:r>
-      <w:r>
-        <w:t>hang A User Stories</w:t>
+        <w:t>Anhang A User Stories</w:t>
       </w:r>
       <w:r>
         <w:fldChar w:fldCharType="end"/>
@@ -5940,13 +5117,8 @@
         <w:t xml:space="preserve"> in Form eines Boards mit verschiedenen Pipelines. Das verwendete Board wurde, angelehnt an das Projektm</w:t>
       </w:r>
       <w:r>
-        <w:t xml:space="preserve">anagement-Framework </w:t>
-      </w:r>
-      <w:proofErr w:type="spellStart"/>
-      <w:r>
-        <w:t>Kanban</w:t>
-      </w:r>
-      <w:proofErr w:type="spellEnd"/>
+        <w:t>anagement-Framework Kanban</w:t>
+      </w:r>
       <w:r>
         <w:rPr>
           <w:rStyle w:val="Funotenzeichen"/>
@@ -5986,13 +5158,7 @@
       </w:r>
       <w:proofErr w:type="spellEnd"/>
       <w:r>
-        <w:t>-Do“, „In Pr</w:t>
-      </w:r>
-      <w:r>
-        <w:t>o</w:t>
-      </w:r>
-      <w:r>
-        <w:t>gress“ und „</w:t>
+        <w:t>-Do“, „In Progress“ und „</w:t>
       </w:r>
       <w:proofErr w:type="spellStart"/>
       <w:r>
@@ -6003,7 +5169,7 @@
         <w:t xml:space="preserve">“ </w:t>
       </w:r>
       <w:r>
-        <w:t xml:space="preserve"> unterteilt. </w:t>
+        <w:t xml:space="preserve">unterteilt. </w:t>
       </w:r>
     </w:p>
     <w:p>
@@ -6014,59 +5180,25 @@
         <w:t xml:space="preserve">Zu Beginn des </w:t>
       </w:r>
       <w:r>
-        <w:t>Projekts konnten die Zuständigkeiten relativ klar aufgeteilt werden. Wä</w:t>
-      </w:r>
-      <w:r>
-        <w:t>h</w:t>
-      </w:r>
-      <w:r>
-        <w:t xml:space="preserve">rend Lukas Lamm für die Implementierung des verwendeten </w:t>
+        <w:t xml:space="preserve">Projekts konnten die Zuständigkeiten relativ klar aufgeteilt werden. Während Lukas Lamm für die Implementierung des verwendeten </w:t>
       </w:r>
       <w:r>
         <w:t>Web-</w:t>
       </w:r>
       <w:r>
-        <w:t>Frameworks und die daran gebundene Datenbankarchitektur zuständig war, kümmerte sich Tobias Semme</w:t>
-      </w:r>
-      <w:r>
-        <w:t>l</w:t>
-      </w:r>
-      <w:r>
-        <w:t>mann um die Frontend-Seite des Systems</w:t>
+        <w:t>Frameworks und die daran gebundene Datenbankarchitektur zuständig war, kümmerte sich Tobias Semmelmann um die Frontend-Seite des Systems</w:t>
       </w:r>
       <w:r>
         <w:t xml:space="preserve"> und dabei unter anderem um die grafische Aufbereitung der Analyseergebnisse</w:t>
       </w:r>
       <w:r>
-        <w:t xml:space="preserve">. David </w:t>
-      </w:r>
-      <w:proofErr w:type="spellStart"/>
-      <w:r>
-        <w:t>Lechler</w:t>
-      </w:r>
-      <w:proofErr w:type="spellEnd"/>
-      <w:r>
-        <w:t xml:space="preserve"> wurde mit der Traversierung, Analyse und Entwicklung der Suchalgorithmen für die </w:t>
-      </w:r>
-      <w:proofErr w:type="spellStart"/>
-      <w:r>
-        <w:t>MusicXML</w:t>
-      </w:r>
-      <w:proofErr w:type="spellEnd"/>
-      <w:r>
-        <w:t>-Dateien betraut. Matthias Schneider kümmerte sich um die Eingabe der Suchpatterns</w:t>
+        <w:t>. David Lechler wurde mit der Traversierung, Analyse und Entwicklung der Suchalgorithmen für die MusicXML-Dateien betraut. Matthias Schneider kümmerte sich um die Eingabe der Suchpatterns</w:t>
       </w:r>
       <w:r>
         <w:t>, deren Visualisierung</w:t>
       </w:r>
       <w:r>
-        <w:t xml:space="preserve"> und Weitergabe an die Suchkompone</w:t>
-      </w:r>
-      <w:r>
-        <w:t>n</w:t>
-      </w:r>
-      <w:r>
-        <w:t>te</w:t>
+        <w:t xml:space="preserve"> und Weitergabe an die Suchkomponente</w:t>
       </w:r>
       <w:r>
         <w:t>.</w:t>
@@ -6087,25 +5219,13 @@
         <w:t xml:space="preserve"> der Zuständigkeiten </w:t>
       </w:r>
       <w:r>
-        <w:t>mehr mö</w:t>
-      </w:r>
-      <w:r>
-        <w:t>g</w:t>
-      </w:r>
-      <w:r>
-        <w:t>lich</w:t>
+        <w:t>mehr möglich</w:t>
       </w:r>
       <w:r>
         <w:t xml:space="preserve">. </w:t>
       </w:r>
       <w:r>
-        <w:t>Weitere Ergänzungen des Projektumfangs wu</w:t>
-      </w:r>
-      <w:r>
-        <w:t>r</w:t>
-      </w:r>
-      <w:r>
-        <w:t xml:space="preserve">den meist gemeinsam bearbeitet. Darüber hinaus </w:t>
+        <w:t xml:space="preserve">Weitere Ergänzungen des Projektumfangs wurden meist gemeinsam bearbeitet. Darüber hinaus </w:t>
       </w:r>
       <w:r>
         <w:t xml:space="preserve">übernahm </w:t>
@@ -6117,502 +5237,337 @@
         <w:t>details</w:t>
       </w:r>
       <w:r>
-        <w:t xml:space="preserve"> in Form von Takten und Noten und kümmerte sich um die beiden Export-Funktionen. David </w:t>
-      </w:r>
-      <w:proofErr w:type="spellStart"/>
-      <w:r>
-        <w:t>Lechler</w:t>
-      </w:r>
-      <w:proofErr w:type="spellEnd"/>
-      <w:r>
-        <w:t xml:space="preserve"> übernahm die Wiederg</w:t>
-      </w:r>
-      <w:r>
-        <w:t xml:space="preserve">abe der Ergebnisse mit Midi.js. Die anfängliche Recherche zu den Grundlagen von </w:t>
-      </w:r>
-      <w:proofErr w:type="spellStart"/>
-      <w:r>
-        <w:t>MusicXML</w:t>
-      </w:r>
-      <w:proofErr w:type="spellEnd"/>
-      <w:r>
-        <w:t xml:space="preserve"> und </w:t>
+        <w:t xml:space="preserve"> in Form von Takten und Noten und kümmerte sich um die beiden Export-Funktionen. David Lechler übernahm die Wiederg</w:t>
+      </w:r>
+      <w:r>
+        <w:t xml:space="preserve">abe der Ergebnisse mit Midi.js. Die anfängliche Recherche zu den Grundlagen von MusicXML und </w:t>
       </w:r>
       <w:r>
         <w:t xml:space="preserve">zu </w:t>
       </w:r>
       <w:r>
-        <w:t>bereits existiere</w:t>
+        <w:t xml:space="preserve">bereits existierenden, ähnlichen Anwendungen, sowie das </w:t>
+      </w:r>
+      <w:proofErr w:type="spellStart"/>
+      <w:r>
+        <w:t>Sketching</w:t>
+      </w:r>
+      <w:proofErr w:type="spellEnd"/>
+      <w:r>
+        <w:t xml:space="preserve"> und die abschließende schriftliche Ausarbeitung des Projektverlaufs wurden gemeinsam erledigt. </w:t>
+      </w:r>
+    </w:p>
+    <w:p>
+      <w:pPr>
+        <w:pStyle w:val="berschrift2"/>
+      </w:pPr>
+      <w:bookmarkStart w:id="28" w:name="_Toc416275560"/>
+      <w:r>
+        <w:t>Frameworks und Bibliotheken</w:t>
+      </w:r>
+      <w:bookmarkEnd w:id="28"/>
+    </w:p>
+    <w:p>
+      <w:r>
+        <w:t>Als Grundlage der Anwendung wurde das PHP Framework Laravel</w:t>
+      </w:r>
+      <w:r>
+        <w:rPr>
+          <w:rStyle w:val="Funotenzeichen"/>
+        </w:rPr>
+        <w:footnoteReference w:id="15"/>
+      </w:r>
+      <w:r>
+        <w:t xml:space="preserve"> in Version 4.2 verwendet, welches auf dem Model-View-Controller-Pattern basiert. Dieses bietet Möglichkeiten</w:t>
+      </w:r>
+      <w:r>
+        <w:t>,</w:t>
+      </w:r>
+      <w:r>
+        <w:t xml:space="preserve"> das Routing zwischen den einzelnen Controllern und Views zu handhaben, sowie die Gestaltung der Views durch Templates. Zudem konnte mit den in Laravel integrierten Models das Datenbankschema in SQL und die einfache Abfrage realisiert werden.</w:t>
+      </w:r>
+    </w:p>
+    <w:p>
+      <w:pPr>
+        <w:pStyle w:val="Folgeabsatz"/>
+      </w:pPr>
+      <w:r>
+        <w:t>Zur Realisation interaktiver Funktionen und Vereinfachung von Javascript-C</w:t>
+      </w:r>
+      <w:r>
+        <w:t>ode wurde das Framework jQuery</w:t>
+      </w:r>
+      <w:r>
+        <w:rPr>
+          <w:rStyle w:val="Funotenzeichen"/>
+        </w:rPr>
+        <w:footnoteReference w:id="16"/>
+      </w:r>
+      <w:r>
+        <w:t xml:space="preserve"> </w:t>
+      </w:r>
+      <w:r>
+        <w:t>verwendet. Zudem wird jQuery vom eingesetzten CSS-Framework Twitte</w:t>
+      </w:r>
+      <w:r>
+        <w:t>r Bootstrap</w:t>
+      </w:r>
+      <w:r>
+        <w:rPr>
+          <w:rStyle w:val="Funotenzeichen"/>
+        </w:rPr>
+        <w:footnoteReference w:id="17"/>
+      </w:r>
+      <w:r>
+        <w:t xml:space="preserve"> und weiteren hier genannten Bibliotheken benötigt. Um einen modernen Look im Material Design zu erzielen</w:t>
+      </w:r>
+      <w:r>
+        <w:t>,</w:t>
+      </w:r>
+      <w:r>
+        <w:t xml:space="preserve"> wurde zudem das </w:t>
+      </w:r>
+      <w:proofErr w:type="spellStart"/>
+      <w:r>
+        <w:t>Theme</w:t>
+      </w:r>
+      <w:proofErr w:type="spellEnd"/>
+      <w:r>
+        <w:t xml:space="preserve"> Material Design </w:t>
+      </w:r>
+      <w:proofErr w:type="spellStart"/>
+      <w:r>
+        <w:t>for</w:t>
+      </w:r>
+      <w:proofErr w:type="spellEnd"/>
+      <w:r>
+        <w:t xml:space="preserve"> Bootstrap</w:t>
+      </w:r>
+      <w:r>
+        <w:rPr>
+          <w:rStyle w:val="Funotenzeichen"/>
+        </w:rPr>
+        <w:footnoteReference w:id="18"/>
+      </w:r>
+      <w:r>
+        <w:t xml:space="preserve"> eingebunden. Die Darstellung der Graphen er</w:t>
+      </w:r>
+      <w:r>
+        <w:t>folgt mit der Bibliothek D3.js</w:t>
+      </w:r>
+      <w:r>
+        <w:rPr>
+          <w:rStyle w:val="Funotenzeichen"/>
+        </w:rPr>
+        <w:footnoteReference w:id="19"/>
+      </w:r>
+      <w:r>
+        <w:t xml:space="preserve">, </w:t>
+      </w:r>
+      <w:r>
+        <w:t xml:space="preserve">die </w:t>
+      </w:r>
+      <w:r>
+        <w:t>Visualisierung</w:t>
+      </w:r>
+      <w:r>
+        <w:t xml:space="preserve"> der Noten hing</w:t>
+      </w:r>
+      <w:r>
+        <w:t>egen wird über die API Vexflow</w:t>
+      </w:r>
+      <w:r>
+        <w:rPr>
+          <w:rStyle w:val="Funotenzeichen"/>
+        </w:rPr>
+        <w:footnoteReference w:id="20"/>
+      </w:r>
+      <w:r>
+        <w:t xml:space="preserve"> </w:t>
+      </w:r>
+      <w:r>
+        <w:t xml:space="preserve">abgewickelt. Die Visualisierung von Statusnachrichten wird mit dem </w:t>
+      </w:r>
+      <w:proofErr w:type="spellStart"/>
+      <w:r>
+        <w:t>Plugin</w:t>
+      </w:r>
+      <w:proofErr w:type="spellEnd"/>
+      <w:r>
+        <w:t xml:space="preserve"> Typed.js</w:t>
+      </w:r>
+      <w:r>
+        <w:rPr>
+          <w:rStyle w:val="Funotenzeichen"/>
+        </w:rPr>
+        <w:footnoteReference w:id="21"/>
+      </w:r>
+      <w:r>
+        <w:t xml:space="preserve"> </w:t>
+      </w:r>
+      <w:r>
+        <w:t>animiert. Die Darstellung und Abwicklung von hochgeladenen Dateien erfolgt du</w:t>
+      </w:r>
+      <w:r>
+        <w:t>rch die Bibliothek Dropzone.js</w:t>
+      </w:r>
+      <w:r>
+        <w:rPr>
+          <w:rStyle w:val="Funotenzeichen"/>
+        </w:rPr>
+        <w:footnoteReference w:id="22"/>
+      </w:r>
+      <w:r>
+        <w:t xml:space="preserve"> </w:t>
+      </w:r>
+      <w:r>
+        <w:t>im Zusammenspiel mit dem Framework Laravel. Die Audioausgabe von eingegebenen Pattern zur Suche oder</w:t>
+      </w:r>
+      <w:r>
+        <w:t xml:space="preserve"> von</w:t>
+      </w:r>
+      <w:r>
+        <w:t xml:space="preserve"> Ergebnisausschnitten </w:t>
+      </w:r>
+      <w:r>
+        <w:t>wird mit dem Framework MIDI.js</w:t>
+      </w:r>
+      <w:r>
+        <w:rPr>
+          <w:rStyle w:val="Funotenzeichen"/>
+        </w:rPr>
+        <w:footnoteReference w:id="23"/>
+      </w:r>
+      <w:r>
+        <w:t xml:space="preserve"> </w:t>
+      </w:r>
+      <w:r>
+        <w:t>abgewickelt, während die Exportfunktion der Ergebniss</w:t>
+      </w:r>
+      <w:r>
+        <w:t xml:space="preserve">e als PDF mit dem </w:t>
+      </w:r>
+      <w:proofErr w:type="spellStart"/>
+      <w:r>
+        <w:t>Plugin</w:t>
+      </w:r>
+      <w:proofErr w:type="spellEnd"/>
+      <w:r>
+        <w:t xml:space="preserve"> </w:t>
+      </w:r>
+      <w:proofErr w:type="spellStart"/>
+      <w:r>
+        <w:t>jsPDF</w:t>
+      </w:r>
+      <w:proofErr w:type="spellEnd"/>
+      <w:r>
+        <w:rPr>
+          <w:rStyle w:val="Funotenzeichen"/>
+        </w:rPr>
+        <w:footnoteReference w:id="24"/>
+      </w:r>
+      <w:r>
+        <w:t xml:space="preserve"> </w:t>
+      </w:r>
+      <w:r>
+        <w:t>erfolgt.</w:t>
+      </w:r>
+      <w:r>
+        <w:t xml:space="preserve"> </w:t>
+      </w:r>
+    </w:p>
+    <w:p>
+      <w:pPr>
+        <w:pStyle w:val="Folgeabsatz"/>
+      </w:pPr>
+    </w:p>
+    <w:p>
+      <w:pPr>
+        <w:pStyle w:val="berschrift2"/>
+      </w:pPr>
+      <w:bookmarkStart w:id="29" w:name="_Toc416275561"/>
+      <w:r>
+        <w:lastRenderedPageBreak/>
+        <w:t>Systemarchitektur</w:t>
+      </w:r>
+      <w:bookmarkEnd w:id="29"/>
+    </w:p>
+    <w:p>
+      <w:r>
+        <w:fldChar w:fldCharType="begin"/>
+      </w:r>
+      <w:r>
+        <w:instrText xml:space="preserve"> REF _Ref415683953 \h </w:instrText>
+      </w:r>
+      <w:r>
+        <w:fldChar w:fldCharType="separate"/>
+      </w:r>
+      <w:r>
+        <w:t xml:space="preserve">Abbildung </w:t>
+      </w:r>
+      <w:r>
+        <w:rPr>
+          <w:noProof/>
+        </w:rPr>
+        <w:t>9</w:t>
+      </w:r>
+      <w:r>
+        <w:fldChar w:fldCharType="end"/>
+      </w:r>
+      <w:r>
+        <w:t xml:space="preserve"> </w:t>
+      </w:r>
+      <w:r>
+        <w:t xml:space="preserve">zeigt den Aufbau des Laravel-Frameworks im Zusammenspiel mit den jeweiligen Javascript-Komponenten. </w:t>
+      </w:r>
+      <w:r>
+        <w:t xml:space="preserve">Die Laravel-Komponente kümmert sich dabei um die serverseitige Logik der Anwendung, wie die Auslieferung von HTML-Seiten über eine integrierte </w:t>
+      </w:r>
+      <w:proofErr w:type="spellStart"/>
+      <w:r>
+        <w:t>Templating</w:t>
+      </w:r>
+      <w:proofErr w:type="spellEnd"/>
+      <w:r>
+        <w:t xml:space="preserve">-Engine und die Kommunikation mit der Datenbank zur persistenten Speicherung. In </w:t>
+      </w:r>
+      <w:r>
+        <w:fldChar w:fldCharType="begin"/>
+      </w:r>
+      <w:r>
+        <w:instrText xml:space="preserve"> REF _Ref415683953 \h </w:instrText>
+      </w:r>
+      <w:r>
+        <w:fldChar w:fldCharType="separate"/>
+      </w:r>
+      <w:r>
+        <w:t xml:space="preserve">Abbildung </w:t>
+      </w:r>
+      <w:r>
+        <w:rPr>
+          <w:noProof/>
+        </w:rPr>
+        <w:t>9</w:t>
+      </w:r>
+      <w:r>
+        <w:fldChar w:fldCharType="end"/>
+      </w:r>
+      <w:r>
+        <w:t xml:space="preserve"> </w:t>
+      </w:r>
+      <w:r>
+        <w:t>wird auch der Aufbau nach dem Model-View-Controller-Pattern deutlich, demzufolge die grafische Repräsentation (View) von der Logik (Controller) und der Datenschicht (Model) getrennt ist. Die Javascript-Komponente der Anwendung ist ebenso nach dem MVC-Pattern aufgebaut und kümmert sich hauptsächlich um die Interaktivität der Anwendung. Beispielsweise werden die Suchmuster in Javascript vorerst clientseitig zwischengespeichert und erst beim Absenden der Suchanfrage an de</w:t>
       </w:r>
       <w:r>
         <w:t>n</w:t>
       </w:r>
       <w:r>
-        <w:t xml:space="preserve">den, ähnlichen Anwendungen, sowie das </w:t>
-      </w:r>
-      <w:proofErr w:type="spellStart"/>
-      <w:r>
-        <w:t>Sketching</w:t>
-      </w:r>
-      <w:proofErr w:type="spellEnd"/>
-      <w:r>
-        <w:t xml:space="preserve"> und die abschließende schriftliche Ausarbeitung des Projektverlaufs wurden gemeinsam erledigt. </w:t>
-      </w:r>
-    </w:p>
-    <w:p>
-      <w:pPr>
-        <w:pStyle w:val="berschrift2"/>
-      </w:pPr>
-      <w:bookmarkStart w:id="28" w:name="_Toc416275560"/>
-      <w:r>
-        <w:t>Frameworks und Bibliotheken</w:t>
-      </w:r>
-      <w:bookmarkEnd w:id="28"/>
-    </w:p>
-    <w:p>
-      <w:r>
-        <w:t xml:space="preserve">Als Grundlage der Anwendung wurde das PHP Framework </w:t>
-      </w:r>
-      <w:proofErr w:type="spellStart"/>
-      <w:r>
-        <w:t>Laravel</w:t>
-      </w:r>
-      <w:proofErr w:type="spellEnd"/>
-      <w:r>
-        <w:rPr>
-          <w:rStyle w:val="Funotenzeichen"/>
-        </w:rPr>
-        <w:footnoteReference w:id="15"/>
-      </w:r>
-      <w:r>
-        <w:t xml:space="preserve"> in Version 4.2 verwendet, welches auf dem Model-View-Controller-Pattern basiert. Dieses bietet Möglichkeiten</w:t>
-      </w:r>
-      <w:r>
-        <w:t>,</w:t>
-      </w:r>
-      <w:r>
-        <w:t xml:space="preserve"> das Routing zwischen den einzelnen Controllern und Views zu handhaben, sowie die Gestaltung der Views durch Templates. Zudem konnte mit den in </w:t>
-      </w:r>
-      <w:proofErr w:type="spellStart"/>
-      <w:r>
-        <w:t>Laravel</w:t>
-      </w:r>
-      <w:proofErr w:type="spellEnd"/>
-      <w:r>
-        <w:t xml:space="preserve"> integrierten Models das Date</w:t>
-      </w:r>
-      <w:r>
-        <w:t>n</w:t>
-      </w:r>
-      <w:r>
-        <w:t>bankschema in SQL und die einfache Abfrage realisiert werden.</w:t>
-      </w:r>
-    </w:p>
-    <w:p>
-      <w:pPr>
-        <w:pStyle w:val="Folgeabsatz"/>
-      </w:pPr>
-      <w:r>
-        <w:t xml:space="preserve">Zur Realisation interaktiver Funktionen und Vereinfachung von </w:t>
-      </w:r>
-      <w:proofErr w:type="spellStart"/>
-      <w:r>
-        <w:t>Javascript</w:t>
-      </w:r>
-      <w:proofErr w:type="spellEnd"/>
-      <w:r>
-        <w:t>-C</w:t>
-      </w:r>
-      <w:r>
-        <w:t xml:space="preserve">ode wurde das Framework </w:t>
-      </w:r>
-      <w:proofErr w:type="spellStart"/>
-      <w:r>
-        <w:t>jQuery</w:t>
-      </w:r>
-      <w:proofErr w:type="spellEnd"/>
-      <w:r>
-        <w:rPr>
-          <w:rStyle w:val="Funotenzeichen"/>
-        </w:rPr>
-        <w:footnoteReference w:id="16"/>
-      </w:r>
-      <w:r>
-        <w:t xml:space="preserve"> </w:t>
-      </w:r>
-      <w:r>
-        <w:t xml:space="preserve">verwendet. Zudem wird </w:t>
-      </w:r>
-      <w:proofErr w:type="spellStart"/>
-      <w:r>
-        <w:t>jQuery</w:t>
-      </w:r>
-      <w:proofErr w:type="spellEnd"/>
-      <w:r>
-        <w:t xml:space="preserve"> vom eingesetzten CSS-Framework </w:t>
-      </w:r>
-      <w:proofErr w:type="spellStart"/>
-      <w:r>
-        <w:t>Twitte</w:t>
-      </w:r>
-      <w:r>
-        <w:t>r</w:t>
-      </w:r>
-      <w:proofErr w:type="spellEnd"/>
-      <w:r>
-        <w:t xml:space="preserve"> Bootstrap</w:t>
-      </w:r>
-      <w:r>
-        <w:rPr>
-          <w:rStyle w:val="Funotenzeichen"/>
-        </w:rPr>
-        <w:footnoteReference w:id="17"/>
-      </w:r>
-      <w:r>
-        <w:t xml:space="preserve"> und weiteren hier genannten Bibliotheken benötigt. Um einen modernen Look im Material Design zu erzielen</w:t>
-      </w:r>
-      <w:r>
-        <w:t>,</w:t>
-      </w:r>
-      <w:r>
-        <w:t xml:space="preserve"> wurde zudem das </w:t>
-      </w:r>
-      <w:proofErr w:type="spellStart"/>
-      <w:r>
-        <w:t>Theme</w:t>
-      </w:r>
-      <w:proofErr w:type="spellEnd"/>
-      <w:r>
-        <w:t xml:space="preserve"> Material Design </w:t>
-      </w:r>
-      <w:proofErr w:type="spellStart"/>
-      <w:r>
-        <w:t>for</w:t>
-      </w:r>
-      <w:proofErr w:type="spellEnd"/>
-      <w:r>
-        <w:t xml:space="preserve"> Bootstrap</w:t>
-      </w:r>
-      <w:r>
-        <w:rPr>
-          <w:rStyle w:val="Funotenzeichen"/>
-        </w:rPr>
-        <w:footnoteReference w:id="18"/>
-      </w:r>
-      <w:r>
-        <w:t xml:space="preserve"> eingebunden. Die Darstellung der Graphen er</w:t>
-      </w:r>
-      <w:r>
-        <w:t>folgt mit der Bibliothek D3.js</w:t>
-      </w:r>
-      <w:r>
-        <w:rPr>
-          <w:rStyle w:val="Funotenzeichen"/>
-        </w:rPr>
-        <w:footnoteReference w:id="19"/>
-      </w:r>
-      <w:r>
-        <w:t xml:space="preserve">, </w:t>
-      </w:r>
-      <w:r>
-        <w:t xml:space="preserve">die </w:t>
-      </w:r>
-      <w:r>
-        <w:t>Visualisi</w:t>
+        <w:t xml:space="preserve"> Server g</w:t>
       </w:r>
       <w:r>
         <w:t>e</w:t>
       </w:r>
       <w:r>
-        <w:t>rung</w:t>
-      </w:r>
-      <w:r>
-        <w:t xml:space="preserve"> der Noten hing</w:t>
-      </w:r>
-      <w:r>
-        <w:t xml:space="preserve">egen wird über die API </w:t>
-      </w:r>
-      <w:proofErr w:type="spellStart"/>
-      <w:r>
-        <w:t>Vexflow</w:t>
-      </w:r>
-      <w:proofErr w:type="spellEnd"/>
-      <w:r>
-        <w:rPr>
-          <w:rStyle w:val="Funotenzeichen"/>
-        </w:rPr>
-        <w:footnoteReference w:id="20"/>
-      </w:r>
-      <w:r>
-        <w:t xml:space="preserve"> </w:t>
-      </w:r>
-      <w:r>
-        <w:t>abgewickelt. Die Visualisierung von Statu</w:t>
-      </w:r>
-      <w:r>
-        <w:t>s</w:t>
-      </w:r>
-      <w:r>
-        <w:t xml:space="preserve">nachrichten wird mit dem </w:t>
-      </w:r>
-      <w:proofErr w:type="spellStart"/>
-      <w:r>
-        <w:t>Plugin</w:t>
-      </w:r>
-      <w:proofErr w:type="spellEnd"/>
-      <w:r>
-        <w:t xml:space="preserve"> Typed.js</w:t>
-      </w:r>
-      <w:r>
-        <w:rPr>
-          <w:rStyle w:val="Funotenzeichen"/>
-        </w:rPr>
-        <w:footnoteReference w:id="21"/>
-      </w:r>
-      <w:r>
-        <w:t xml:space="preserve"> </w:t>
-      </w:r>
-      <w:r>
-        <w:t>animiert. Die Darstellung und Abwicklung von hochgeladenen Dateien erfolgt du</w:t>
-      </w:r>
-      <w:r>
-        <w:t>rch die Bibliothek Dropzone.js</w:t>
-      </w:r>
-      <w:r>
-        <w:rPr>
-          <w:rStyle w:val="Funotenzeichen"/>
-        </w:rPr>
-        <w:footnoteReference w:id="22"/>
-      </w:r>
-      <w:r>
-        <w:t xml:space="preserve"> </w:t>
-      </w:r>
-      <w:r>
-        <w:t>im Zusammenspiel mit dem Fr</w:t>
-      </w:r>
-      <w:r>
-        <w:t>a</w:t>
-      </w:r>
-      <w:r>
-        <w:t xml:space="preserve">mework </w:t>
-      </w:r>
-      <w:proofErr w:type="spellStart"/>
-      <w:r>
-        <w:t>Laravel</w:t>
-      </w:r>
-      <w:proofErr w:type="spellEnd"/>
-      <w:r>
-        <w:t xml:space="preserve">. Die Audioausgabe </w:t>
-      </w:r>
-      <w:proofErr w:type="gramStart"/>
-      <w:r>
-        <w:t>von eingegebenen</w:t>
-      </w:r>
-      <w:proofErr w:type="gramEnd"/>
-      <w:r>
-        <w:t xml:space="preserve"> Pattern zur Suche oder</w:t>
-      </w:r>
-      <w:r>
-        <w:t xml:space="preserve"> von</w:t>
-      </w:r>
-      <w:r>
-        <w:t xml:space="preserve"> Ergebnisausschnitten </w:t>
-      </w:r>
-      <w:r>
-        <w:t>wird mit dem Framework MIDI.js</w:t>
-      </w:r>
-      <w:r>
-        <w:rPr>
-          <w:rStyle w:val="Funotenzeichen"/>
-        </w:rPr>
-        <w:footnoteReference w:id="23"/>
-      </w:r>
-      <w:r>
-        <w:t xml:space="preserve"> </w:t>
-      </w:r>
-      <w:r>
-        <w:t>abgewickelt, während die Expor</w:t>
-      </w:r>
-      <w:r>
-        <w:t>t</w:t>
-      </w:r>
-      <w:r>
-        <w:t>funktion der Erge</w:t>
-      </w:r>
-      <w:r>
-        <w:t>b</w:t>
-      </w:r>
-      <w:r>
-        <w:t>niss</w:t>
-      </w:r>
-      <w:r>
-        <w:t xml:space="preserve">e als PDF mit dem </w:t>
-      </w:r>
-      <w:proofErr w:type="spellStart"/>
-      <w:r>
-        <w:t>Plugin</w:t>
-      </w:r>
-      <w:proofErr w:type="spellEnd"/>
-      <w:r>
-        <w:t xml:space="preserve"> </w:t>
-      </w:r>
-      <w:proofErr w:type="spellStart"/>
-      <w:r>
-        <w:t>jsPDF</w:t>
-      </w:r>
-      <w:proofErr w:type="spellEnd"/>
-      <w:r>
-        <w:rPr>
-          <w:rStyle w:val="Funotenzeichen"/>
-        </w:rPr>
-        <w:footnoteReference w:id="24"/>
-      </w:r>
-      <w:r>
-        <w:t xml:space="preserve"> </w:t>
-      </w:r>
-      <w:r>
-        <w:t>erfolgt.</w:t>
-      </w:r>
-      <w:r>
-        <w:t xml:space="preserve"> </w:t>
-      </w:r>
-    </w:p>
-    <w:p>
-      <w:pPr>
-        <w:pStyle w:val="berschrift2"/>
-      </w:pPr>
-      <w:bookmarkStart w:id="29" w:name="_Toc416275561"/>
-      <w:r>
-        <w:t>Systemarchitektur</w:t>
-      </w:r>
-      <w:bookmarkEnd w:id="29"/>
-    </w:p>
-    <w:p>
-      <w:r>
-        <w:fldChar w:fldCharType="begin"/>
-      </w:r>
-      <w:r>
-        <w:instrText xml:space="preserve"> REF _Ref415683953 \h </w:instrText>
-      </w:r>
-      <w:r>
-        <w:fldChar w:fldCharType="separate"/>
-      </w:r>
-      <w:r>
-        <w:t xml:space="preserve">Abbildung </w:t>
-      </w:r>
-      <w:r>
-        <w:rPr>
-          <w:noProof/>
-        </w:rPr>
-        <w:t>9</w:t>
-      </w:r>
-      <w:r>
-        <w:fldChar w:fldCharType="end"/>
-      </w:r>
-      <w:r>
-        <w:t xml:space="preserve"> </w:t>
-      </w:r>
-      <w:r>
-        <w:t xml:space="preserve">zeigt den Aufbau des </w:t>
-      </w:r>
-      <w:proofErr w:type="spellStart"/>
-      <w:r>
-        <w:t>Laravel</w:t>
-      </w:r>
-      <w:proofErr w:type="spellEnd"/>
-      <w:r>
-        <w:t xml:space="preserve">-Frameworks im Zusammenspiel mit den jeweiligen </w:t>
-      </w:r>
-      <w:proofErr w:type="spellStart"/>
-      <w:r>
-        <w:t>Javascript</w:t>
-      </w:r>
-      <w:proofErr w:type="spellEnd"/>
-      <w:r>
-        <w:t xml:space="preserve">-Komponenten. </w:t>
-      </w:r>
-      <w:r>
-        <w:t xml:space="preserve">Die </w:t>
-      </w:r>
-      <w:proofErr w:type="spellStart"/>
-      <w:r>
-        <w:t>Laravel</w:t>
-      </w:r>
-      <w:proofErr w:type="spellEnd"/>
-      <w:r>
-        <w:t xml:space="preserve">-Komponente kümmert sich dabei um die serverseitige </w:t>
-      </w:r>
-      <w:r>
-        <w:lastRenderedPageBreak/>
-        <w:t xml:space="preserve">Logik der Anwendung, wie die Auslieferung von HTML-Seiten über eine integrierte </w:t>
-      </w:r>
-      <w:proofErr w:type="spellStart"/>
-      <w:r>
-        <w:t>Templating</w:t>
-      </w:r>
-      <w:proofErr w:type="spellEnd"/>
-      <w:r>
-        <w:t xml:space="preserve">-Engine und die Kommunikation mit der Datenbank zur persistenten Speicherung. In </w:t>
-      </w:r>
-      <w:r>
-        <w:fldChar w:fldCharType="begin"/>
-      </w:r>
-      <w:r>
-        <w:instrText xml:space="preserve"> REF _Ref415683953 \h </w:instrText>
-      </w:r>
-      <w:r>
-        <w:fldChar w:fldCharType="separate"/>
-      </w:r>
-      <w:r>
-        <w:t xml:space="preserve">Abbildung </w:t>
-      </w:r>
-      <w:r>
-        <w:rPr>
-          <w:noProof/>
-        </w:rPr>
-        <w:t>9</w:t>
-      </w:r>
-      <w:r>
-        <w:fldChar w:fldCharType="end"/>
-      </w:r>
-      <w:r>
-        <w:t xml:space="preserve"> </w:t>
-      </w:r>
-      <w:r>
-        <w:t>wird auch der Aufbau nach dem Model-View-Controller-Pattern deutlich, de</w:t>
-      </w:r>
-      <w:r>
-        <w:t>m</w:t>
-      </w:r>
-      <w:r>
-        <w:t xml:space="preserve">zufolge die grafische Repräsentation (View) von der Logik (Controller) und der Datenschicht (Model) getrennt ist. Die </w:t>
-      </w:r>
-      <w:proofErr w:type="spellStart"/>
-      <w:r>
-        <w:t>Javascript</w:t>
-      </w:r>
-      <w:proofErr w:type="spellEnd"/>
-      <w:r>
-        <w:t xml:space="preserve">-Komponente der Anwendung ist ebenso nach dem MVC-Pattern aufgebaut und kümmert sich hauptsächlich um die Interaktivität der Anwendung. Beispielsweise werden die Suchmuster in </w:t>
-      </w:r>
-      <w:proofErr w:type="spellStart"/>
-      <w:r>
-        <w:t>Javascript</w:t>
-      </w:r>
-      <w:proofErr w:type="spellEnd"/>
-      <w:r>
-        <w:t xml:space="preserve"> vorerst clientseitig zwischengespeichert und erst beim Absenden der Suchanfrage an de</w:t>
-      </w:r>
-      <w:r>
-        <w:t>n</w:t>
-      </w:r>
-      <w:r>
-        <w:t xml:space="preserve"> Server g</w:t>
-      </w:r>
-      <w:r>
-        <w:t>e</w:t>
-      </w:r>
-      <w:r>
         <w:t>leitet. Weitere Aufgabengebiete sind die grafische Aufbereitung der Analysed</w:t>
       </w:r>
       <w:r>
@@ -6625,13 +5580,7 @@
         <w:t>usschnitte</w:t>
       </w:r>
       <w:r>
-        <w:t>, sowie die Wi</w:t>
-      </w:r>
-      <w:r>
-        <w:t>e</w:t>
-      </w:r>
-      <w:r>
-        <w:t>dergabe einzelner Sequenzen.</w:t>
+        <w:t>, sowie die Wiedergabe einzelner Sequenzen.</w:t>
       </w:r>
       <w:r>
         <w:t xml:space="preserve"> </w:t>
@@ -6666,7 +5615,7 @@
                     <a:blip r:embed="rId20">
                       <a:extLst>
                         <a:ext uri="{28A0092B-C50C-407E-A947-70E740481C1C}">
-                          <a14:useLocalDpi xmlns:a14="http://schemas.microsoft.com/office/drawing/2010/main" xmlns:wps="http://schemas.microsoft.com/office/word/2010/wordprocessingShape" xmlns:wpi="http://schemas.microsoft.com/office/word/2010/wordprocessingInk" xmlns:wpg="http://schemas.microsoft.com/office/word/2010/wordprocessingGroup" xmlns:w15="http://schemas.microsoft.com/office/word/2012/wordml" xmlns:w14="http://schemas.microsoft.com/office/word/2010/wordml" xmlns:w="http://schemas.openxmlformats.org/wordprocessingml/2006/main" xmlns:w10="urn:schemas-microsoft-com:office:word" xmlns:wp14="http://schemas.microsoft.com/office/word/2010/wordprocessingDrawing" xmlns:v="urn:schemas-microsoft-com:vml" xmlns:o="urn:schemas-microsoft-com:office:office" xmlns:mc="http://schemas.openxmlformats.org/markup-compatibility/2006" xmlns:wpc="http://schemas.microsoft.com/office/word/2010/wordprocessingCanvas" xmlns="" val="0"/>
+                          <a14:useLocalDpi xmlns:a14="http://schemas.microsoft.com/office/drawing/2010/main" val="0"/>
                         </a:ext>
                       </a:extLst>
                     </a:blip>
@@ -6706,14 +5655,27 @@
       <w:r>
         <w:t xml:space="preserve">Abbildung </w:t>
       </w:r>
-      <w:fldSimple w:instr=" SEQ Abbildung \* ARABIC ">
-        <w:r>
-          <w:rPr>
-            <w:noProof/>
-          </w:rPr>
-          <w:t>9</w:t>
-        </w:r>
-      </w:fldSimple>
+      <w:r>
+        <w:fldChar w:fldCharType="begin"/>
+      </w:r>
+      <w:r>
+        <w:instrText xml:space="preserve"> SEQ Abbildung \* ARABIC </w:instrText>
+      </w:r>
+      <w:r>
+        <w:fldChar w:fldCharType="separate"/>
+      </w:r>
+      <w:r>
+        <w:rPr>
+          <w:noProof/>
+        </w:rPr>
+        <w:t>9</w:t>
+      </w:r>
+      <w:r>
+        <w:rPr>
+          <w:noProof/>
+        </w:rPr>
+        <w:fldChar w:fldCharType="end"/>
+      </w:r>
       <w:bookmarkEnd w:id="30"/>
       <w:r>
         <w:t>: Systemarchitektur</w:t>
@@ -6746,13 +5708,7 @@
         <w:fldChar w:fldCharType="separate"/>
       </w:r>
       <w:r>
-        <w:t>Abbi</w:t>
-      </w:r>
-      <w:r>
-        <w:t>l</w:t>
-      </w:r>
-      <w:r>
-        <w:t xml:space="preserve">dung </w:t>
+        <w:t xml:space="preserve">Abbildung </w:t>
       </w:r>
       <w:r>
         <w:rPr>
@@ -6764,35 +5720,24 @@
         <w:fldChar w:fldCharType="end"/>
       </w:r>
       <w:r>
+        <w:t xml:space="preserve"> als ERM-Model aufgeführt ist. Den Nutzern wird dabei beim ersten Betreten der Anwendung eine ID zugewiesen, die gleichzeitig als Cookie beim Nutzer im Browser hinterlegt wird. Auf den Server geladene Dateien werden entsprechend mit dem Nutzer referenziert, ebenso wie einem </w:t>
+      </w:r>
+      <w:r>
+        <w:rPr>
+          <w:i/>
+        </w:rPr>
+        <w:t>Upload</w:t>
+      </w:r>
+      <w:r>
+        <w:t xml:space="preserve">-Objekt nach erfolgreicher Analyse dessen Ergebnisse zugeordnet </w:t>
+      </w:r>
+      <w:r>
+        <w:lastRenderedPageBreak/>
+        <w:t xml:space="preserve">werden. Bei der Konzeption wurde bewusst auf eine aufwendige Nutzerverwaltung mit Registrierung und Anmeldung verzichtet, da dies den schnellen Einstieg oft erheblich behindert. </w:t>
+      </w:r>
+      <w:r>
         <w:t xml:space="preserve"> </w:t>
       </w:r>
-      <w:r>
-        <w:t xml:space="preserve"> als ERM-Model aufgeführt ist. Den Nutzern wird dabei beim ersten Betreten der A</w:t>
-      </w:r>
-      <w:r>
-        <w:t>n</w:t>
-      </w:r>
-      <w:r>
-        <w:t xml:space="preserve">wendung eine ID zugewiesen, die gleichzeitig als Cookie beim Nutzer im Browser hinterlegt wird. Auf den Server geladene Dateien werden entsprechend mit dem Nutzer referenziert, ebenso wie einem </w:t>
-      </w:r>
-      <w:r>
-        <w:rPr>
-          <w:i/>
-        </w:rPr>
-        <w:t>Upload</w:t>
-      </w:r>
-      <w:r>
-        <w:t>-Objekt nach erfolgreicher Analyse dessen Ergebnisse zugeordnet werden. Bei der Konzeption wurde bewusst auf eine aufwendige Nutzerverwaltung mit R</w:t>
-      </w:r>
-      <w:r>
-        <w:t>e</w:t>
-      </w:r>
-      <w:r>
-        <w:t xml:space="preserve">gistrierung und Anmeldung verzichtet, da dies den schnellen Einstieg oft erheblich behindert. </w:t>
-      </w:r>
-      <w:r>
-        <w:t xml:space="preserve"> </w:t>
-      </w:r>
     </w:p>
     <w:p>
       <w:pPr>
@@ -6807,7 +5752,6 @@
         <w:rPr>
           <w:lang w:eastAsia="de-DE"/>
         </w:rPr>
-        <w:lastRenderedPageBreak/>
         <w:drawing>
           <wp:inline distT="0" distB="0" distL="0" distR="0">
             <wp:extent cx="4830371" cy="3276600"/>
@@ -6829,7 +5773,7 @@
                     <a:blip r:embed="rId21">
                       <a:extLst>
                         <a:ext uri="{28A0092B-C50C-407E-A947-70E740481C1C}">
-                          <a14:useLocalDpi xmlns:a14="http://schemas.microsoft.com/office/drawing/2010/main" xmlns:wps="http://schemas.microsoft.com/office/word/2010/wordprocessingShape" xmlns:wpi="http://schemas.microsoft.com/office/word/2010/wordprocessingInk" xmlns:wpg="http://schemas.microsoft.com/office/word/2010/wordprocessingGroup" xmlns:w15="http://schemas.microsoft.com/office/word/2012/wordml" xmlns:w14="http://schemas.microsoft.com/office/word/2010/wordml" xmlns:w="http://schemas.openxmlformats.org/wordprocessingml/2006/main" xmlns:w10="urn:schemas-microsoft-com:office:word" xmlns:wp14="http://schemas.microsoft.com/office/word/2010/wordprocessingDrawing" xmlns:v="urn:schemas-microsoft-com:vml" xmlns:o="urn:schemas-microsoft-com:office:office" xmlns:mc="http://schemas.openxmlformats.org/markup-compatibility/2006" xmlns:wpc="http://schemas.microsoft.com/office/word/2010/wordprocessingCanvas" xmlns="" val="0"/>
+                          <a14:useLocalDpi xmlns:a14="http://schemas.microsoft.com/office/drawing/2010/main" val="0"/>
                         </a:ext>
                       </a:extLst>
                     </a:blip>
@@ -6869,14 +5813,27 @@
       <w:r>
         <w:t xml:space="preserve">Abbildung </w:t>
       </w:r>
-      <w:fldSimple w:instr=" SEQ Abbildung \* ARABIC ">
-        <w:r>
-          <w:rPr>
-            <w:noProof/>
-          </w:rPr>
-          <w:t>10</w:t>
-        </w:r>
-      </w:fldSimple>
+      <w:r>
+        <w:fldChar w:fldCharType="begin"/>
+      </w:r>
+      <w:r>
+        <w:instrText xml:space="preserve"> SEQ Abbildung \* ARABIC </w:instrText>
+      </w:r>
+      <w:r>
+        <w:fldChar w:fldCharType="separate"/>
+      </w:r>
+      <w:r>
+        <w:rPr>
+          <w:noProof/>
+        </w:rPr>
+        <w:t>10</w:t>
+      </w:r>
+      <w:r>
+        <w:rPr>
+          <w:noProof/>
+        </w:rPr>
+        <w:fldChar w:fldCharType="end"/>
+      </w:r>
       <w:bookmarkEnd w:id="32"/>
       <w:r>
         <w:t>: Datenbankschema</w:t>
@@ -6930,13 +5887,7 @@
         <w:t xml:space="preserve">und die </w:t>
       </w:r>
       <w:r>
-        <w:t>verbli</w:t>
-      </w:r>
-      <w:r>
-        <w:t>e</w:t>
-      </w:r>
-      <w:r>
-        <w:t>bene</w:t>
+        <w:t>verbliebene</w:t>
       </w:r>
       <w:r>
         <w:t xml:space="preserve"> Zeit damit verbracht wurde, diese zu beheben. </w:t>
@@ -6956,13 +5907,7 @@
         <w:t xml:space="preserve">lner, hochgeladener Musikstücke zu nennen. </w:t>
       </w:r>
       <w:r>
-        <w:t>Diese Funktion ergänzt den Funktionsumfang des Projekts lediglich in Bezug auf den Komfort, nicht jedoch bezüglich einer Verbesserung der vorhandenen Mö</w:t>
-      </w:r>
-      <w:r>
-        <w:t>g</w:t>
-      </w:r>
-      <w:r>
-        <w:t>lichkeiten.</w:t>
+        <w:t>Diese Funktion ergänzt den Funktionsumfang des Projekts lediglich in Bezug auf den Komfort, nicht jedoch bezüglich einer Verbesserung der vorhandenen Möglichkeiten.</w:t>
       </w:r>
     </w:p>
     <w:p>
@@ -6976,13 +5921,7 @@
         <w:t xml:space="preserve">weitere </w:t>
       </w:r>
       <w:r>
-        <w:t>Erweiterungsmöglichkeit des Music-XML-Analyzer wäre, die Beschränkung auf das Format Music-XML aufzuheben, um so andere Dateitypen hochladen und analysieren zu kö</w:t>
-      </w:r>
-      <w:r>
-        <w:t>n</w:t>
-      </w:r>
-      <w:r>
-        <w:t>nen</w:t>
+        <w:t>Erweiterungsmöglichkeit des Music-XML-Analyzer wäre, die Beschränkung auf das Format Music-XML aufzuheben, um so andere Dateitypen hochladen und analysieren zu können</w:t>
       </w:r>
       <w:r>
         <w:t>.</w:t>
@@ -7008,41 +5947,31 @@
         <w:t>deutlich</w:t>
       </w:r>
       <w:r>
-        <w:t xml:space="preserve">, dass die aufwendige Generierung von Partituren basierend auf Daten des umfangreichen </w:t>
-      </w:r>
-      <w:proofErr w:type="spellStart"/>
-      <w:r>
-        <w:t>MusicXML</w:t>
-      </w:r>
-      <w:proofErr w:type="spellEnd"/>
-      <w:r>
-        <w:t xml:space="preserve">-Formats </w:t>
+        <w:t xml:space="preserve">, dass die aufwendige Generierung von Partituren basierend auf Daten des umfangreichen MusicXML-Formats </w:t>
       </w:r>
       <w:r>
         <w:t>viele Ressourcen benötigen kann</w:t>
       </w:r>
       <w:r>
-        <w:t>. Hierbei spielt auch die Konze</w:t>
-      </w:r>
-      <w:r>
-        <w:t>p</w:t>
-      </w:r>
-      <w:r>
-        <w:t xml:space="preserve">tion in PHP und den beiden Implementierungen zur Handhabung von </w:t>
-      </w:r>
-      <w:proofErr w:type="spellStart"/>
-      <w:r>
-        <w:t>xPath</w:t>
-      </w:r>
-      <w:proofErr w:type="spellEnd"/>
-      <w:r>
-        <w:t>-Ausdrücken eine en</w:t>
-      </w:r>
-      <w:r>
-        <w:t>t</w:t>
-      </w:r>
-      <w:r>
-        <w:t xml:space="preserve">scheidende Rolle. Eine </w:t>
+        <w:t>. Hierbei spielt auch die Konzeption in PHP und den beiden Implem</w:t>
+      </w:r>
+      <w:r>
+        <w:t xml:space="preserve">entierungen zur Handhabung von </w:t>
+      </w:r>
+      <w:proofErr w:type="spellStart"/>
+      <w:r>
+        <w:t>X</w:t>
+      </w:r>
+      <w:r>
+        <w:t>Path</w:t>
+      </w:r>
+      <w:proofErr w:type="spellEnd"/>
+      <w:r>
+        <w:t>-Ausdrücken eine entschei</w:t>
+      </w:r>
+      <w:r>
+        <w:lastRenderedPageBreak/>
+        <w:t xml:space="preserve">dende Rolle. Eine </w:t>
       </w:r>
       <w:r>
         <w:t>mögliche Änderung diesbezüglich</w:t>
@@ -7054,15 +5983,13 @@
         <w:t>hierdurch ermöglichte</w:t>
       </w:r>
       <w:r>
-        <w:t xml:space="preserve"> Durchsuchen und Aufbereiten der Daten mit </w:t>
-      </w:r>
-      <w:proofErr w:type="spellStart"/>
-      <w:r>
-        <w:t>xQuery</w:t>
-      </w:r>
-      <w:proofErr w:type="spellEnd"/>
-      <w:r>
-        <w:t>.</w:t>
+        <w:t xml:space="preserve"> Durchsuchen</w:t>
+      </w:r>
+      <w:r>
+        <w:t xml:space="preserve"> und Aufbereiten der Daten mit X</w:t>
+      </w:r>
+      <w:r>
+        <w:t>Query.</w:t>
       </w:r>
       <w:r>
         <w:t xml:space="preserve"> </w:t>
@@ -7073,43 +6000,24 @@
         <w:pStyle w:val="Folgeabsatz"/>
       </w:pPr>
       <w:r>
-        <w:lastRenderedPageBreak/>
-        <w:t xml:space="preserve">Auch die Darstellung der Suchergebnisse kann noch detaillierter gestaltet werden. </w:t>
-      </w:r>
-      <w:r>
-        <w:t>M</w:t>
-      </w:r>
-      <w:r>
-        <w:t>o</w:t>
-      </w:r>
-      <w:r>
-        <w:t xml:space="preserve">mentan </w:t>
-      </w:r>
-      <w:r>
-        <w:t>werden lediglich ein Violinschlüssel und die Notenzeile m</w:t>
-      </w:r>
-      <w:r>
-        <w:t>it den Suchergebnissen a</w:t>
-      </w:r>
-      <w:r>
-        <w:t>n</w:t>
-      </w:r>
-      <w:r>
-        <w:t>gezeigt</w:t>
-      </w:r>
-      <w:r>
-        <w:t xml:space="preserve">. </w:t>
+        <w:t>Auch die Darstellung der Suchergeb</w:t>
       </w:r>
       <w:bookmarkStart w:id="35" w:name="_GoBack"/>
       <w:bookmarkEnd w:id="35"/>
       <w:r>
-        <w:t>Weitere Angaben wie beispielsweise Geschwindigkeit, Lautstärke oder Wiederh</w:t>
-      </w:r>
-      <w:r>
-        <w:t>o</w:t>
-      </w:r>
-      <w:r>
-        <w:t>lungszeichen könn</w:t>
+        <w:t xml:space="preserve">nisse kann noch detaillierter gestaltet werden. </w:t>
+      </w:r>
+      <w:r>
+        <w:t xml:space="preserve">Momentan </w:t>
+      </w:r>
+      <w:r>
+        <w:t>werden lediglich ein Violinschlüssel und die Notenzeile m</w:t>
+      </w:r>
+      <w:r>
+        <w:t>it den Suchergebnissen angezeigt</w:t>
+      </w:r>
+      <w:r>
+        <w:t>. Weitere Angaben wie beispielsweise Geschwindigkeit, Lautstärke oder Wiederholungszeichen könn</w:t>
       </w:r>
       <w:r>
         <w:t>t</w:t>
@@ -7130,25 +6038,7 @@
         <w:t>denen ein Treffer vorhanden ist</w:t>
       </w:r>
       <w:r>
-        <w:t>. Altschlüssel und Bassschlüssel we</w:t>
-      </w:r>
-      <w:r>
-        <w:t>r</w:t>
-      </w:r>
-      <w:r>
-        <w:t>den ebenfalls nicht dargestellt, sondern in die jeweilige Darstellung im Violinschlüssel umgewa</w:t>
-      </w:r>
-      <w:r>
-        <w:t>n</w:t>
-      </w:r>
-      <w:r>
-        <w:t>delt, also um die entsprechenden Oktaven verschoben, um die Darstellung konsistent zu ha</w:t>
-      </w:r>
-      <w:r>
-        <w:t>l</w:t>
-      </w:r>
-      <w:r>
-        <w:t xml:space="preserve">ten. </w:t>
+        <w:t xml:space="preserve">. Altschlüssel und Bassschlüssel werden ebenfalls nicht dargestellt, sondern in die jeweilige Darstellung im Violinschlüssel umgewandelt, also um die entsprechenden Oktaven verschoben, um die Darstellung konsistent zu halten. </w:t>
       </w:r>
     </w:p>
     <w:p>
@@ -7162,13 +6052,7 @@
         <w:t>-Modi</w:t>
       </w:r>
       <w:r>
-        <w:t>. Im Falle der N</w:t>
-      </w:r>
-      <w:r>
-        <w:t>o</w:t>
-      </w:r>
-      <w:r>
-        <w:t>tenfolge</w:t>
+        <w:t>. Im Falle der Notenfolge</w:t>
       </w:r>
       <w:r>
         <w:t xml:space="preserve"> ergäbe</w:t>
@@ -7186,25 +6070,13 @@
         <w:t>einer</w:t>
       </w:r>
       <w:r>
-        <w:t xml:space="preserve"> Notenfo</w:t>
-      </w:r>
-      <w:r>
-        <w:t>l</w:t>
-      </w:r>
-      <w:r>
-        <w:t>ge</w:t>
+        <w:t xml:space="preserve"> Notenfolge</w:t>
       </w:r>
       <w:r>
         <w:t xml:space="preserve"> zu suchen, um weitere Auswertungsmöglichkeiten zu erhalten. </w:t>
       </w:r>
       <w:r>
-        <w:t>Ähnliches ist in den and</w:t>
-      </w:r>
-      <w:r>
-        <w:t>e</w:t>
-      </w:r>
-      <w:r>
-        <w:t>ren beiden Such-Modi vorstellbar.</w:t>
+        <w:t>Ähnliches ist in den anderen beiden Such-Modi vorstellbar.</w:t>
       </w:r>
     </w:p>
     <w:p>
@@ -7236,10 +6108,7 @@
         <w:t>smöglichkeit</w:t>
       </w:r>
       <w:r>
-        <w:t xml:space="preserve"> für den Music-XML-Analyzer wäre, neben Triolen und punktierten Noten auch Akkorde eingeben zu können und danach suchen zu la</w:t>
-      </w:r>
-      <w:r>
-        <w:t>s</w:t>
+        <w:t xml:space="preserve"> für den Music-XML-Analyzer wäre, neben Triolen und punktierten Noten auch Akkorde eingeben zu können und danach suchen zu las</w:t>
       </w:r>
       <w:r>
         <w:t>sen.</w:t>
@@ -7250,19 +6119,7 @@
         <w:pStyle w:val="Folgeabsatz"/>
       </w:pPr>
       <w:r>
-        <w:t>Letztlich gibt es eine Vielzahl weiterer musikalischer Elemente die zur Notation herang</w:t>
-      </w:r>
-      <w:r>
-        <w:t>e</w:t>
-      </w:r>
-      <w:r>
-        <w:t>zogen werden können. Die vermeintlich wichtigsten Möglichkeiten wurden in diesem Projekt berücksichtigt und erfolgreich umgesetzt, weshalb der Music-XML-Analyzer ein solides Wer</w:t>
-      </w:r>
-      <w:r>
-        <w:t>k</w:t>
-      </w:r>
-      <w:r>
-        <w:t>zeug zur Analyse von Musikstücken darstellt.</w:t>
+        <w:t>Letztlich gibt es eine Vielzahl weiterer musikalischer Elemente die zur Notation herangezogen werden können. Die vermeintlich wichtigsten Möglichkeiten wurden in diesem Projekt berücksichtigt und erfolgreich umgesetzt, weshalb der Music-XML-Analyzer ein solides Werkzeug zur Analyse von Musikstücken darstellt.</w:t>
       </w:r>
     </w:p>
     <w:p>
@@ -7805,7 +6662,15 @@
       </w:r>
       <w:proofErr w:type="spellEnd"/>
       <w:r>
-        <w:t xml:space="preserve"> enter </w:t>
+        <w:t xml:space="preserve"> </w:t>
+      </w:r>
+      <w:proofErr w:type="spellStart"/>
+      <w:r>
+        <w:t>enter</w:t>
+      </w:r>
+      <w:proofErr w:type="spellEnd"/>
+      <w:r>
+        <w:t xml:space="preserve"> </w:t>
       </w:r>
       <w:proofErr w:type="spellStart"/>
       <w:r>
@@ -8581,21 +7446,7 @@
         <w:rPr>
           <w:lang w:val="en-US"/>
         </w:rPr>
-        <w:t xml:space="preserve">user is able to enter notes on the </w:t>
-      </w:r>
-      <w:proofErr w:type="spellStart"/>
-      <w:r>
-        <w:rPr>
-          <w:lang w:val="en-US"/>
-        </w:rPr>
-        <w:t>stave</w:t>
-      </w:r>
-      <w:proofErr w:type="spellEnd"/>
-      <w:r>
-        <w:rPr>
-          <w:lang w:val="en-US"/>
-        </w:rPr>
-        <w:t xml:space="preserve"> with a computer mouse</w:t>
+        <w:t>user is able to enter notes on the stave with a computer mouse</w:t>
       </w:r>
     </w:p>
     <w:p>
@@ -8837,19 +7688,11 @@
           <w:lang w:val="en-US"/>
         </w:rPr>
       </w:pPr>
-      <w:proofErr w:type="spellStart"/>
       <w:r>
         <w:rPr>
           <w:lang w:val="en-US"/>
         </w:rPr>
-        <w:t>google</w:t>
-      </w:r>
-      <w:proofErr w:type="spellEnd"/>
-      <w:r>
-        <w:rPr>
-          <w:lang w:val="en-US"/>
-        </w:rPr>
-        <w:t xml:space="preserve"> like result list including title, interpret, number of </w:t>
+        <w:t xml:space="preserve">google like result list including title, interpret, number of </w:t>
       </w:r>
       <w:proofErr w:type="spellStart"/>
       <w:r>
@@ -9248,11 +8091,9 @@
           <w:numId w:val="43"/>
         </w:numPr>
       </w:pPr>
-      <w:proofErr w:type="spellStart"/>
       <w:r>
         <w:t>Screenshots</w:t>
       </w:r>
-      <w:proofErr w:type="spellEnd"/>
     </w:p>
     <w:p>
       <w:pPr>
@@ -9301,15 +8142,8 @@
 </w:document>
 </file>
 
-<file path=word/commentsExtended.xml><?xml version="1.0" encoding="utf-8"?>
-<w15:commentsEx xmlns:wpc="http://schemas.microsoft.com/office/word/2010/wordprocessingCanvas" xmlns:mc="http://schemas.openxmlformats.org/markup-compatibility/2006" xmlns:o="urn:schemas-microsoft-com:office:office" xmlns:r="http://schemas.openxmlformats.org/officeDocument/2006/relationships" xmlns:m="http://schemas.openxmlformats.org/officeDocument/2006/math" xmlns:v="urn:schemas-microsoft-com:vml" xmlns:wp14="http://schemas.microsoft.com/office/word/2010/wordprocessingDrawing" xmlns:wp="http://schemas.openxmlformats.org/drawingml/2006/wordprocessingDrawing" xmlns:w10="urn:schemas-microsoft-com:office:word" xmlns:w="http://schemas.openxmlformats.org/wordprocessingml/2006/main" xmlns:w14="http://schemas.microsoft.com/office/word/2010/wordml" xmlns:w15="http://schemas.microsoft.com/office/word/2012/wordml" xmlns:wpg="http://schemas.microsoft.com/office/word/2010/wordprocessingGroup" xmlns:wpi="http://schemas.microsoft.com/office/word/2010/wordprocessingInk" xmlns:wne="http://schemas.microsoft.com/office/word/2006/wordml" xmlns:wps="http://schemas.microsoft.com/office/word/2010/wordprocessingShape" mc:Ignorable="w14 w15 wp14">
-  <w15:commentEx w15:paraId="347F96C7" w15:done="1"/>
-  <w15:commentEx w15:paraId="27954CA6" w15:paraIdParent="347F96C7" w15:done="1"/>
-</w15:commentsEx>
-</file>
-
 <file path=word/endnotes.xml><?xml version="1.0" encoding="utf-8"?>
-<w:endnotes xmlns:ve="http://schemas.openxmlformats.org/markup-compatibility/2006" xmlns:o="urn:schemas-microsoft-com:office:office" xmlns:r="http://schemas.openxmlformats.org/officeDocument/2006/relationships" xmlns:m="http://schemas.openxmlformats.org/officeDocument/2006/math" xmlns:v="urn:schemas-microsoft-com:vml" xmlns:wp="http://schemas.openxmlformats.org/drawingml/2006/wordprocessingDrawing" xmlns:w10="urn:schemas-microsoft-com:office:word" xmlns:w="http://schemas.openxmlformats.org/wordprocessingml/2006/main" xmlns:wne="http://schemas.microsoft.com/office/word/2006/wordml">
+<w:endnotes xmlns:wpc="http://schemas.microsoft.com/office/word/2010/wordprocessingCanvas" xmlns:mc="http://schemas.openxmlformats.org/markup-compatibility/2006" xmlns:o="urn:schemas-microsoft-com:office:office" xmlns:r="http://schemas.openxmlformats.org/officeDocument/2006/relationships" xmlns:m="http://schemas.openxmlformats.org/officeDocument/2006/math" xmlns:v="urn:schemas-microsoft-com:vml" xmlns:wp14="http://schemas.microsoft.com/office/word/2010/wordprocessingDrawing" xmlns:wp="http://schemas.openxmlformats.org/drawingml/2006/wordprocessingDrawing" xmlns:w10="urn:schemas-microsoft-com:office:word" xmlns:w="http://schemas.openxmlformats.org/wordprocessingml/2006/main" xmlns:w14="http://schemas.microsoft.com/office/word/2010/wordml" xmlns:w15="http://schemas.microsoft.com/office/word/2012/wordml" xmlns:wpg="http://schemas.microsoft.com/office/word/2010/wordprocessingGroup" xmlns:wpi="http://schemas.microsoft.com/office/word/2010/wordprocessingInk" xmlns:wne="http://schemas.microsoft.com/office/word/2006/wordml" xmlns:wps="http://schemas.microsoft.com/office/word/2010/wordprocessingShape" mc:Ignorable="w14 w15 wp14">
   <w:endnote w:type="separator" w:id="-1">
     <w:p>
       <w:pPr>
@@ -9334,7 +8168,7 @@
 </file>
 
 <file path=word/footnotes.xml><?xml version="1.0" encoding="utf-8"?>
-<w:footnotes xmlns:ve="http://schemas.openxmlformats.org/markup-compatibility/2006" xmlns:o="urn:schemas-microsoft-com:office:office" xmlns:r="http://schemas.openxmlformats.org/officeDocument/2006/relationships" xmlns:m="http://schemas.openxmlformats.org/officeDocument/2006/math" xmlns:v="urn:schemas-microsoft-com:vml" xmlns:wp="http://schemas.openxmlformats.org/drawingml/2006/wordprocessingDrawing" xmlns:w10="urn:schemas-microsoft-com:office:word" xmlns:w="http://schemas.openxmlformats.org/wordprocessingml/2006/main" xmlns:wne="http://schemas.microsoft.com/office/word/2006/wordml">
+<w:footnotes xmlns:wpc="http://schemas.microsoft.com/office/word/2010/wordprocessingCanvas" xmlns:mc="http://schemas.openxmlformats.org/markup-compatibility/2006" xmlns:o="urn:schemas-microsoft-com:office:office" xmlns:r="http://schemas.openxmlformats.org/officeDocument/2006/relationships" xmlns:m="http://schemas.openxmlformats.org/officeDocument/2006/math" xmlns:v="urn:schemas-microsoft-com:vml" xmlns:wp14="http://schemas.microsoft.com/office/word/2010/wordprocessingDrawing" xmlns:wp="http://schemas.openxmlformats.org/drawingml/2006/wordprocessingDrawing" xmlns:w10="urn:schemas-microsoft-com:office:word" xmlns:w="http://schemas.openxmlformats.org/wordprocessingml/2006/main" xmlns:w14="http://schemas.microsoft.com/office/word/2010/wordml" xmlns:w15="http://schemas.microsoft.com/office/word/2012/wordml" xmlns:wpg="http://schemas.microsoft.com/office/word/2010/wordprocessingGroup" xmlns:wpi="http://schemas.microsoft.com/office/word/2010/wordprocessingInk" xmlns:wne="http://schemas.microsoft.com/office/word/2006/wordml" xmlns:wps="http://schemas.microsoft.com/office/word/2010/wordprocessingShape" mc:Ignorable="w14 w15 wp14">
   <w:footnote w:type="separator" w:id="-1">
     <w:p>
       <w:pPr>
@@ -9520,15 +8354,7 @@
       </w:r>
       <w:proofErr w:type="spellEnd"/>
       <w:r>
-        <w:t xml:space="preserve">, </w:t>
-      </w:r>
-      <w:proofErr w:type="spellStart"/>
-      <w:r>
-        <w:t>mxl</w:t>
-      </w:r>
-      <w:proofErr w:type="spellEnd"/>
-      <w:r>
-        <w:t xml:space="preserve">, </w:t>
+        <w:t xml:space="preserve">, mxl, </w:t>
       </w:r>
       <w:proofErr w:type="spellStart"/>
       <w:r>
@@ -9976,7 +8802,7 @@
 </file>
 
 <file path=word/header1.xml><?xml version="1.0" encoding="utf-8"?>
-<w:hdr xmlns:ve="http://schemas.openxmlformats.org/markup-compatibility/2006" xmlns:o="urn:schemas-microsoft-com:office:office" xmlns:r="http://schemas.openxmlformats.org/officeDocument/2006/relationships" xmlns:m="http://schemas.openxmlformats.org/officeDocument/2006/math" xmlns:v="urn:schemas-microsoft-com:vml" xmlns:wp="http://schemas.openxmlformats.org/drawingml/2006/wordprocessingDrawing" xmlns:w10="urn:schemas-microsoft-com:office:word" xmlns:w="http://schemas.openxmlformats.org/wordprocessingml/2006/main" xmlns:wne="http://schemas.microsoft.com/office/word/2006/wordml">
+<w:hdr xmlns:wpc="http://schemas.microsoft.com/office/word/2010/wordprocessingCanvas" xmlns:mc="http://schemas.openxmlformats.org/markup-compatibility/2006" xmlns:o="urn:schemas-microsoft-com:office:office" xmlns:r="http://schemas.openxmlformats.org/officeDocument/2006/relationships" xmlns:m="http://schemas.openxmlformats.org/officeDocument/2006/math" xmlns:v="urn:schemas-microsoft-com:vml" xmlns:wp14="http://schemas.microsoft.com/office/word/2010/wordprocessingDrawing" xmlns:wp="http://schemas.openxmlformats.org/drawingml/2006/wordprocessingDrawing" xmlns:w10="urn:schemas-microsoft-com:office:word" xmlns:w="http://schemas.openxmlformats.org/wordprocessingml/2006/main" xmlns:w14="http://schemas.microsoft.com/office/word/2010/wordml" xmlns:w15="http://schemas.microsoft.com/office/word/2012/wordml" xmlns:wpg="http://schemas.microsoft.com/office/word/2010/wordprocessingGroup" xmlns:wpi="http://schemas.microsoft.com/office/word/2010/wordprocessingInk" xmlns:wne="http://schemas.microsoft.com/office/word/2006/wordml" xmlns:wps="http://schemas.microsoft.com/office/word/2010/wordprocessingShape" mc:Ignorable="w14 w15 wp14">
   <w:p>
     <w:pPr>
       <w:pStyle w:val="Kopfzeile"/>
@@ -9992,7 +8818,7 @@
 </file>
 
 <file path=word/header2.xml><?xml version="1.0" encoding="utf-8"?>
-<w:hdr xmlns:ve="http://schemas.openxmlformats.org/markup-compatibility/2006" xmlns:o="urn:schemas-microsoft-com:office:office" xmlns:r="http://schemas.openxmlformats.org/officeDocument/2006/relationships" xmlns:m="http://schemas.openxmlformats.org/officeDocument/2006/math" xmlns:v="urn:schemas-microsoft-com:vml" xmlns:wp="http://schemas.openxmlformats.org/drawingml/2006/wordprocessingDrawing" xmlns:w10="urn:schemas-microsoft-com:office:word" xmlns:w="http://schemas.openxmlformats.org/wordprocessingml/2006/main" xmlns:wne="http://schemas.microsoft.com/office/word/2006/wordml">
+<w:hdr xmlns:wpc="http://schemas.microsoft.com/office/word/2010/wordprocessingCanvas" xmlns:mc="http://schemas.openxmlformats.org/markup-compatibility/2006" xmlns:o="urn:schemas-microsoft-com:office:office" xmlns:r="http://schemas.openxmlformats.org/officeDocument/2006/relationships" xmlns:m="http://schemas.openxmlformats.org/officeDocument/2006/math" xmlns:v="urn:schemas-microsoft-com:vml" xmlns:wp14="http://schemas.microsoft.com/office/word/2010/wordprocessingDrawing" xmlns:wp="http://schemas.openxmlformats.org/drawingml/2006/wordprocessingDrawing" xmlns:w10="urn:schemas-microsoft-com:office:word" xmlns:w="http://schemas.openxmlformats.org/wordprocessingml/2006/main" xmlns:w14="http://schemas.microsoft.com/office/word/2010/wordml" xmlns:w15="http://schemas.microsoft.com/office/word/2012/wordml" xmlns:wpg="http://schemas.microsoft.com/office/word/2010/wordprocessingGroup" xmlns:wpi="http://schemas.microsoft.com/office/word/2010/wordprocessingInk" xmlns:wne="http://schemas.microsoft.com/office/word/2006/wordml" xmlns:wps="http://schemas.microsoft.com/office/word/2010/wordprocessingShape" mc:Ignorable="w14 w15 wp14">
   <w:sdt>
     <w:sdtPr>
       <w:id w:val="9086403"/>
@@ -10001,6 +8827,7 @@
         <w:docPartUnique/>
       </w:docPartObj>
     </w:sdtPr>
+    <w:sdtEndPr/>
     <w:sdtContent>
       <w:p>
         <w:pPr>
@@ -10038,7 +8865,7 @@
 </file>
 
 <file path=word/header3.xml><?xml version="1.0" encoding="utf-8"?>
-<w:hdr xmlns:ve="http://schemas.openxmlformats.org/markup-compatibility/2006" xmlns:o="urn:schemas-microsoft-com:office:office" xmlns:r="http://schemas.openxmlformats.org/officeDocument/2006/relationships" xmlns:m="http://schemas.openxmlformats.org/officeDocument/2006/math" xmlns:v="urn:schemas-microsoft-com:vml" xmlns:wp="http://schemas.openxmlformats.org/drawingml/2006/wordprocessingDrawing" xmlns:w10="urn:schemas-microsoft-com:office:word" xmlns:w="http://schemas.openxmlformats.org/wordprocessingml/2006/main" xmlns:wne="http://schemas.microsoft.com/office/word/2006/wordml">
+<w:hdr xmlns:wpc="http://schemas.microsoft.com/office/word/2010/wordprocessingCanvas" xmlns:mc="http://schemas.openxmlformats.org/markup-compatibility/2006" xmlns:o="urn:schemas-microsoft-com:office:office" xmlns:r="http://schemas.openxmlformats.org/officeDocument/2006/relationships" xmlns:m="http://schemas.openxmlformats.org/officeDocument/2006/math" xmlns:v="urn:schemas-microsoft-com:vml" xmlns:wp14="http://schemas.microsoft.com/office/word/2010/wordprocessingDrawing" xmlns:wp="http://schemas.openxmlformats.org/drawingml/2006/wordprocessingDrawing" xmlns:w10="urn:schemas-microsoft-com:office:word" xmlns:w="http://schemas.openxmlformats.org/wordprocessingml/2006/main" xmlns:w14="http://schemas.microsoft.com/office/word/2010/wordml" xmlns:w15="http://schemas.microsoft.com/office/word/2012/wordml" xmlns:wpg="http://schemas.microsoft.com/office/word/2010/wordprocessingGroup" xmlns:wpi="http://schemas.microsoft.com/office/word/2010/wordprocessingInk" xmlns:wne="http://schemas.microsoft.com/office/word/2006/wordml" xmlns:wps="http://schemas.microsoft.com/office/word/2010/wordprocessingShape" mc:Ignorable="w14 w15 wp14">
   <w:p>
     <w:pPr>
       <w:pStyle w:val="Kopfzeile"/>
@@ -10054,7 +8881,7 @@
 </file>
 
 <file path=word/numbering.xml><?xml version="1.0" encoding="utf-8"?>
-<w:numbering xmlns:ve="http://schemas.openxmlformats.org/markup-compatibility/2006" xmlns:o="urn:schemas-microsoft-com:office:office" xmlns:r="http://schemas.openxmlformats.org/officeDocument/2006/relationships" xmlns:m="http://schemas.openxmlformats.org/officeDocument/2006/math" xmlns:v="urn:schemas-microsoft-com:vml" xmlns:wp="http://schemas.openxmlformats.org/drawingml/2006/wordprocessingDrawing" xmlns:w10="urn:schemas-microsoft-com:office:word" xmlns:w="http://schemas.openxmlformats.org/wordprocessingml/2006/main" xmlns:wne="http://schemas.microsoft.com/office/word/2006/wordml">
+<w:numbering xmlns:wpc="http://schemas.microsoft.com/office/word/2010/wordprocessingCanvas" xmlns:mc="http://schemas.openxmlformats.org/markup-compatibility/2006" xmlns:o="urn:schemas-microsoft-com:office:office" xmlns:r="http://schemas.openxmlformats.org/officeDocument/2006/relationships" xmlns:m="http://schemas.openxmlformats.org/officeDocument/2006/math" xmlns:v="urn:schemas-microsoft-com:vml" xmlns:wp14="http://schemas.microsoft.com/office/word/2010/wordprocessingDrawing" xmlns:wp="http://schemas.openxmlformats.org/drawingml/2006/wordprocessingDrawing" xmlns:w10="urn:schemas-microsoft-com:office:word" xmlns:w="http://schemas.openxmlformats.org/wordprocessingml/2006/main" xmlns:w14="http://schemas.microsoft.com/office/word/2010/wordml" xmlns:w15="http://schemas.microsoft.com/office/word/2012/wordml" xmlns:wpg="http://schemas.microsoft.com/office/word/2010/wordprocessingGroup" xmlns:wpi="http://schemas.microsoft.com/office/word/2010/wordprocessingInk" xmlns:wne="http://schemas.microsoft.com/office/word/2006/wordml" xmlns:wps="http://schemas.microsoft.com/office/word/2010/wordprocessingShape" mc:Ignorable="w14 w15 wp14">
   <w:abstractNum w:abstractNumId="0">
     <w:nsid w:val="FFFFFF7C"/>
     <w:multiLevelType w:val="singleLevel"/>
@@ -14584,19 +13411,8 @@
 </w:numbering>
 </file>
 
-<file path=word/people.xml><?xml version="1.0" encoding="utf-8"?>
-<w15:people xmlns:wpc="http://schemas.microsoft.com/office/word/2010/wordprocessingCanvas" xmlns:mc="http://schemas.openxmlformats.org/markup-compatibility/2006" xmlns:o="urn:schemas-microsoft-com:office:office" xmlns:r="http://schemas.openxmlformats.org/officeDocument/2006/relationships" xmlns:m="http://schemas.openxmlformats.org/officeDocument/2006/math" xmlns:v="urn:schemas-microsoft-com:vml" xmlns:wp14="http://schemas.microsoft.com/office/word/2010/wordprocessingDrawing" xmlns:wp="http://schemas.openxmlformats.org/drawingml/2006/wordprocessingDrawing" xmlns:w10="urn:schemas-microsoft-com:office:word" xmlns:w="http://schemas.openxmlformats.org/wordprocessingml/2006/main" xmlns:w14="http://schemas.microsoft.com/office/word/2010/wordml" xmlns:w15="http://schemas.microsoft.com/office/word/2012/wordml" xmlns:wpg="http://schemas.microsoft.com/office/word/2010/wordprocessingGroup" xmlns:wpi="http://schemas.microsoft.com/office/word/2010/wordprocessingInk" xmlns:wne="http://schemas.microsoft.com/office/word/2006/wordml" xmlns:wps="http://schemas.microsoft.com/office/word/2010/wordprocessingShape" mc:Ignorable="w14 w15 wp14">
-  <w15:person w15:author="Lukas Lamm">
-    <w15:presenceInfo w15:providerId="Windows Live" w15:userId="30b211aa6b434e2f"/>
-  </w15:person>
-  <w15:person w15:author="Tobias">
-    <w15:presenceInfo w15:providerId="None" w15:userId="Tobias"/>
-  </w15:person>
-</w15:people>
-</file>
-
 <file path=word/styles.xml><?xml version="1.0" encoding="utf-8"?>
-<w:styles xmlns:r="http://schemas.openxmlformats.org/officeDocument/2006/relationships" xmlns:w="http://schemas.openxmlformats.org/wordprocessingml/2006/main">
+<w:styles xmlns:mc="http://schemas.openxmlformats.org/markup-compatibility/2006" xmlns:r="http://schemas.openxmlformats.org/officeDocument/2006/relationships" xmlns:w="http://schemas.openxmlformats.org/wordprocessingml/2006/main" xmlns:w14="http://schemas.microsoft.com/office/word/2010/wordml" xmlns:w15="http://schemas.microsoft.com/office/word/2012/wordml" mc:Ignorable="w14 w15">
   <w:docDefaults>
     <w:rPrDefault>
       <w:rPr>
@@ -14612,144 +13428,378 @@
       </w:pPr>
     </w:pPrDefault>
   </w:docDefaults>
-  <w:latentStyles w:defLockedState="0" w:defUIPriority="99" w:defSemiHidden="1" w:defUnhideWhenUsed="1" w:defQFormat="0" w:count="267">
-    <w:lsdException w:name="Normal" w:semiHidden="0" w:uiPriority="0" w:unhideWhenUsed="0" w:qFormat="1"/>
-    <w:lsdException w:name="heading 1" w:semiHidden="0" w:uiPriority="9" w:unhideWhenUsed="0" w:qFormat="1"/>
-    <w:lsdException w:name="heading 2" w:uiPriority="9" w:qFormat="1"/>
-    <w:lsdException w:name="heading 3" w:uiPriority="9" w:qFormat="1"/>
-    <w:lsdException w:name="heading 4" w:uiPriority="9" w:qFormat="1"/>
-    <w:lsdException w:name="heading 5" w:uiPriority="9"/>
-    <w:lsdException w:name="heading 6" w:uiPriority="9" w:qFormat="1"/>
-    <w:lsdException w:name="heading 7" w:uiPriority="9" w:qFormat="1"/>
-    <w:lsdException w:name="heading 8" w:uiPriority="9" w:qFormat="1"/>
-    <w:lsdException w:name="heading 9" w:uiPriority="9" w:qFormat="1"/>
-    <w:lsdException w:name="toc 1" w:uiPriority="39"/>
-    <w:lsdException w:name="toc 2" w:uiPriority="39"/>
-    <w:lsdException w:name="toc 3" w:uiPriority="39"/>
-    <w:lsdException w:name="toc 4" w:uiPriority="39"/>
-    <w:lsdException w:name="toc 5" w:uiPriority="39"/>
-    <w:lsdException w:name="toc 6" w:uiPriority="39"/>
-    <w:lsdException w:name="toc 7" w:uiPriority="39"/>
-    <w:lsdException w:name="toc 8" w:uiPriority="39"/>
-    <w:lsdException w:name="toc 9" w:uiPriority="39"/>
-    <w:lsdException w:name="caption" w:uiPriority="35" w:qFormat="1"/>
-    <w:lsdException w:name="Title" w:semiHidden="0" w:uiPriority="10" w:unhideWhenUsed="0"/>
-    <w:lsdException w:name="Default Paragraph Font" w:uiPriority="1"/>
-    <w:lsdException w:name="Subtitle" w:semiHidden="0" w:uiPriority="11" w:unhideWhenUsed="0"/>
-    <w:lsdException w:name="Strong" w:semiHidden="0" w:uiPriority="22" w:unhideWhenUsed="0"/>
-    <w:lsdException w:name="Emphasis" w:semiHidden="0" w:uiPriority="20" w:unhideWhenUsed="0"/>
-    <w:lsdException w:name="Table Grid" w:semiHidden="0" w:uiPriority="59" w:unhideWhenUsed="0"/>
-    <w:lsdException w:name="Placeholder Text" w:unhideWhenUsed="0"/>
-    <w:lsdException w:name="No Spacing" w:semiHidden="0" w:uiPriority="1" w:unhideWhenUsed="0"/>
-    <w:lsdException w:name="Light Shading" w:semiHidden="0" w:uiPriority="60" w:unhideWhenUsed="0"/>
-    <w:lsdException w:name="Light List" w:semiHidden="0" w:uiPriority="61" w:unhideWhenUsed="0"/>
-    <w:lsdException w:name="Light Grid" w:semiHidden="0" w:uiPriority="62" w:unhideWhenUsed="0"/>
-    <w:lsdException w:name="Medium Shading 1" w:semiHidden="0" w:uiPriority="63" w:unhideWhenUsed="0"/>
-    <w:lsdException w:name="Medium Shading 2" w:semiHidden="0" w:uiPriority="64" w:unhideWhenUsed="0"/>
-    <w:lsdException w:name="Medium List 1" w:semiHidden="0" w:uiPriority="65" w:unhideWhenUsed="0"/>
-    <w:lsdException w:name="Medium List 2" w:semiHidden="0" w:uiPriority="66" w:unhideWhenUsed="0"/>
-    <w:lsdException w:name="Medium Grid 1" w:semiHidden="0" w:uiPriority="67" w:unhideWhenUsed="0"/>
-    <w:lsdException w:name="Medium Grid 2" w:semiHidden="0" w:uiPriority="68" w:unhideWhenUsed="0"/>
-    <w:lsdException w:name="Medium Grid 3" w:semiHidden="0" w:uiPriority="69" w:unhideWhenUsed="0"/>
-    <w:lsdException w:name="Dark List" w:semiHidden="0" w:uiPriority="70" w:unhideWhenUsed="0"/>
-    <w:lsdException w:name="Colorful Shading" w:semiHidden="0" w:uiPriority="71" w:unhideWhenUsed="0"/>
-    <w:lsdException w:name="Colorful List" w:semiHidden="0" w:uiPriority="72" w:unhideWhenUsed="0"/>
-    <w:lsdException w:name="Colorful Grid" w:semiHidden="0" w:uiPriority="73" w:unhideWhenUsed="0"/>
-    <w:lsdException w:name="Light Shading Accent 1" w:semiHidden="0" w:uiPriority="60" w:unhideWhenUsed="0"/>
-    <w:lsdException w:name="Light List Accent 1" w:semiHidden="0" w:uiPriority="61" w:unhideWhenUsed="0"/>
-    <w:lsdException w:name="Light Grid Accent 1" w:semiHidden="0" w:uiPriority="62" w:unhideWhenUsed="0"/>
-    <w:lsdException w:name="Medium Shading 1 Accent 1" w:semiHidden="0" w:uiPriority="63" w:unhideWhenUsed="0"/>
-    <w:lsdException w:name="Medium Shading 2 Accent 1" w:semiHidden="0" w:uiPriority="64" w:unhideWhenUsed="0"/>
-    <w:lsdException w:name="Medium List 1 Accent 1" w:semiHidden="0" w:uiPriority="65" w:unhideWhenUsed="0"/>
-    <w:lsdException w:name="Revision" w:unhideWhenUsed="0"/>
-    <w:lsdException w:name="List Paragraph" w:semiHidden="0" w:uiPriority="34" w:unhideWhenUsed="0"/>
-    <w:lsdException w:name="Quote" w:semiHidden="0" w:uiPriority="29" w:unhideWhenUsed="0"/>
-    <w:lsdException w:name="Intense Quote" w:semiHidden="0" w:uiPriority="30" w:unhideWhenUsed="0"/>
-    <w:lsdException w:name="Medium List 2 Accent 1" w:semiHidden="0" w:uiPriority="66" w:unhideWhenUsed="0"/>
-    <w:lsdException w:name="Medium Grid 1 Accent 1" w:semiHidden="0" w:uiPriority="67" w:unhideWhenUsed="0"/>
-    <w:lsdException w:name="Medium Grid 2 Accent 1" w:semiHidden="0" w:uiPriority="68" w:unhideWhenUsed="0"/>
-    <w:lsdException w:name="Medium Grid 3 Accent 1" w:semiHidden="0" w:uiPriority="69" w:unhideWhenUsed="0"/>
-    <w:lsdException w:name="Dark List Accent 1" w:semiHidden="0" w:uiPriority="70" w:unhideWhenUsed="0"/>
-    <w:lsdException w:name="Colorful Shading Accent 1" w:semiHidden="0" w:uiPriority="71" w:unhideWhenUsed="0"/>
-    <w:lsdException w:name="Colorful List Accent 1" w:semiHidden="0" w:uiPriority="72" w:unhideWhenUsed="0"/>
-    <w:lsdException w:name="Colorful Grid Accent 1" w:semiHidden="0" w:uiPriority="73" w:unhideWhenUsed="0"/>
-    <w:lsdException w:name="Light Shading Accent 2" w:semiHidden="0" w:uiPriority="60" w:unhideWhenUsed="0"/>
-    <w:lsdException w:name="Light List Accent 2" w:semiHidden="0" w:uiPriority="61" w:unhideWhenUsed="0"/>
-    <w:lsdException w:name="Light Grid Accent 2" w:semiHidden="0" w:uiPriority="62" w:unhideWhenUsed="0"/>
-    <w:lsdException w:name="Medium Shading 1 Accent 2" w:semiHidden="0" w:uiPriority="63" w:unhideWhenUsed="0"/>
-    <w:lsdException w:name="Medium Shading 2 Accent 2" w:semiHidden="0" w:uiPriority="64" w:unhideWhenUsed="0"/>
-    <w:lsdException w:name="Medium List 1 Accent 2" w:semiHidden="0" w:uiPriority="65" w:unhideWhenUsed="0"/>
-    <w:lsdException w:name="Medium List 2 Accent 2" w:semiHidden="0" w:uiPriority="66" w:unhideWhenUsed="0"/>
-    <w:lsdException w:name="Medium Grid 1 Accent 2" w:semiHidden="0" w:uiPriority="67" w:unhideWhenUsed="0"/>
-    <w:lsdException w:name="Medium Grid 2 Accent 2" w:semiHidden="0" w:uiPriority="68" w:unhideWhenUsed="0"/>
-    <w:lsdException w:name="Medium Grid 3 Accent 2" w:semiHidden="0" w:uiPriority="69" w:unhideWhenUsed="0"/>
-    <w:lsdException w:name="Dark List Accent 2" w:semiHidden="0" w:uiPriority="70" w:unhideWhenUsed="0"/>
-    <w:lsdException w:name="Colorful Shading Accent 2" w:semiHidden="0" w:uiPriority="71" w:unhideWhenUsed="0"/>
-    <w:lsdException w:name="Colorful List Accent 2" w:semiHidden="0" w:uiPriority="72" w:unhideWhenUsed="0"/>
-    <w:lsdException w:name="Colorful Grid Accent 2" w:semiHidden="0" w:uiPriority="73" w:unhideWhenUsed="0"/>
-    <w:lsdException w:name="Light Shading Accent 3" w:semiHidden="0" w:uiPriority="60" w:unhideWhenUsed="0"/>
-    <w:lsdException w:name="Light List Accent 3" w:semiHidden="0" w:uiPriority="61" w:unhideWhenUsed="0"/>
-    <w:lsdException w:name="Light Grid Accent 3" w:semiHidden="0" w:uiPriority="62" w:unhideWhenUsed="0"/>
-    <w:lsdException w:name="Medium Shading 1 Accent 3" w:semiHidden="0" w:uiPriority="63" w:unhideWhenUsed="0"/>
-    <w:lsdException w:name="Medium Shading 2 Accent 3" w:semiHidden="0" w:uiPriority="64" w:unhideWhenUsed="0"/>
-    <w:lsdException w:name="Medium List 1 Accent 3" w:semiHidden="0" w:uiPriority="65" w:unhideWhenUsed="0"/>
-    <w:lsdException w:name="Medium List 2 Accent 3" w:semiHidden="0" w:uiPriority="66" w:unhideWhenUsed="0"/>
-    <w:lsdException w:name="Medium Grid 1 Accent 3" w:semiHidden="0" w:uiPriority="67" w:unhideWhenUsed="0"/>
-    <w:lsdException w:name="Medium Grid 2 Accent 3" w:semiHidden="0" w:uiPriority="68" w:unhideWhenUsed="0"/>
-    <w:lsdException w:name="Medium Grid 3 Accent 3" w:semiHidden="0" w:uiPriority="69" w:unhideWhenUsed="0"/>
-    <w:lsdException w:name="Dark List Accent 3" w:semiHidden="0" w:uiPriority="70" w:unhideWhenUsed="0"/>
-    <w:lsdException w:name="Colorful Shading Accent 3" w:semiHidden="0" w:uiPriority="71" w:unhideWhenUsed="0"/>
-    <w:lsdException w:name="Colorful List Accent 3" w:semiHidden="0" w:uiPriority="72" w:unhideWhenUsed="0"/>
-    <w:lsdException w:name="Colorful Grid Accent 3" w:semiHidden="0" w:uiPriority="73" w:unhideWhenUsed="0"/>
-    <w:lsdException w:name="Light Shading Accent 4" w:semiHidden="0" w:uiPriority="60" w:unhideWhenUsed="0"/>
-    <w:lsdException w:name="Light List Accent 4" w:semiHidden="0" w:uiPriority="61" w:unhideWhenUsed="0"/>
-    <w:lsdException w:name="Light Grid Accent 4" w:semiHidden="0" w:uiPriority="62" w:unhideWhenUsed="0"/>
-    <w:lsdException w:name="Medium Shading 1 Accent 4" w:semiHidden="0" w:uiPriority="63" w:unhideWhenUsed="0"/>
-    <w:lsdException w:name="Medium Shading 2 Accent 4" w:semiHidden="0" w:uiPriority="64" w:unhideWhenUsed="0"/>
-    <w:lsdException w:name="Medium List 1 Accent 4" w:semiHidden="0" w:uiPriority="65" w:unhideWhenUsed="0"/>
-    <w:lsdException w:name="Medium List 2 Accent 4" w:semiHidden="0" w:uiPriority="66" w:unhideWhenUsed="0"/>
-    <w:lsdException w:name="Medium Grid 1 Accent 4" w:semiHidden="0" w:uiPriority="67" w:unhideWhenUsed="0"/>
-    <w:lsdException w:name="Medium Grid 2 Accent 4" w:semiHidden="0" w:uiPriority="68" w:unhideWhenUsed="0"/>
-    <w:lsdException w:name="Medium Grid 3 Accent 4" w:semiHidden="0" w:uiPriority="69" w:unhideWhenUsed="0"/>
-    <w:lsdException w:name="Dark List Accent 4" w:semiHidden="0" w:uiPriority="70" w:unhideWhenUsed="0"/>
-    <w:lsdException w:name="Colorful Shading Accent 4" w:semiHidden="0" w:uiPriority="71" w:unhideWhenUsed="0"/>
-    <w:lsdException w:name="Colorful List Accent 4" w:semiHidden="0" w:uiPriority="72" w:unhideWhenUsed="0"/>
-    <w:lsdException w:name="Colorful Grid Accent 4" w:semiHidden="0" w:uiPriority="73" w:unhideWhenUsed="0"/>
-    <w:lsdException w:name="Light Shading Accent 5" w:semiHidden="0" w:uiPriority="60" w:unhideWhenUsed="0"/>
-    <w:lsdException w:name="Light List Accent 5" w:semiHidden="0" w:uiPriority="61" w:unhideWhenUsed="0"/>
-    <w:lsdException w:name="Light Grid Accent 5" w:semiHidden="0" w:uiPriority="62" w:unhideWhenUsed="0"/>
-    <w:lsdException w:name="Medium Shading 1 Accent 5" w:semiHidden="0" w:uiPriority="63" w:unhideWhenUsed="0"/>
-    <w:lsdException w:name="Medium Shading 2 Accent 5" w:semiHidden="0" w:uiPriority="64" w:unhideWhenUsed="0"/>
-    <w:lsdException w:name="Medium List 1 Accent 5" w:semiHidden="0" w:uiPriority="65" w:unhideWhenUsed="0"/>
-    <w:lsdException w:name="Medium List 2 Accent 5" w:semiHidden="0" w:uiPriority="66" w:unhideWhenUsed="0"/>
-    <w:lsdException w:name="Medium Grid 1 Accent 5" w:semiHidden="0" w:uiPriority="67" w:unhideWhenUsed="0"/>
-    <w:lsdException w:name="Medium Grid 2 Accent 5" w:semiHidden="0" w:uiPriority="68" w:unhideWhenUsed="0"/>
-    <w:lsdException w:name="Medium Grid 3 Accent 5" w:semiHidden="0" w:uiPriority="69" w:unhideWhenUsed="0"/>
-    <w:lsdException w:name="Dark List Accent 5" w:semiHidden="0" w:uiPriority="70" w:unhideWhenUsed="0"/>
-    <w:lsdException w:name="Colorful Shading Accent 5" w:semiHidden="0" w:uiPriority="71" w:unhideWhenUsed="0"/>
-    <w:lsdException w:name="Colorful List Accent 5" w:semiHidden="0" w:uiPriority="72" w:unhideWhenUsed="0"/>
-    <w:lsdException w:name="Colorful Grid Accent 5" w:semiHidden="0" w:uiPriority="73" w:unhideWhenUsed="0"/>
-    <w:lsdException w:name="Light Shading Accent 6" w:semiHidden="0" w:uiPriority="60" w:unhideWhenUsed="0"/>
-    <w:lsdException w:name="Light List Accent 6" w:semiHidden="0" w:uiPriority="61" w:unhideWhenUsed="0"/>
-    <w:lsdException w:name="Light Grid Accent 6" w:semiHidden="0" w:uiPriority="62" w:unhideWhenUsed="0"/>
-    <w:lsdException w:name="Medium Shading 1 Accent 6" w:semiHidden="0" w:uiPriority="63" w:unhideWhenUsed="0"/>
-    <w:lsdException w:name="Medium Shading 2 Accent 6" w:semiHidden="0" w:uiPriority="64" w:unhideWhenUsed="0"/>
-    <w:lsdException w:name="Medium List 1 Accent 6" w:semiHidden="0" w:uiPriority="65" w:unhideWhenUsed="0"/>
-    <w:lsdException w:name="Medium List 2 Accent 6" w:semiHidden="0" w:uiPriority="66" w:unhideWhenUsed="0"/>
-    <w:lsdException w:name="Medium Grid 1 Accent 6" w:semiHidden="0" w:uiPriority="67" w:unhideWhenUsed="0"/>
-    <w:lsdException w:name="Medium Grid 2 Accent 6" w:semiHidden="0" w:uiPriority="68" w:unhideWhenUsed="0"/>
-    <w:lsdException w:name="Medium Grid 3 Accent 6" w:semiHidden="0" w:uiPriority="69" w:unhideWhenUsed="0"/>
-    <w:lsdException w:name="Dark List Accent 6" w:semiHidden="0" w:uiPriority="70" w:unhideWhenUsed="0"/>
-    <w:lsdException w:name="Colorful Shading Accent 6" w:semiHidden="0" w:uiPriority="71" w:unhideWhenUsed="0"/>
-    <w:lsdException w:name="Colorful List Accent 6" w:semiHidden="0" w:uiPriority="72" w:unhideWhenUsed="0"/>
-    <w:lsdException w:name="Colorful Grid Accent 6" w:semiHidden="0" w:uiPriority="73" w:unhideWhenUsed="0"/>
-    <w:lsdException w:name="Subtle Emphasis" w:semiHidden="0" w:uiPriority="19" w:unhideWhenUsed="0"/>
-    <w:lsdException w:name="Intense Emphasis" w:semiHidden="0" w:uiPriority="21" w:unhideWhenUsed="0"/>
-    <w:lsdException w:name="Subtle Reference" w:semiHidden="0" w:uiPriority="31" w:unhideWhenUsed="0"/>
-    <w:lsdException w:name="Intense Reference" w:semiHidden="0" w:uiPriority="32" w:unhideWhenUsed="0"/>
-    <w:lsdException w:name="Book Title" w:semiHidden="0" w:uiPriority="33" w:unhideWhenUsed="0"/>
-    <w:lsdException w:name="Bibliography" w:uiPriority="37"/>
-    <w:lsdException w:name="TOC Heading" w:uiPriority="39" w:qFormat="1"/>
+  <w:latentStyles w:defLockedState="0" w:defUIPriority="99" w:defSemiHidden="0" w:defUnhideWhenUsed="0" w:defQFormat="0" w:count="371">
+    <w:lsdException w:name="Normal" w:uiPriority="0" w:qFormat="1"/>
+    <w:lsdException w:name="heading 1" w:uiPriority="9" w:qFormat="1"/>
+    <w:lsdException w:name="heading 2" w:semiHidden="1" w:uiPriority="9" w:unhideWhenUsed="1" w:qFormat="1"/>
+    <w:lsdException w:name="heading 3" w:semiHidden="1" w:uiPriority="9" w:unhideWhenUsed="1" w:qFormat="1"/>
+    <w:lsdException w:name="heading 4" w:semiHidden="1" w:uiPriority="9" w:unhideWhenUsed="1" w:qFormat="1"/>
+    <w:lsdException w:name="heading 5" w:semiHidden="1" w:uiPriority="9" w:unhideWhenUsed="1"/>
+    <w:lsdException w:name="heading 6" w:semiHidden="1" w:uiPriority="9" w:unhideWhenUsed="1" w:qFormat="1"/>
+    <w:lsdException w:name="heading 7" w:semiHidden="1" w:uiPriority="9" w:unhideWhenUsed="1" w:qFormat="1"/>
+    <w:lsdException w:name="heading 8" w:semiHidden="1" w:uiPriority="9" w:unhideWhenUsed="1" w:qFormat="1"/>
+    <w:lsdException w:name="heading 9" w:semiHidden="1" w:uiPriority="9" w:unhideWhenUsed="1" w:qFormat="1"/>
+    <w:lsdException w:name="index 1" w:semiHidden="1" w:unhideWhenUsed="1"/>
+    <w:lsdException w:name="index 2" w:semiHidden="1" w:unhideWhenUsed="1"/>
+    <w:lsdException w:name="index 3" w:semiHidden="1" w:unhideWhenUsed="1"/>
+    <w:lsdException w:name="index 4" w:semiHidden="1" w:unhideWhenUsed="1"/>
+    <w:lsdException w:name="index 5" w:semiHidden="1" w:unhideWhenUsed="1"/>
+    <w:lsdException w:name="index 6" w:semiHidden="1" w:unhideWhenUsed="1"/>
+    <w:lsdException w:name="index 7" w:semiHidden="1" w:unhideWhenUsed="1"/>
+    <w:lsdException w:name="index 8" w:semiHidden="1" w:unhideWhenUsed="1"/>
+    <w:lsdException w:name="index 9" w:semiHidden="1" w:unhideWhenUsed="1"/>
+    <w:lsdException w:name="toc 1" w:semiHidden="1" w:uiPriority="39" w:unhideWhenUsed="1"/>
+    <w:lsdException w:name="toc 2" w:semiHidden="1" w:uiPriority="39" w:unhideWhenUsed="1"/>
+    <w:lsdException w:name="toc 3" w:semiHidden="1" w:uiPriority="39" w:unhideWhenUsed="1"/>
+    <w:lsdException w:name="toc 4" w:semiHidden="1" w:uiPriority="39" w:unhideWhenUsed="1"/>
+    <w:lsdException w:name="toc 5" w:semiHidden="1" w:uiPriority="39" w:unhideWhenUsed="1"/>
+    <w:lsdException w:name="toc 6" w:semiHidden="1" w:uiPriority="39" w:unhideWhenUsed="1"/>
+    <w:lsdException w:name="toc 7" w:semiHidden="1" w:uiPriority="39" w:unhideWhenUsed="1"/>
+    <w:lsdException w:name="toc 8" w:semiHidden="1" w:uiPriority="39" w:unhideWhenUsed="1"/>
+    <w:lsdException w:name="toc 9" w:semiHidden="1" w:uiPriority="39" w:unhideWhenUsed="1"/>
+    <w:lsdException w:name="Normal Indent" w:semiHidden="1" w:unhideWhenUsed="1"/>
+    <w:lsdException w:name="footnote text" w:semiHidden="1" w:unhideWhenUsed="1"/>
+    <w:lsdException w:name="annotation text" w:semiHidden="1" w:unhideWhenUsed="1"/>
+    <w:lsdException w:name="header" w:semiHidden="1" w:unhideWhenUsed="1"/>
+    <w:lsdException w:name="footer" w:semiHidden="1" w:unhideWhenUsed="1"/>
+    <w:lsdException w:name="index heading" w:semiHidden="1" w:unhideWhenUsed="1"/>
+    <w:lsdException w:name="caption" w:semiHidden="1" w:uiPriority="35" w:unhideWhenUsed="1" w:qFormat="1"/>
+    <w:lsdException w:name="table of figures" w:semiHidden="1" w:unhideWhenUsed="1"/>
+    <w:lsdException w:name="envelope address" w:semiHidden="1" w:unhideWhenUsed="1"/>
+    <w:lsdException w:name="envelope return" w:semiHidden="1" w:unhideWhenUsed="1"/>
+    <w:lsdException w:name="footnote reference" w:semiHidden="1" w:unhideWhenUsed="1"/>
+    <w:lsdException w:name="annotation reference" w:semiHidden="1" w:unhideWhenUsed="1"/>
+    <w:lsdException w:name="line number" w:semiHidden="1" w:unhideWhenUsed="1"/>
+    <w:lsdException w:name="page number" w:semiHidden="1" w:unhideWhenUsed="1"/>
+    <w:lsdException w:name="endnote reference" w:semiHidden="1" w:unhideWhenUsed="1"/>
+    <w:lsdException w:name="endnote text" w:semiHidden="1" w:unhideWhenUsed="1"/>
+    <w:lsdException w:name="table of authorities" w:semiHidden="1" w:unhideWhenUsed="1"/>
+    <w:lsdException w:name="macro" w:semiHidden="1" w:unhideWhenUsed="1"/>
+    <w:lsdException w:name="toa heading" w:semiHidden="1" w:unhideWhenUsed="1"/>
+    <w:lsdException w:name="List" w:semiHidden="1" w:unhideWhenUsed="1"/>
+    <w:lsdException w:name="List Bullet" w:semiHidden="1" w:unhideWhenUsed="1"/>
+    <w:lsdException w:name="List Number" w:semiHidden="1" w:unhideWhenUsed="1"/>
+    <w:lsdException w:name="List 2" w:semiHidden="1" w:unhideWhenUsed="1"/>
+    <w:lsdException w:name="List 3" w:semiHidden="1" w:unhideWhenUsed="1"/>
+    <w:lsdException w:name="List 4" w:semiHidden="1" w:unhideWhenUsed="1"/>
+    <w:lsdException w:name="List 5" w:semiHidden="1" w:unhideWhenUsed="1"/>
+    <w:lsdException w:name="List Bullet 2" w:semiHidden="1" w:unhideWhenUsed="1"/>
+    <w:lsdException w:name="List Bullet 3" w:semiHidden="1" w:unhideWhenUsed="1"/>
+    <w:lsdException w:name="List Bullet 4" w:semiHidden="1" w:unhideWhenUsed="1"/>
+    <w:lsdException w:name="List Bullet 5" w:semiHidden="1" w:unhideWhenUsed="1"/>
+    <w:lsdException w:name="List Number 2" w:semiHidden="1" w:unhideWhenUsed="1"/>
+    <w:lsdException w:name="List Number 3" w:semiHidden="1" w:unhideWhenUsed="1"/>
+    <w:lsdException w:name="List Number 4" w:semiHidden="1" w:unhideWhenUsed="1"/>
+    <w:lsdException w:name="List Number 5" w:semiHidden="1" w:unhideWhenUsed="1"/>
+    <w:lsdException w:name="Title" w:uiPriority="10"/>
+    <w:lsdException w:name="Closing" w:semiHidden="1" w:unhideWhenUsed="1"/>
+    <w:lsdException w:name="Signature" w:semiHidden="1" w:unhideWhenUsed="1"/>
+    <w:lsdException w:name="Default Paragraph Font" w:semiHidden="1" w:uiPriority="1" w:unhideWhenUsed="1"/>
+    <w:lsdException w:name="Body Text" w:semiHidden="1" w:unhideWhenUsed="1"/>
+    <w:lsdException w:name="Body Text Indent" w:semiHidden="1" w:unhideWhenUsed="1"/>
+    <w:lsdException w:name="List Continue" w:semiHidden="1" w:unhideWhenUsed="1"/>
+    <w:lsdException w:name="List Continue 2" w:semiHidden="1" w:unhideWhenUsed="1"/>
+    <w:lsdException w:name="List Continue 3" w:semiHidden="1" w:unhideWhenUsed="1"/>
+    <w:lsdException w:name="List Continue 4" w:semiHidden="1" w:unhideWhenUsed="1"/>
+    <w:lsdException w:name="List Continue 5" w:semiHidden="1" w:unhideWhenUsed="1"/>
+    <w:lsdException w:name="Message Header" w:semiHidden="1" w:unhideWhenUsed="1"/>
+    <w:lsdException w:name="Subtitle" w:uiPriority="11"/>
+    <w:lsdException w:name="Salutation" w:semiHidden="1" w:unhideWhenUsed="1"/>
+    <w:lsdException w:name="Date" w:semiHidden="1" w:unhideWhenUsed="1"/>
+    <w:lsdException w:name="Body Text First Indent" w:semiHidden="1" w:unhideWhenUsed="1"/>
+    <w:lsdException w:name="Body Text First Indent 2" w:semiHidden="1" w:unhideWhenUsed="1"/>
+    <w:lsdException w:name="Note Heading" w:semiHidden="1" w:unhideWhenUsed="1"/>
+    <w:lsdException w:name="Body Text 2" w:semiHidden="1" w:unhideWhenUsed="1"/>
+    <w:lsdException w:name="Body Text 3" w:semiHidden="1" w:unhideWhenUsed="1"/>
+    <w:lsdException w:name="Body Text Indent 2" w:semiHidden="1" w:unhideWhenUsed="1"/>
+    <w:lsdException w:name="Body Text Indent 3" w:semiHidden="1" w:unhideWhenUsed="1"/>
+    <w:lsdException w:name="Block Text" w:semiHidden="1" w:unhideWhenUsed="1"/>
+    <w:lsdException w:name="Hyperlink" w:semiHidden="1" w:unhideWhenUsed="1"/>
+    <w:lsdException w:name="FollowedHyperlink" w:semiHidden="1" w:unhideWhenUsed="1"/>
+    <w:lsdException w:name="Strong" w:uiPriority="22"/>
+    <w:lsdException w:name="Emphasis" w:uiPriority="20"/>
+    <w:lsdException w:name="Document Map" w:semiHidden="1" w:unhideWhenUsed="1"/>
+    <w:lsdException w:name="Plain Text" w:semiHidden="1" w:unhideWhenUsed="1"/>
+    <w:lsdException w:name="E-mail Signature" w:semiHidden="1" w:unhideWhenUsed="1"/>
+    <w:lsdException w:name="HTML Top of Form" w:semiHidden="1" w:unhideWhenUsed="1"/>
+    <w:lsdException w:name="HTML Bottom of Form" w:semiHidden="1" w:unhideWhenUsed="1"/>
+    <w:lsdException w:name="Normal (Web)" w:semiHidden="1" w:unhideWhenUsed="1"/>
+    <w:lsdException w:name="HTML Acronym" w:semiHidden="1" w:unhideWhenUsed="1"/>
+    <w:lsdException w:name="HTML Address" w:semiHidden="1" w:unhideWhenUsed="1"/>
+    <w:lsdException w:name="HTML Cite" w:semiHidden="1" w:unhideWhenUsed="1"/>
+    <w:lsdException w:name="HTML Code" w:semiHidden="1" w:unhideWhenUsed="1"/>
+    <w:lsdException w:name="HTML Definition" w:semiHidden="1" w:unhideWhenUsed="1"/>
+    <w:lsdException w:name="HTML Keyboard" w:semiHidden="1" w:unhideWhenUsed="1"/>
+    <w:lsdException w:name="HTML Preformatted" w:semiHidden="1" w:unhideWhenUsed="1"/>
+    <w:lsdException w:name="HTML Sample" w:semiHidden="1" w:unhideWhenUsed="1"/>
+    <w:lsdException w:name="HTML Typewriter" w:semiHidden="1" w:unhideWhenUsed="1"/>
+    <w:lsdException w:name="HTML Variable" w:semiHidden="1" w:unhideWhenUsed="1"/>
+    <w:lsdException w:name="Normal Table" w:semiHidden="1" w:unhideWhenUsed="1"/>
+    <w:lsdException w:name="annotation subject" w:semiHidden="1" w:unhideWhenUsed="1"/>
+    <w:lsdException w:name="No List" w:semiHidden="1" w:unhideWhenUsed="1"/>
+    <w:lsdException w:name="Outline List 1" w:semiHidden="1" w:unhideWhenUsed="1"/>
+    <w:lsdException w:name="Outline List 2" w:semiHidden="1" w:unhideWhenUsed="1"/>
+    <w:lsdException w:name="Outline List 3" w:semiHidden="1" w:unhideWhenUsed="1"/>
+    <w:lsdException w:name="Table Simple 1" w:semiHidden="1" w:unhideWhenUsed="1"/>
+    <w:lsdException w:name="Table Simple 2" w:semiHidden="1" w:unhideWhenUsed="1"/>
+    <w:lsdException w:name="Table Simple 3" w:semiHidden="1" w:unhideWhenUsed="1"/>
+    <w:lsdException w:name="Table Classic 1" w:semiHidden="1" w:unhideWhenUsed="1"/>
+    <w:lsdException w:name="Table Classic 2" w:semiHidden="1" w:unhideWhenUsed="1"/>
+    <w:lsdException w:name="Table Classic 3" w:semiHidden="1" w:unhideWhenUsed="1"/>
+    <w:lsdException w:name="Table Classic 4" w:semiHidden="1" w:unhideWhenUsed="1"/>
+    <w:lsdException w:name="Table Colorful 1" w:semiHidden="1" w:unhideWhenUsed="1"/>
+    <w:lsdException w:name="Table Colorful 2" w:semiHidden="1" w:unhideWhenUsed="1"/>
+    <w:lsdException w:name="Table Colorful 3" w:semiHidden="1" w:unhideWhenUsed="1"/>
+    <w:lsdException w:name="Table Columns 1" w:semiHidden="1" w:unhideWhenUsed="1"/>
+    <w:lsdException w:name="Table Columns 2" w:semiHidden="1" w:unhideWhenUsed="1"/>
+    <w:lsdException w:name="Table Columns 3" w:semiHidden="1" w:unhideWhenUsed="1"/>
+    <w:lsdException w:name="Table Columns 4" w:semiHidden="1" w:unhideWhenUsed="1"/>
+    <w:lsdException w:name="Table Columns 5" w:semiHidden="1" w:unhideWhenUsed="1"/>
+    <w:lsdException w:name="Table Grid 1" w:semiHidden="1" w:unhideWhenUsed="1"/>
+    <w:lsdException w:name="Table Grid 2" w:semiHidden="1" w:unhideWhenUsed="1"/>
+    <w:lsdException w:name="Table Grid 3" w:semiHidden="1" w:unhideWhenUsed="1"/>
+    <w:lsdException w:name="Table Grid 4" w:semiHidden="1" w:unhideWhenUsed="1"/>
+    <w:lsdException w:name="Table Grid 5" w:semiHidden="1" w:unhideWhenUsed="1"/>
+    <w:lsdException w:name="Table Grid 6" w:semiHidden="1" w:unhideWhenUsed="1"/>
+    <w:lsdException w:name="Table Grid 7" w:semiHidden="1" w:unhideWhenUsed="1"/>
+    <w:lsdException w:name="Table Grid 8" w:semiHidden="1" w:unhideWhenUsed="1"/>
+    <w:lsdException w:name="Table List 1" w:semiHidden="1" w:unhideWhenUsed="1"/>
+    <w:lsdException w:name="Table List 2" w:semiHidden="1" w:unhideWhenUsed="1"/>
+    <w:lsdException w:name="Table List 3" w:semiHidden="1" w:unhideWhenUsed="1"/>
+    <w:lsdException w:name="Table List 4" w:semiHidden="1" w:unhideWhenUsed="1"/>
+    <w:lsdException w:name="Table List 5" w:semiHidden="1" w:unhideWhenUsed="1"/>
+    <w:lsdException w:name="Table List 6" w:semiHidden="1" w:unhideWhenUsed="1"/>
+    <w:lsdException w:name="Table List 7" w:semiHidden="1" w:unhideWhenUsed="1"/>
+    <w:lsdException w:name="Table List 8" w:semiHidden="1" w:unhideWhenUsed="1"/>
+    <w:lsdException w:name="Table 3D effects 1" w:semiHidden="1" w:unhideWhenUsed="1"/>
+    <w:lsdException w:name="Table 3D effects 2" w:semiHidden="1" w:unhideWhenUsed="1"/>
+    <w:lsdException w:name="Table 3D effects 3" w:semiHidden="1" w:unhideWhenUsed="1"/>
+    <w:lsdException w:name="Table Contemporary" w:semiHidden="1" w:unhideWhenUsed="1"/>
+    <w:lsdException w:name="Table Elegant" w:semiHidden="1" w:unhideWhenUsed="1"/>
+    <w:lsdException w:name="Table Professional" w:semiHidden="1" w:unhideWhenUsed="1"/>
+    <w:lsdException w:name="Table Subtle 1" w:semiHidden="1" w:unhideWhenUsed="1"/>
+    <w:lsdException w:name="Table Subtle 2" w:semiHidden="1" w:unhideWhenUsed="1"/>
+    <w:lsdException w:name="Table Web 1" w:semiHidden="1" w:unhideWhenUsed="1"/>
+    <w:lsdException w:name="Table Web 2" w:semiHidden="1" w:unhideWhenUsed="1"/>
+    <w:lsdException w:name="Table Web 3" w:semiHidden="1" w:unhideWhenUsed="1"/>
+    <w:lsdException w:name="Balloon Text" w:semiHidden="1" w:unhideWhenUsed="1"/>
+    <w:lsdException w:name="Table Grid" w:uiPriority="59"/>
+    <w:lsdException w:name="Table Theme" w:semiHidden="1" w:unhideWhenUsed="1"/>
+    <w:lsdException w:name="Placeholder Text" w:semiHidden="1"/>
+    <w:lsdException w:name="No Spacing" w:uiPriority="1"/>
+    <w:lsdException w:name="Light Shading" w:uiPriority="60"/>
+    <w:lsdException w:name="Light List" w:uiPriority="61"/>
+    <w:lsdException w:name="Light Grid" w:uiPriority="62"/>
+    <w:lsdException w:name="Medium Shading 1" w:uiPriority="63"/>
+    <w:lsdException w:name="Medium Shading 2" w:uiPriority="64"/>
+    <w:lsdException w:name="Medium List 1" w:uiPriority="65"/>
+    <w:lsdException w:name="Medium List 2" w:uiPriority="66"/>
+    <w:lsdException w:name="Medium Grid 1" w:uiPriority="67"/>
+    <w:lsdException w:name="Medium Grid 2" w:uiPriority="68"/>
+    <w:lsdException w:name="Medium Grid 3" w:uiPriority="69"/>
+    <w:lsdException w:name="Dark List" w:uiPriority="70"/>
+    <w:lsdException w:name="Colorful Shading" w:uiPriority="71"/>
+    <w:lsdException w:name="Colorful List" w:uiPriority="72"/>
+    <w:lsdException w:name="Colorful Grid" w:uiPriority="73"/>
+    <w:lsdException w:name="Light Shading Accent 1" w:uiPriority="60"/>
+    <w:lsdException w:name="Light List Accent 1" w:uiPriority="61"/>
+    <w:lsdException w:name="Light Grid Accent 1" w:uiPriority="62"/>
+    <w:lsdException w:name="Medium Shading 1 Accent 1" w:uiPriority="63"/>
+    <w:lsdException w:name="Medium Shading 2 Accent 1" w:uiPriority="64"/>
+    <w:lsdException w:name="Medium List 1 Accent 1" w:uiPriority="65"/>
+    <w:lsdException w:name="Revision" w:semiHidden="1"/>
+    <w:lsdException w:name="List Paragraph" w:uiPriority="34"/>
+    <w:lsdException w:name="Quote" w:uiPriority="29"/>
+    <w:lsdException w:name="Intense Quote" w:uiPriority="30"/>
+    <w:lsdException w:name="Medium List 2 Accent 1" w:uiPriority="66"/>
+    <w:lsdException w:name="Medium Grid 1 Accent 1" w:uiPriority="67"/>
+    <w:lsdException w:name="Medium Grid 2 Accent 1" w:uiPriority="68"/>
+    <w:lsdException w:name="Medium Grid 3 Accent 1" w:uiPriority="69"/>
+    <w:lsdException w:name="Dark List Accent 1" w:uiPriority="70"/>
+    <w:lsdException w:name="Colorful Shading Accent 1" w:uiPriority="71"/>
+    <w:lsdException w:name="Colorful List Accent 1" w:uiPriority="72"/>
+    <w:lsdException w:name="Colorful Grid Accent 1" w:uiPriority="73"/>
+    <w:lsdException w:name="Light Shading Accent 2" w:uiPriority="60"/>
+    <w:lsdException w:name="Light List Accent 2" w:uiPriority="61"/>
+    <w:lsdException w:name="Light Grid Accent 2" w:uiPriority="62"/>
+    <w:lsdException w:name="Medium Shading 1 Accent 2" w:uiPriority="63"/>
+    <w:lsdException w:name="Medium Shading 2 Accent 2" w:uiPriority="64"/>
+    <w:lsdException w:name="Medium List 1 Accent 2" w:uiPriority="65"/>
+    <w:lsdException w:name="Medium List 2 Accent 2" w:uiPriority="66"/>
+    <w:lsdException w:name="Medium Grid 1 Accent 2" w:uiPriority="67"/>
+    <w:lsdException w:name="Medium Grid 2 Accent 2" w:uiPriority="68"/>
+    <w:lsdException w:name="Medium Grid 3 Accent 2" w:uiPriority="69"/>
+    <w:lsdException w:name="Dark List Accent 2" w:uiPriority="70"/>
+    <w:lsdException w:name="Colorful Shading Accent 2" w:uiPriority="71"/>
+    <w:lsdException w:name="Colorful List Accent 2" w:uiPriority="72"/>
+    <w:lsdException w:name="Colorful Grid Accent 2" w:uiPriority="73"/>
+    <w:lsdException w:name="Light Shading Accent 3" w:uiPriority="60"/>
+    <w:lsdException w:name="Light List Accent 3" w:uiPriority="61"/>
+    <w:lsdException w:name="Light Grid Accent 3" w:uiPriority="62"/>
+    <w:lsdException w:name="Medium Shading 1 Accent 3" w:uiPriority="63"/>
+    <w:lsdException w:name="Medium Shading 2 Accent 3" w:uiPriority="64"/>
+    <w:lsdException w:name="Medium List 1 Accent 3" w:uiPriority="65"/>
+    <w:lsdException w:name="Medium List 2 Accent 3" w:uiPriority="66"/>
+    <w:lsdException w:name="Medium Grid 1 Accent 3" w:uiPriority="67"/>
+    <w:lsdException w:name="Medium Grid 2 Accent 3" w:uiPriority="68"/>
+    <w:lsdException w:name="Medium Grid 3 Accent 3" w:uiPriority="69"/>
+    <w:lsdException w:name="Dark List Accent 3" w:uiPriority="70"/>
+    <w:lsdException w:name="Colorful Shading Accent 3" w:uiPriority="71"/>
+    <w:lsdException w:name="Colorful List Accent 3" w:uiPriority="72"/>
+    <w:lsdException w:name="Colorful Grid Accent 3" w:uiPriority="73"/>
+    <w:lsdException w:name="Light Shading Accent 4" w:uiPriority="60"/>
+    <w:lsdException w:name="Light List Accent 4" w:uiPriority="61"/>
+    <w:lsdException w:name="Light Grid Accent 4" w:uiPriority="62"/>
+    <w:lsdException w:name="Medium Shading 1 Accent 4" w:uiPriority="63"/>
+    <w:lsdException w:name="Medium Shading 2 Accent 4" w:uiPriority="64"/>
+    <w:lsdException w:name="Medium List 1 Accent 4" w:uiPriority="65"/>
+    <w:lsdException w:name="Medium List 2 Accent 4" w:uiPriority="66"/>
+    <w:lsdException w:name="Medium Grid 1 Accent 4" w:uiPriority="67"/>
+    <w:lsdException w:name="Medium Grid 2 Accent 4" w:uiPriority="68"/>
+    <w:lsdException w:name="Medium Grid 3 Accent 4" w:uiPriority="69"/>
+    <w:lsdException w:name="Dark List Accent 4" w:uiPriority="70"/>
+    <w:lsdException w:name="Colorful Shading Accent 4" w:uiPriority="71"/>
+    <w:lsdException w:name="Colorful List Accent 4" w:uiPriority="72"/>
+    <w:lsdException w:name="Colorful Grid Accent 4" w:uiPriority="73"/>
+    <w:lsdException w:name="Light Shading Accent 5" w:uiPriority="60"/>
+    <w:lsdException w:name="Light List Accent 5" w:uiPriority="61"/>
+    <w:lsdException w:name="Light Grid Accent 5" w:uiPriority="62"/>
+    <w:lsdException w:name="Medium Shading 1 Accent 5" w:uiPriority="63"/>
+    <w:lsdException w:name="Medium Shading 2 Accent 5" w:uiPriority="64"/>
+    <w:lsdException w:name="Medium List 1 Accent 5" w:uiPriority="65"/>
+    <w:lsdException w:name="Medium List 2 Accent 5" w:uiPriority="66"/>
+    <w:lsdException w:name="Medium Grid 1 Accent 5" w:uiPriority="67"/>
+    <w:lsdException w:name="Medium Grid 2 Accent 5" w:uiPriority="68"/>
+    <w:lsdException w:name="Medium Grid 3 Accent 5" w:uiPriority="69"/>
+    <w:lsdException w:name="Dark List Accent 5" w:uiPriority="70"/>
+    <w:lsdException w:name="Colorful Shading Accent 5" w:uiPriority="71"/>
+    <w:lsdException w:name="Colorful List Accent 5" w:uiPriority="72"/>
+    <w:lsdException w:name="Colorful Grid Accent 5" w:uiPriority="73"/>
+    <w:lsdException w:name="Light Shading Accent 6" w:uiPriority="60"/>
+    <w:lsdException w:name="Light List Accent 6" w:uiPriority="61"/>
+    <w:lsdException w:name="Light Grid Accent 6" w:uiPriority="62"/>
+    <w:lsdException w:name="Medium Shading 1 Accent 6" w:uiPriority="63"/>
+    <w:lsdException w:name="Medium Shading 2 Accent 6" w:uiPriority="64"/>
+    <w:lsdException w:name="Medium List 1 Accent 6" w:uiPriority="65"/>
+    <w:lsdException w:name="Medium List 2 Accent 6" w:uiPriority="66"/>
+    <w:lsdException w:name="Medium Grid 1 Accent 6" w:uiPriority="67"/>
+    <w:lsdException w:name="Medium Grid 2 Accent 6" w:uiPriority="68"/>
+    <w:lsdException w:name="Medium Grid 3 Accent 6" w:uiPriority="69"/>
+    <w:lsdException w:name="Dark List Accent 6" w:uiPriority="70"/>
+    <w:lsdException w:name="Colorful Shading Accent 6" w:uiPriority="71"/>
+    <w:lsdException w:name="Colorful List Accent 6" w:uiPriority="72"/>
+    <w:lsdException w:name="Colorful Grid Accent 6" w:uiPriority="73"/>
+    <w:lsdException w:name="Subtle Emphasis" w:uiPriority="19"/>
+    <w:lsdException w:name="Intense Emphasis" w:uiPriority="21"/>
+    <w:lsdException w:name="Subtle Reference" w:uiPriority="31"/>
+    <w:lsdException w:name="Intense Reference" w:uiPriority="32"/>
+    <w:lsdException w:name="Book Title" w:uiPriority="33"/>
+    <w:lsdException w:name="Bibliography" w:semiHidden="1" w:uiPriority="37" w:unhideWhenUsed="1"/>
+    <w:lsdException w:name="TOC Heading" w:semiHidden="1" w:uiPriority="39" w:unhideWhenUsed="1" w:qFormat="1"/>
+    <w:lsdException w:name="Plain Table 1" w:uiPriority="41"/>
+    <w:lsdException w:name="Plain Table 2" w:uiPriority="42"/>
+    <w:lsdException w:name="Plain Table 3" w:uiPriority="43"/>
+    <w:lsdException w:name="Plain Table 4" w:uiPriority="44"/>
+    <w:lsdException w:name="Plain Table 5" w:uiPriority="45"/>
+    <w:lsdException w:name="Grid Table Light" w:uiPriority="40"/>
+    <w:lsdException w:name="Grid Table 1 Light" w:uiPriority="46"/>
+    <w:lsdException w:name="Grid Table 2" w:uiPriority="47"/>
+    <w:lsdException w:name="Grid Table 3" w:uiPriority="48"/>
+    <w:lsdException w:name="Grid Table 4" w:uiPriority="49"/>
+    <w:lsdException w:name="Grid Table 5 Dark" w:uiPriority="50"/>
+    <w:lsdException w:name="Grid Table 6 Colorful" w:uiPriority="51"/>
+    <w:lsdException w:name="Grid Table 7 Colorful" w:uiPriority="52"/>
+    <w:lsdException w:name="Grid Table 1 Light Accent 1" w:uiPriority="46"/>
+    <w:lsdException w:name="Grid Table 2 Accent 1" w:uiPriority="47"/>
+    <w:lsdException w:name="Grid Table 3 Accent 1" w:uiPriority="48"/>
+    <w:lsdException w:name="Grid Table 4 Accent 1" w:uiPriority="49"/>
+    <w:lsdException w:name="Grid Table 5 Dark Accent 1" w:uiPriority="50"/>
+    <w:lsdException w:name="Grid Table 6 Colorful Accent 1" w:uiPriority="51"/>
+    <w:lsdException w:name="Grid Table 7 Colorful Accent 1" w:uiPriority="52"/>
+    <w:lsdException w:name="Grid Table 1 Light Accent 2" w:uiPriority="46"/>
+    <w:lsdException w:name="Grid Table 2 Accent 2" w:uiPriority="47"/>
+    <w:lsdException w:name="Grid Table 3 Accent 2" w:uiPriority="48"/>
+    <w:lsdException w:name="Grid Table 4 Accent 2" w:uiPriority="49"/>
+    <w:lsdException w:name="Grid Table 5 Dark Accent 2" w:uiPriority="50"/>
+    <w:lsdException w:name="Grid Table 6 Colorful Accent 2" w:uiPriority="51"/>
+    <w:lsdException w:name="Grid Table 7 Colorful Accent 2" w:uiPriority="52"/>
+    <w:lsdException w:name="Grid Table 1 Light Accent 3" w:uiPriority="46"/>
+    <w:lsdException w:name="Grid Table 2 Accent 3" w:uiPriority="47"/>
+    <w:lsdException w:name="Grid Table 3 Accent 3" w:uiPriority="48"/>
+    <w:lsdException w:name="Grid Table 4 Accent 3" w:uiPriority="49"/>
+    <w:lsdException w:name="Grid Table 5 Dark Accent 3" w:uiPriority="50"/>
+    <w:lsdException w:name="Grid Table 6 Colorful Accent 3" w:uiPriority="51"/>
+    <w:lsdException w:name="Grid Table 7 Colorful Accent 3" w:uiPriority="52"/>
+    <w:lsdException w:name="Grid Table 1 Light Accent 4" w:uiPriority="46"/>
+    <w:lsdException w:name="Grid Table 2 Accent 4" w:uiPriority="47"/>
+    <w:lsdException w:name="Grid Table 3 Accent 4" w:uiPriority="48"/>
+    <w:lsdException w:name="Grid Table 4 Accent 4" w:uiPriority="49"/>
+    <w:lsdException w:name="Grid Table 5 Dark Accent 4" w:uiPriority="50"/>
+    <w:lsdException w:name="Grid Table 6 Colorful Accent 4" w:uiPriority="51"/>
+    <w:lsdException w:name="Grid Table 7 Colorful Accent 4" w:uiPriority="52"/>
+    <w:lsdException w:name="Grid Table 1 Light Accent 5" w:uiPriority="46"/>
+    <w:lsdException w:name="Grid Table 2 Accent 5" w:uiPriority="47"/>
+    <w:lsdException w:name="Grid Table 3 Accent 5" w:uiPriority="48"/>
+    <w:lsdException w:name="Grid Table 4 Accent 5" w:uiPriority="49"/>
+    <w:lsdException w:name="Grid Table 5 Dark Accent 5" w:uiPriority="50"/>
+    <w:lsdException w:name="Grid Table 6 Colorful Accent 5" w:uiPriority="51"/>
+    <w:lsdException w:name="Grid Table 7 Colorful Accent 5" w:uiPriority="52"/>
+    <w:lsdException w:name="Grid Table 1 Light Accent 6" w:uiPriority="46"/>
+    <w:lsdException w:name="Grid Table 2 Accent 6" w:uiPriority="47"/>
+    <w:lsdException w:name="Grid Table 3 Accent 6" w:uiPriority="48"/>
+    <w:lsdException w:name="Grid Table 4 Accent 6" w:uiPriority="49"/>
+    <w:lsdException w:name="Grid Table 5 Dark Accent 6" w:uiPriority="50"/>
+    <w:lsdException w:name="Grid Table 6 Colorful Accent 6" w:uiPriority="51"/>
+    <w:lsdException w:name="Grid Table 7 Colorful Accent 6" w:uiPriority="52"/>
+    <w:lsdException w:name="List Table 1 Light" w:uiPriority="46"/>
+    <w:lsdException w:name="List Table 2" w:uiPriority="47"/>
+    <w:lsdException w:name="List Table 3" w:uiPriority="48"/>
+    <w:lsdException w:name="List Table 4" w:uiPriority="49"/>
+    <w:lsdException w:name="List Table 5 Dark" w:uiPriority="50"/>
+    <w:lsdException w:name="List Table 6 Colorful" w:uiPriority="51"/>
+    <w:lsdException w:name="List Table 7 Colorful" w:uiPriority="52"/>
+    <w:lsdException w:name="List Table 1 Light Accent 1" w:uiPriority="46"/>
+    <w:lsdException w:name="List Table 2 Accent 1" w:uiPriority="47"/>
+    <w:lsdException w:name="List Table 3 Accent 1" w:uiPriority="48"/>
+    <w:lsdException w:name="List Table 4 Accent 1" w:uiPriority="49"/>
+    <w:lsdException w:name="List Table 5 Dark Accent 1" w:uiPriority="50"/>
+    <w:lsdException w:name="List Table 6 Colorful Accent 1" w:uiPriority="51"/>
+    <w:lsdException w:name="List Table 7 Colorful Accent 1" w:uiPriority="52"/>
+    <w:lsdException w:name="List Table 1 Light Accent 2" w:uiPriority="46"/>
+    <w:lsdException w:name="List Table 2 Accent 2" w:uiPriority="47"/>
+    <w:lsdException w:name="List Table 3 Accent 2" w:uiPriority="48"/>
+    <w:lsdException w:name="List Table 4 Accent 2" w:uiPriority="49"/>
+    <w:lsdException w:name="List Table 5 Dark Accent 2" w:uiPriority="50"/>
+    <w:lsdException w:name="List Table 6 Colorful Accent 2" w:uiPriority="51"/>
+    <w:lsdException w:name="List Table 7 Colorful Accent 2" w:uiPriority="52"/>
+    <w:lsdException w:name="List Table 1 Light Accent 3" w:uiPriority="46"/>
+    <w:lsdException w:name="List Table 2 Accent 3" w:uiPriority="47"/>
+    <w:lsdException w:name="List Table 3 Accent 3" w:uiPriority="48"/>
+    <w:lsdException w:name="List Table 4 Accent 3" w:uiPriority="49"/>
+    <w:lsdException w:name="List Table 5 Dark Accent 3" w:uiPriority="50"/>
+    <w:lsdException w:name="List Table 6 Colorful Accent 3" w:uiPriority="51"/>
+    <w:lsdException w:name="List Table 7 Colorful Accent 3" w:uiPriority="52"/>
+    <w:lsdException w:name="List Table 1 Light Accent 4" w:uiPriority="46"/>
+    <w:lsdException w:name="List Table 2 Accent 4" w:uiPriority="47"/>
+    <w:lsdException w:name="List Table 3 Accent 4" w:uiPriority="48"/>
+    <w:lsdException w:name="List Table 4 Accent 4" w:uiPriority="49"/>
+    <w:lsdException w:name="List Table 5 Dark Accent 4" w:uiPriority="50"/>
+    <w:lsdException w:name="List Table 6 Colorful Accent 4" w:uiPriority="51"/>
+    <w:lsdException w:name="List Table 7 Colorful Accent 4" w:uiPriority="52"/>
+    <w:lsdException w:name="List Table 1 Light Accent 5" w:uiPriority="46"/>
+    <w:lsdException w:name="List Table 2 Accent 5" w:uiPriority="47"/>
+    <w:lsdException w:name="List Table 3 Accent 5" w:uiPriority="48"/>
+    <w:lsdException w:name="List Table 4 Accent 5" w:uiPriority="49"/>
+    <w:lsdException w:name="List Table 5 Dark Accent 5" w:uiPriority="50"/>
+    <w:lsdException w:name="List Table 6 Colorful Accent 5" w:uiPriority="51"/>
+    <w:lsdException w:name="List Table 7 Colorful Accent 5" w:uiPriority="52"/>
+    <w:lsdException w:name="List Table 1 Light Accent 6" w:uiPriority="46"/>
+    <w:lsdException w:name="List Table 2 Accent 6" w:uiPriority="47"/>
+    <w:lsdException w:name="List Table 3 Accent 6" w:uiPriority="48"/>
+    <w:lsdException w:name="List Table 4 Accent 6" w:uiPriority="49"/>
+    <w:lsdException w:name="List Table 5 Dark Accent 6" w:uiPriority="50"/>
+    <w:lsdException w:name="List Table 6 Colorful Accent 6" w:uiPriority="51"/>
+    <w:lsdException w:name="List Table 7 Colorful Accent 6" w:uiPriority="52"/>
   </w:latentStyles>
   <w:style w:type="paragraph" w:default="1" w:styleId="Standard">
     <w:name w:val="Normal"/>
@@ -14886,6 +13936,7 @@
   <w:style w:type="character" w:default="1" w:styleId="Absatz-Standardschriftart">
     <w:name w:val="Default Paragraph Font"/>
     <w:uiPriority w:val="1"/>
+    <w:semiHidden/>
     <w:unhideWhenUsed/>
   </w:style>
   <w:style w:type="table" w:default="1" w:styleId="NormaleTabelle">
@@ -14893,7 +13944,6 @@
     <w:uiPriority w:val="99"/>
     <w:semiHidden/>
     <w:unhideWhenUsed/>
-    <w:qFormat/>
     <w:tblPr>
       <w:tblInd w:w="0" w:type="dxa"/>
       <w:tblCellMar>
@@ -15351,7 +14401,7 @@
       <w:lang w:val="en-US" w:eastAsia="de-DE"/>
     </w:rPr>
   </w:style>
-  <w:style w:type="table" w:styleId="Tabellengitternetz">
+  <w:style w:type="table" w:styleId="Tabellenraster">
     <w:name w:val="Table Grid"/>
     <w:basedOn w:val="NormaleTabelle"/>
     <w:uiPriority w:val="59"/>
@@ -15877,7 +14927,7 @@
 </file>
 
 <file path=customXml/itemProps1.xml><?xml version="1.0" encoding="utf-8"?>
-<ds:datastoreItem xmlns:ds="http://schemas.openxmlformats.org/officeDocument/2006/customXml" ds:itemID="{59136555-0678-4681-B821-73C02139DB0D}">
+<ds:datastoreItem xmlns:ds="http://schemas.openxmlformats.org/officeDocument/2006/customXml" ds:itemID="{8661F64D-E9EE-4BFE-846C-45B861103137}">
   <ds:schemaRefs>
     <ds:schemaRef ds:uri="http://schemas.openxmlformats.org/officeDocument/2006/bibliography"/>
   </ds:schemaRefs>

</xml_diff>

<commit_message>
Projektdokumentation, Digitaler Anhang & Abgabe (als zip)
</commit_message>
<xml_diff>
--- a/material/Projektdokumentation_MusicXMLAnalyzer-Lamm_Lechler_Semmelmann_Schneider.docx
+++ b/material/Projektdokumentation_MusicXMLAnalyzer-Lamm_Lechler_Semmelmann_Schneider.docx
@@ -165,13 +165,8 @@
         <w:pStyle w:val="TitelseiteText"/>
       </w:pPr>
       <w:r>
-        <w:t xml:space="preserve">Digital </w:t>
-      </w:r>
-      <w:proofErr w:type="spellStart"/>
-      <w:r>
-        <w:t>Humanities</w:t>
-      </w:r>
-      <w:proofErr w:type="spellEnd"/>
+        <w:t>Digital Humanities</w:t>
+      </w:r>
     </w:p>
     <w:p>
       <w:pPr>
@@ -189,13 +184,8 @@
       <w:r>
         <w:t xml:space="preserve"> (</w:t>
       </w:r>
-      <w:proofErr w:type="spellStart"/>
-      <w:r>
-        <w:t>M.Sc</w:t>
-      </w:r>
-      <w:proofErr w:type="spellEnd"/>
-      <w:r>
-        <w:t>.</w:t>
+      <w:r>
+        <w:t>M.Sc.</w:t>
       </w:r>
       <w:r>
         <w:t>)</w:t>
@@ -353,15 +343,7 @@
         <w:t>2. und 3</w:t>
       </w:r>
       <w:r>
-        <w:t xml:space="preserve">. Semester </w:t>
-      </w:r>
-      <w:proofErr w:type="spellStart"/>
-      <w:r>
-        <w:t>M.Sc</w:t>
-      </w:r>
-      <w:proofErr w:type="spellEnd"/>
-      <w:r>
-        <w:t>. Medieninformatik</w:t>
+        <w:t>. Semester M.Sc. Medieninformatik</w:t>
       </w:r>
     </w:p>
     <w:p>
@@ -966,7 +948,7 @@
             <w:noProof/>
             <w:webHidden/>
           </w:rPr>
-          <w:t>7</w:t>
+          <w:t>8</w:t>
         </w:r>
         <w:r>
           <w:rPr>
@@ -1052,7 +1034,7 @@
             <w:noProof/>
             <w:webHidden/>
           </w:rPr>
-          <w:t>8</w:t>
+          <w:t>9</w:t>
         </w:r>
         <w:r>
           <w:rPr>
@@ -1138,7 +1120,7 @@
             <w:noProof/>
             <w:webHidden/>
           </w:rPr>
-          <w:t>9</w:t>
+          <w:t>10</w:t>
         </w:r>
         <w:r>
           <w:rPr>
@@ -2634,200 +2616,113 @@
         </w:rPr>
         <w:t xml:space="preserve"> Da es sich bei der Serverumgebung um eine kostenlose </w:t>
       </w:r>
-      <w:proofErr w:type="spellStart"/>
       <w:r>
         <w:rPr>
           <w:i/>
           <w:color w:val="000000"/>
         </w:rPr>
-        <w:t>Platform</w:t>
-      </w:r>
-      <w:proofErr w:type="spellEnd"/>
+        <w:t xml:space="preserve">Platform as a Service </w:t>
+      </w:r>
+      <w:r>
+        <w:rPr>
+          <w:color w:val="000000"/>
+        </w:rPr>
+        <w:t>handelt gehen damit auch kleinere Einschränkungen einher. Bei längerer Inaktivität der Anwendung begibt sich die Laufzeitumgebung in einen Ruhemodus, welcher das erneute „Aufwecken“ der Anwendung erfordert. Das führt dazu, dass der Initialzugriff auf die Anwendung unter Umständen etwas länger dauern kann.</w:t>
+      </w:r>
+      <w:r>
+        <w:rPr>
+          <w:color w:val="000000"/>
+        </w:rPr>
+        <w:t xml:space="preserve"> </w:t>
+      </w:r>
+    </w:p>
+    <w:p>
+      <w:pPr>
+        <w:pStyle w:val="Folgeabsatz"/>
+      </w:pPr>
+      <w:r>
+        <w:t xml:space="preserve">Aufgrund der Beschaffenheit des Projekts wurde die Seite lediglich für Bildschirme mit einer Mindestbreite von 1200 Pixeln optimiert. Um eine spätere Anpassung für weitere Bildschirmgrößen zu ermöglichen wurde das Twitter Bootstrap Framework eingesetzt. </w:t>
+      </w:r>
+    </w:p>
+    <w:p>
+      <w:pPr>
+        <w:pStyle w:val="berschrift1"/>
+      </w:pPr>
+      <w:bookmarkStart w:id="2" w:name="_Toc416275551"/>
+      <w:r>
+        <w:t>Problemstellung</w:t>
+      </w:r>
+      <w:bookmarkEnd w:id="2"/>
+    </w:p>
+    <w:p>
+      <w:r>
+        <w:rPr>
+          <w:color w:val="000000"/>
+        </w:rPr>
+        <w:t xml:space="preserve">Das System soll Musikinteressierte oder Forscher dabei unterstützen, Musik einerseits statistisch auszuwerten und andererseits konkrete Suchmuster in mehreren Musikstücken aufzufinden. </w:t>
+      </w:r>
+      <w:r>
+        <w:rPr>
+          <w:color w:val="000000"/>
+        </w:rPr>
+        <w:t xml:space="preserve">Dabei sollen die Eingabe von Mustern intuitiv und die Auswertung ansprechend und </w:t>
+      </w:r>
+      <w:r>
+        <w:rPr>
+          <w:color w:val="000000"/>
+        </w:rPr>
+        <w:t>verständlich</w:t>
+      </w:r>
+      <w:r>
+        <w:rPr>
+          <w:color w:val="000000"/>
+        </w:rPr>
+        <w:t xml:space="preserve"> gestaltet werden</w:t>
+      </w:r>
+      <w:r>
+        <w:rPr>
+          <w:color w:val="000000"/>
+        </w:rPr>
+        <w:t>.</w:t>
+      </w:r>
+      <w:r>
+        <w:rPr>
+          <w:color w:val="000000"/>
+        </w:rPr>
+        <w:t xml:space="preserve"> Der Export der automatischen Analyse der XML Dateien in das </w:t>
+      </w:r>
+      <w:r>
+        <w:rPr>
+          <w:color w:val="000000"/>
+        </w:rPr>
+        <w:lastRenderedPageBreak/>
+        <w:t xml:space="preserve">gängige </w:t>
+      </w:r>
       <w:r>
         <w:rPr>
           <w:i/>
           <w:color w:val="000000"/>
         </w:rPr>
-        <w:t xml:space="preserve"> </w:t>
-      </w:r>
-      <w:proofErr w:type="spellStart"/>
+        <w:t>Comma-separated values</w:t>
+      </w:r>
+      <w:r>
+        <w:rPr>
+          <w:color w:val="000000"/>
+        </w:rPr>
+        <w:t xml:space="preserve"> (csv) Format, sowie die Möglichkeit des Exports der Suchergebnisse als </w:t>
+      </w:r>
       <w:r>
         <w:rPr>
           <w:i/>
           <w:color w:val="000000"/>
         </w:rPr>
-        <w:t>as</w:t>
-      </w:r>
-      <w:proofErr w:type="spellEnd"/>
-      <w:r>
-        <w:rPr>
-          <w:i/>
+        <w:t>Portable Document Format</w:t>
+      </w:r>
+      <w:r>
+        <w:rPr>
           <w:color w:val="000000"/>
         </w:rPr>
-        <w:t xml:space="preserve"> a Service </w:t>
-      </w:r>
-      <w:r>
-        <w:rPr>
-          <w:color w:val="000000"/>
-        </w:rPr>
-        <w:t>handelt gehen damit auch kleinere Einschränkungen einher. Bei längerer Inaktivität der Anwendung begibt sich die Laufzeitumgebung in einen Ruhemodus, welcher das erneute „Aufwecken“ der Anwendung erfordert. Das führt dazu, dass der Initialzugriff auf die Anwendung unter Umständen etwas länger dauern kann.</w:t>
-      </w:r>
-      <w:r>
-        <w:rPr>
-          <w:color w:val="000000"/>
-        </w:rPr>
-        <w:t xml:space="preserve"> </w:t>
-      </w:r>
-    </w:p>
-    <w:p>
-      <w:pPr>
-        <w:pStyle w:val="Folgeabsatz"/>
-      </w:pPr>
-      <w:r>
-        <w:t xml:space="preserve">Aufgrund der Beschaffenheit des Projekts wurde die Seite lediglich für Bildschirme mit einer Mindestbreite von 1200 Pixeln optimiert. Um eine spätere Anpassung für weitere Bildschirmgrößen zu ermöglichen wurde das Twitter Bootstrap Framework eingesetzt. </w:t>
-      </w:r>
-    </w:p>
-    <w:p>
-      <w:pPr>
-        <w:pStyle w:val="berschrift1"/>
-      </w:pPr>
-      <w:bookmarkStart w:id="2" w:name="_Toc416275551"/>
-      <w:r>
-        <w:t>Problemstellung</w:t>
-      </w:r>
-      <w:bookmarkEnd w:id="2"/>
-    </w:p>
-    <w:p>
-      <w:r>
-        <w:rPr>
-          <w:color w:val="000000"/>
-        </w:rPr>
-        <w:t xml:space="preserve">Das System soll Musikinteressierte oder Forscher dabei unterstützen, Musik einerseits statistisch auszuwerten und andererseits konkrete Suchmuster in mehreren Musikstücken aufzufinden. </w:t>
-      </w:r>
-      <w:r>
-        <w:rPr>
-          <w:color w:val="000000"/>
-        </w:rPr>
-        <w:t xml:space="preserve">Dabei sollen die Eingabe von Mustern intuitiv und die Auswertung ansprechend und </w:t>
-      </w:r>
-      <w:r>
-        <w:rPr>
-          <w:color w:val="000000"/>
-        </w:rPr>
-        <w:t>verständlich</w:t>
-      </w:r>
-      <w:r>
-        <w:rPr>
-          <w:color w:val="000000"/>
-        </w:rPr>
-        <w:t xml:space="preserve"> gestaltet werden</w:t>
-      </w:r>
-      <w:r>
-        <w:rPr>
-          <w:color w:val="000000"/>
-        </w:rPr>
-        <w:t>.</w:t>
-      </w:r>
-      <w:r>
-        <w:rPr>
-          <w:color w:val="000000"/>
-        </w:rPr>
-        <w:t xml:space="preserve"> Der Export der automatischen Analyse der XML Dateien in das </w:t>
-      </w:r>
-      <w:r>
-        <w:rPr>
-          <w:color w:val="000000"/>
-        </w:rPr>
-        <w:lastRenderedPageBreak/>
-        <w:t xml:space="preserve">gängige </w:t>
-      </w:r>
-      <w:proofErr w:type="spellStart"/>
-      <w:r>
-        <w:rPr>
-          <w:i/>
-          <w:color w:val="000000"/>
-        </w:rPr>
-        <w:t>Comma-separated</w:t>
-      </w:r>
-      <w:proofErr w:type="spellEnd"/>
-      <w:r>
-        <w:rPr>
-          <w:i/>
-          <w:color w:val="000000"/>
-        </w:rPr>
-        <w:t xml:space="preserve"> </w:t>
-      </w:r>
-      <w:proofErr w:type="spellStart"/>
-      <w:r>
-        <w:rPr>
-          <w:i/>
-          <w:color w:val="000000"/>
-        </w:rPr>
-        <w:t>values</w:t>
-      </w:r>
-      <w:proofErr w:type="spellEnd"/>
-      <w:r>
-        <w:rPr>
-          <w:color w:val="000000"/>
-        </w:rPr>
-        <w:t xml:space="preserve"> (</w:t>
-      </w:r>
-      <w:proofErr w:type="spellStart"/>
-      <w:r>
-        <w:rPr>
-          <w:color w:val="000000"/>
-        </w:rPr>
-        <w:t>csv</w:t>
-      </w:r>
-      <w:proofErr w:type="spellEnd"/>
-      <w:r>
-        <w:rPr>
-          <w:color w:val="000000"/>
-        </w:rPr>
-        <w:t xml:space="preserve">) Format, sowie die Möglichkeit des Exports der Suchergebnisse als </w:t>
-      </w:r>
-      <w:r>
-        <w:rPr>
-          <w:i/>
-          <w:color w:val="000000"/>
-        </w:rPr>
-        <w:t xml:space="preserve">Portable </w:t>
-      </w:r>
-      <w:proofErr w:type="spellStart"/>
-      <w:r>
-        <w:rPr>
-          <w:i/>
-          <w:color w:val="000000"/>
-        </w:rPr>
-        <w:t>Document</w:t>
-      </w:r>
-      <w:proofErr w:type="spellEnd"/>
-      <w:r>
-        <w:rPr>
-          <w:i/>
-          <w:color w:val="000000"/>
-        </w:rPr>
-        <w:t xml:space="preserve"> Format</w:t>
-      </w:r>
-      <w:r>
-        <w:rPr>
-          <w:color w:val="000000"/>
-        </w:rPr>
-        <w:t xml:space="preserve"> (</w:t>
-      </w:r>
-      <w:proofErr w:type="spellStart"/>
-      <w:r>
-        <w:rPr>
-          <w:color w:val="000000"/>
-        </w:rPr>
-        <w:t>pdf</w:t>
-      </w:r>
-      <w:proofErr w:type="spellEnd"/>
-      <w:r>
-        <w:rPr>
-          <w:color w:val="000000"/>
-        </w:rPr>
-        <w:t>) sollen das Nutzungserlebnis abrunden.</w:t>
+        <w:t xml:space="preserve"> (pdf) sollen das Nutzungserlebnis abrunden.</w:t>
       </w:r>
     </w:p>
     <w:p>
@@ -3129,27 +3024,13 @@
         <w:rPr>
           <w:color w:val="000000"/>
         </w:rPr>
-        <w:t xml:space="preserve"> zeigt die </w:t>
-      </w:r>
-      <w:proofErr w:type="spellStart"/>
+        <w:t xml:space="preserve"> zeigt die Uploadf</w:t>
+      </w:r>
       <w:r>
         <w:rPr>
           <w:color w:val="000000"/>
         </w:rPr>
-        <w:t>Uploadf</w:t>
-      </w:r>
-      <w:r>
-        <w:rPr>
-          <w:color w:val="000000"/>
-        </w:rPr>
-        <w:t>unktion</w:t>
-      </w:r>
-      <w:proofErr w:type="spellEnd"/>
-      <w:r>
-        <w:rPr>
-          <w:color w:val="000000"/>
-        </w:rPr>
-        <w:t xml:space="preserve"> des Music-XML-Analyzer, nachdem verschiedene Dateien hochgeladen wurden. Mit einem Klick auf </w:t>
+        <w:t xml:space="preserve">unktion des Music-XML-Analyzer, nachdem verschiedene Dateien hochgeladen wurden. Mit einem Klick auf </w:t>
       </w:r>
       <w:r>
         <w:rPr>
@@ -3302,15 +3183,7 @@
         <w:pStyle w:val="Folgeabsatz"/>
       </w:pPr>
       <w:r>
-        <w:t xml:space="preserve">Die serverseitige Analyse von XML Dateien beginnt stets mit einem </w:t>
-      </w:r>
-      <w:proofErr w:type="spellStart"/>
-      <w:r>
-        <w:t>XPath</w:t>
-      </w:r>
-      <w:proofErr w:type="spellEnd"/>
-      <w:r>
-        <w:t>-Ausdruck</w:t>
+        <w:t>Die serverseitige Analyse von XML Dateien beginnt stets mit einem XPath-Ausdruck</w:t>
       </w:r>
       <w:r>
         <w:rPr>
@@ -3439,13 +3312,8 @@
     </w:p>
     <w:p>
       <w:r>
-        <w:t xml:space="preserve">Für die Verarbeitung von XML bietet PHP die Schnittstelle </w:t>
-      </w:r>
-      <w:proofErr w:type="spellStart"/>
-      <w:r>
-        <w:t>SimpleXML</w:t>
-      </w:r>
-      <w:proofErr w:type="spellEnd"/>
+        <w:t>Für die Verarbeitung von XML bietet PHP die Schnittstelle SimpleXML</w:t>
+      </w:r>
       <w:r>
         <w:rPr>
           <w:rStyle w:val="Funotenzeichen"/>
@@ -3459,63 +3327,168 @@
         <w:rPr>
           <w:i/>
         </w:rPr>
-        <w:t>„$</w:t>
-      </w:r>
-      <w:proofErr w:type="spellStart"/>
+        <w:t>„$xml“</w:t>
+      </w:r>
+      <w:r>
+        <w:t xml:space="preserve"> der Klasse SimpleXMLElement wurde vorab durch die Klassen-Funktion „</w:t>
+      </w:r>
       <w:r>
         <w:rPr>
           <w:i/>
         </w:rPr>
-        <w:t>xml</w:t>
-      </w:r>
-      <w:proofErr w:type="spellEnd"/>
+        <w:t>simplexml_load_file()“</w:t>
+      </w:r>
+      <w:r>
+        <w:t xml:space="preserve"> mit einer XML-Datei erzeugt. Dieses Objekt ermöglicht die Verwendung der eigentlichen X</w:t>
+      </w:r>
+      <w:r>
+        <w:t>P</w:t>
+      </w:r>
+      <w:r>
+        <w:t xml:space="preserve">ath-Ausdrücke. </w:t>
+      </w:r>
+    </w:p>
+    <w:p>
+      <w:pPr>
+        <w:pStyle w:val="Folgeabsatz"/>
+      </w:pPr>
+      <w:r>
+        <w:t xml:space="preserve">Der Name des Künstlers bzw. Komponisten eines musikalischen Werkes steckt innerhalb eines </w:t>
+      </w:r>
       <w:r>
         <w:rPr>
           <w:i/>
         </w:rPr>
+        <w:t>„&lt;credit&gt;</w:t>
+      </w:r>
+      <w:r>
+        <w:rPr>
+          <w:i/>
+        </w:rPr>
+        <w:t xml:space="preserve">“ </w:t>
+      </w:r>
+      <w:r>
+        <w:rPr>
+          <w:i/>
+        </w:rPr>
+        <w:t>–</w:t>
+      </w:r>
+      <w:r>
+        <w:rPr>
+          <w:i/>
+        </w:rPr>
+        <w:t xml:space="preserve"> </w:t>
+      </w:r>
+      <w:r>
+        <w:t xml:space="preserve">Elements, welches wiederum ein </w:t>
+      </w:r>
+      <w:r>
+        <w:rPr>
+          <w:i/>
+        </w:rPr>
+        <w:t>„&lt;credit-word&gt;“</w:t>
+      </w:r>
+      <w:r>
+        <w:t xml:space="preserve"> </w:t>
+      </w:r>
+      <w:r>
+        <w:t>–</w:t>
+      </w:r>
+      <w:r>
+        <w:t xml:space="preserve"> Element mit dem Wert „composer“ enthält. Der X</w:t>
+      </w:r>
+      <w:r>
+        <w:t>P</w:t>
+      </w:r>
+      <w:r>
+        <w:t xml:space="preserve">ath-Ausdruck in Zeile </w:t>
+      </w:r>
+      <w:r>
+        <w:t>24</w:t>
+      </w:r>
+      <w:r>
+        <w:t>3</w:t>
+      </w:r>
+      <w:r>
+        <w:t xml:space="preserve"> durchsucht das SimpleXMLElement (</w:t>
+      </w:r>
+      <w:r>
+        <w:rPr>
+          <w:i/>
+        </w:rPr>
+        <w:t>„$xml“</w:t>
+      </w:r>
+      <w:r>
+        <w:t>) nach allen Elementen, die diese Bedingungen erfüllen. Da die Ang</w:t>
+      </w:r>
+      <w:r>
+        <w:t>aben zu Künstler bzw. Komponist</w:t>
+      </w:r>
+      <w:r>
+        <w:t xml:space="preserve"> nach MusicXML</w:t>
+      </w:r>
+      <w:r>
+        <w:t>-</w:t>
+      </w:r>
+      <w:r>
+        <w:t>Konvention zu Beginn einer XML-Datei gemacht werden, wird in Zeile 2</w:t>
+      </w:r>
+      <w:r>
+        <w:t>45</w:t>
+      </w:r>
+      <w:r>
+        <w:t xml:space="preserve"> auf das erste Element zugegriffen, dass </w:t>
+      </w:r>
+      <w:r>
+        <w:t xml:space="preserve">die </w:t>
+      </w:r>
+      <w:r>
+        <w:t>o</w:t>
+      </w:r>
+      <w:r>
+        <w:t xml:space="preserve">ben </w:t>
+      </w:r>
+      <w:r>
+        <w:t>g</w:t>
+      </w:r>
+      <w:r>
+        <w:t>enannten</w:t>
+      </w:r>
+      <w:r>
+        <w:t xml:space="preserve"> Bedingungen erfüllt. Der Name des Künstlers versteckt sich letztlich in einem weiteren XML-Element </w:t>
+      </w:r>
+      <w:r>
+        <w:rPr>
+          <w:i/>
+        </w:rPr>
+        <w:t>„</w:t>
+      </w:r>
+      <w:r>
+        <w:rPr>
+          <w:i/>
+        </w:rPr>
+        <w:t>&lt;</w:t>
+      </w:r>
+      <w:r>
+        <w:rPr>
+          <w:i/>
+        </w:rPr>
+        <w:t>credit-words</w:t>
+      </w:r>
+      <w:r>
+        <w:rPr>
+          <w:i/>
+        </w:rPr>
+        <w:t>&gt;</w:t>
+      </w:r>
+      <w:r>
+        <w:rPr>
+          <w:i/>
+        </w:rPr>
         <w:t>“</w:t>
       </w:r>
       <w:r>
-        <w:t xml:space="preserve"> der Klasse </w:t>
-      </w:r>
-      <w:proofErr w:type="spellStart"/>
-      <w:r>
-        <w:t>SimpleXMLElement</w:t>
-      </w:r>
-      <w:proofErr w:type="spellEnd"/>
-      <w:r>
-        <w:t xml:space="preserve"> wurde vorab durch die Klassen-Funktion „</w:t>
-      </w:r>
-      <w:proofErr w:type="spellStart"/>
-      <w:r>
-        <w:rPr>
-          <w:i/>
-        </w:rPr>
-        <w:t>simplexml_load_file</w:t>
-      </w:r>
-      <w:proofErr w:type="spellEnd"/>
-      <w:r>
-        <w:rPr>
-          <w:i/>
-        </w:rPr>
-        <w:t>()“</w:t>
-      </w:r>
-      <w:r>
-        <w:t xml:space="preserve"> mit einer XML-Datei erzeugt. Dieses Objekt ermöglicht die Verwendung der eigentlichen </w:t>
-      </w:r>
-      <w:proofErr w:type="spellStart"/>
-      <w:r>
-        <w:t>X</w:t>
-      </w:r>
-      <w:r>
-        <w:t>P</w:t>
-      </w:r>
-      <w:r>
-        <w:t>ath</w:t>
-      </w:r>
-      <w:proofErr w:type="spellEnd"/>
-      <w:r>
-        <w:t xml:space="preserve">-Ausdrücke. </w:t>
+        <w:t xml:space="preserve">. </w:t>
       </w:r>
     </w:p>
     <w:p>
@@ -3523,249 +3496,22 @@
         <w:pStyle w:val="Folgeabsatz"/>
       </w:pPr>
       <w:r>
-        <w:t xml:space="preserve">Der Name des Künstlers bzw. Komponisten eines musikalischen Werkes steckt innerhalb eines </w:t>
-      </w:r>
-      <w:r>
-        <w:rPr>
-          <w:i/>
-        </w:rPr>
-        <w:t>„&lt;</w:t>
-      </w:r>
-      <w:proofErr w:type="spellStart"/>
-      <w:r>
-        <w:rPr>
-          <w:i/>
-        </w:rPr>
-        <w:t>credit</w:t>
-      </w:r>
-      <w:proofErr w:type="spellEnd"/>
-      <w:r>
-        <w:rPr>
-          <w:i/>
-        </w:rPr>
-        <w:t>&gt;</w:t>
-      </w:r>
-      <w:r>
-        <w:rPr>
-          <w:i/>
-        </w:rPr>
-        <w:t xml:space="preserve">“ </w:t>
-      </w:r>
-      <w:r>
-        <w:rPr>
-          <w:i/>
-        </w:rPr>
-        <w:t>–</w:t>
-      </w:r>
-      <w:r>
-        <w:rPr>
-          <w:i/>
-        </w:rPr>
-        <w:t xml:space="preserve"> </w:t>
-      </w:r>
-      <w:r>
-        <w:t xml:space="preserve">Elements, welches wiederum ein </w:t>
-      </w:r>
-      <w:r>
-        <w:rPr>
-          <w:i/>
-        </w:rPr>
-        <w:t>„&lt;</w:t>
-      </w:r>
-      <w:proofErr w:type="spellStart"/>
-      <w:r>
-        <w:rPr>
-          <w:i/>
-        </w:rPr>
-        <w:t>credit-word</w:t>
-      </w:r>
-      <w:proofErr w:type="spellEnd"/>
-      <w:r>
-        <w:rPr>
-          <w:i/>
-        </w:rPr>
-        <w:t>&gt;“</w:t>
-      </w:r>
-      <w:r>
-        <w:t xml:space="preserve"> </w:t>
-      </w:r>
-      <w:r>
-        <w:t>–</w:t>
-      </w:r>
-      <w:r>
-        <w:t xml:space="preserve"> Element mit dem Wert „</w:t>
-      </w:r>
-      <w:proofErr w:type="spellStart"/>
-      <w:r>
-        <w:t>composer</w:t>
-      </w:r>
-      <w:proofErr w:type="spellEnd"/>
-      <w:r>
-        <w:t xml:space="preserve">“ enthält. Der </w:t>
-      </w:r>
-      <w:proofErr w:type="spellStart"/>
-      <w:r>
-        <w:t>X</w:t>
-      </w:r>
-      <w:r>
-        <w:t>P</w:t>
-      </w:r>
-      <w:r>
-        <w:t>ath</w:t>
-      </w:r>
-      <w:proofErr w:type="spellEnd"/>
-      <w:r>
-        <w:t xml:space="preserve">-Ausdruck in Zeile </w:t>
-      </w:r>
-      <w:r>
-        <w:t>24</w:t>
-      </w:r>
-      <w:r>
-        <w:t>3</w:t>
-      </w:r>
-      <w:r>
-        <w:t xml:space="preserve"> durchsucht das </w:t>
-      </w:r>
-      <w:proofErr w:type="spellStart"/>
-      <w:r>
-        <w:t>SimpleXMLElement</w:t>
-      </w:r>
-      <w:proofErr w:type="spellEnd"/>
-      <w:r>
-        <w:t xml:space="preserve"> (</w:t>
-      </w:r>
-      <w:r>
-        <w:rPr>
-          <w:i/>
-        </w:rPr>
-        <w:t>„$</w:t>
-      </w:r>
-      <w:proofErr w:type="spellStart"/>
-      <w:r>
-        <w:rPr>
-          <w:i/>
-        </w:rPr>
-        <w:t>xml</w:t>
-      </w:r>
-      <w:proofErr w:type="spellEnd"/>
-      <w:r>
-        <w:rPr>
-          <w:i/>
-        </w:rPr>
-        <w:t>“</w:t>
-      </w:r>
-      <w:r>
-        <w:t>) nach allen Elementen, die diese Bedingungen erfüllen. Da die Ang</w:t>
-      </w:r>
-      <w:r>
-        <w:t>aben zu Künstler bzw. Komponist</w:t>
-      </w:r>
-      <w:r>
-        <w:t xml:space="preserve"> nach MusicXML</w:t>
+        <w:t xml:space="preserve">Obiges Beispiel </w:t>
+      </w:r>
+      <w:r>
+        <w:t>veranschaulicht die Umwandlung einer XML-Datei zu einem PHP-Simple</w:t>
       </w:r>
       <w:r>
         <w:t>-</w:t>
       </w:r>
       <w:r>
-        <w:t>Konvention zu Beginn einer XML-Datei gemacht werden, wird in Zeile 2</w:t>
-      </w:r>
-      <w:r>
-        <w:t>45</w:t>
-      </w:r>
-      <w:r>
-        <w:t xml:space="preserve"> auf das erste Element zugegriffen, dass </w:t>
-      </w:r>
-      <w:r>
-        <w:t xml:space="preserve">die </w:t>
-      </w:r>
-      <w:r>
-        <w:t>o</w:t>
-      </w:r>
-      <w:r>
-        <w:t xml:space="preserve">ben </w:t>
-      </w:r>
-      <w:r>
-        <w:t>g</w:t>
-      </w:r>
-      <w:r>
-        <w:t>enannten</w:t>
-      </w:r>
-      <w:r>
-        <w:t xml:space="preserve"> Bedingungen </w:t>
-      </w:r>
-      <w:proofErr w:type="gramStart"/>
-      <w:r>
-        <w:t>erfüllt</w:t>
-      </w:r>
-      <w:proofErr w:type="gramEnd"/>
-      <w:r>
-        <w:t xml:space="preserve">. Der Name des Künstlers versteckt sich letztlich in einem weiteren XML-Element </w:t>
-      </w:r>
-      <w:r>
-        <w:rPr>
-          <w:i/>
-        </w:rPr>
-        <w:t>„</w:t>
-      </w:r>
-      <w:r>
-        <w:rPr>
-          <w:i/>
-        </w:rPr>
-        <w:t>&lt;</w:t>
-      </w:r>
-      <w:proofErr w:type="spellStart"/>
-      <w:r>
-        <w:rPr>
-          <w:i/>
-        </w:rPr>
-        <w:t>credit-words</w:t>
-      </w:r>
-      <w:proofErr w:type="spellEnd"/>
-      <w:r>
-        <w:rPr>
-          <w:i/>
-        </w:rPr>
-        <w:t>&gt;</w:t>
-      </w:r>
-      <w:r>
-        <w:rPr>
-          <w:i/>
-        </w:rPr>
-        <w:t>“</w:t>
-      </w:r>
-      <w:r>
-        <w:t xml:space="preserve">. </w:t>
-      </w:r>
-    </w:p>
-    <w:p>
-      <w:pPr>
-        <w:pStyle w:val="Folgeabsatz"/>
-      </w:pPr>
-      <w:r>
-        <w:t xml:space="preserve">Obiges Beispiel </w:t>
-      </w:r>
-      <w:r>
-        <w:t>veranschaulicht die Umwandlung einer XML-Datei zu einem PHP-Simple</w:t>
+        <w:t>XML</w:t>
       </w:r>
       <w:r>
         <w:t>-</w:t>
       </w:r>
       <w:r>
-        <w:t>XML</w:t>
-      </w:r>
-      <w:r>
-        <w:t>-</w:t>
-      </w:r>
-      <w:r>
-        <w:t xml:space="preserve">Element-Objekt, anhand dessen </w:t>
-      </w:r>
-      <w:proofErr w:type="spellStart"/>
-      <w:r>
-        <w:t>XPath</w:t>
-      </w:r>
-      <w:proofErr w:type="spellEnd"/>
-      <w:r>
-        <w:t xml:space="preserve">-Ausdrücke angewandt werden können. </w:t>
+        <w:t xml:space="preserve">Element-Objekt, anhand dessen XPath-Ausdrücke angewandt werden können. </w:t>
       </w:r>
     </w:p>
     <w:p>
@@ -4149,14 +3895,12 @@
         </w:rPr>
         <w:t xml:space="preserve"> </w:t>
       </w:r>
-      <w:proofErr w:type="spellStart"/>
       <w:r>
         <w:rPr>
           <w:i/>
         </w:rPr>
         <w:t>Operandi</w:t>
       </w:r>
-      <w:proofErr w:type="spellEnd"/>
       <w:r>
         <w:t xml:space="preserve"> </w:t>
       </w:r>
@@ -4535,14 +4279,12 @@
       <w:r>
         <w:t xml:space="preserve"> </w:t>
       </w:r>
-      <w:proofErr w:type="spellStart"/>
       <w:r>
         <w:rPr>
           <w:i/>
         </w:rPr>
         <w:t>Carousel</w:t>
       </w:r>
-      <w:proofErr w:type="spellEnd"/>
       <w:r>
         <w:t xml:space="preserve"> dargestellt und farblich hervorgehoben.</w:t>
       </w:r>
@@ -4755,7 +4497,7 @@
             <v:path o:extrusionok="f" gradientshapeok="t" o:connecttype="rect"/>
             <o:lock v:ext="edit" aspectratio="t"/>
           </v:shapetype>
-          <v:shape id="_x0000_i1025" type="#_x0000_t75" style="width:391.5pt;height:375.75pt">
+          <v:shape id="_x0000_i1025" type="#_x0000_t75" style="width:391.95pt;height:375.65pt">
             <v:imagedata r:id="rId19" o:title="result_extraction"/>
           </v:shape>
         </w:pict>
@@ -4798,268 +4540,161 @@
         <w:lastRenderedPageBreak/>
         <w:t xml:space="preserve">Die vom </w:t>
       </w:r>
-      <w:proofErr w:type="spellStart"/>
       <w:r>
         <w:rPr>
           <w:i/>
         </w:rPr>
-        <w:t>PatternController</w:t>
-      </w:r>
-      <w:proofErr w:type="spellEnd"/>
+        <w:t xml:space="preserve">PatternController </w:t>
+      </w:r>
+      <w:r>
+        <w:t xml:space="preserve">erhaltenen Suchergebnisse geben an, in welchem XML-Dokument Treffer gefunden wurden und bieten Aufschluss über den Index der Start- und Endnote, sowie darüber, in welchem Part und in welcher Stimme sich das Ergebnis befindet. Diese Objekte werden zunächst an den View </w:t>
+      </w:r>
       <w:r>
         <w:rPr>
           <w:i/>
         </w:rPr>
+        <w:t xml:space="preserve">ResultDetail </w:t>
+      </w:r>
+      <w:r>
+        <w:t xml:space="preserve">weitergegeben. Aus Performancegründen werden von dort aus für jedes Element im oben genannten </w:t>
+      </w:r>
+      <w:r>
+        <w:rPr>
+          <w:i/>
+        </w:rPr>
+        <w:t>Carousel</w:t>
+      </w:r>
+      <w:r>
+        <w:t xml:space="preserve"> nacheinander die Ausschnitte der Partitur nachgeladen. </w:t>
+      </w:r>
+    </w:p>
+    <w:p>
+      <w:pPr>
+        <w:pStyle w:val="Folgeabsatz"/>
+      </w:pPr>
+      <w:r>
+        <w:t xml:space="preserve">Im </w:t>
+      </w:r>
+      <w:r>
+        <w:rPr>
+          <w:i/>
+        </w:rPr>
+        <w:t xml:space="preserve">ResultController </w:t>
+      </w:r>
+      <w:r>
+        <w:t xml:space="preserve">werden dazu mithilfe der PHP-Implementierung von </w:t>
+      </w:r>
+      <w:r>
+        <w:rPr>
+          <w:i/>
+        </w:rPr>
+        <w:t>DOMDocument</w:t>
+      </w:r>
+      <w:r>
+        <w:rPr>
+          <w:rStyle w:val="Funotenzeichen"/>
+        </w:rPr>
+        <w:footnoteReference w:id="11"/>
+      </w:r>
+      <w:r>
+        <w:rPr>
+          <w:i/>
+        </w:rPr>
         <w:t xml:space="preserve"> </w:t>
       </w:r>
       <w:r>
-        <w:t xml:space="preserve">erhaltenen Suchergebnisse geben an, in welchem XML-Dokument Treffer gefunden wurden und bieten Aufschluss über den Index der Start- und Endnote, sowie darüber, in welchem Part und in welcher Stimme sich das Ergebnis befindet. Diese Objekte werden zunächst an den View </w:t>
-      </w:r>
-      <w:proofErr w:type="spellStart"/>
+        <w:t>und</w:t>
+      </w:r>
+      <w:r>
+        <w:t xml:space="preserve"> </w:t>
+      </w:r>
       <w:r>
         <w:rPr>
           <w:i/>
         </w:rPr>
-        <w:t>ResultDetail</w:t>
-      </w:r>
-      <w:proofErr w:type="spellEnd"/>
-      <w:r>
-        <w:rPr>
-          <w:i/>
-        </w:rPr>
-        <w:t xml:space="preserve"> </w:t>
-      </w:r>
-      <w:r>
-        <w:t xml:space="preserve">weitergegeben. Aus Performancegründen werden von dort aus für jedes Element im oben genannten </w:t>
-      </w:r>
-      <w:proofErr w:type="spellStart"/>
-      <w:r>
-        <w:rPr>
-          <w:i/>
-        </w:rPr>
-        <w:t>Carousel</w:t>
-      </w:r>
-      <w:proofErr w:type="spellEnd"/>
-      <w:r>
-        <w:t xml:space="preserve"> nacheinander die Ausschnitte der Partitur nachgeladen. </w:t>
-      </w:r>
-    </w:p>
-    <w:p>
-      <w:pPr>
-        <w:pStyle w:val="Folgeabsatz"/>
-      </w:pPr>
-      <w:r>
-        <w:t xml:space="preserve">Im </w:t>
-      </w:r>
-      <w:proofErr w:type="spellStart"/>
-      <w:r>
-        <w:rPr>
-          <w:i/>
-        </w:rPr>
-        <w:t>ResultController</w:t>
-      </w:r>
-      <w:proofErr w:type="spellEnd"/>
-      <w:r>
-        <w:rPr>
-          <w:i/>
-        </w:rPr>
-        <w:t xml:space="preserve"> </w:t>
-      </w:r>
-      <w:r>
-        <w:t xml:space="preserve">werden dazu mithilfe der PHP-Implementierung von </w:t>
-      </w:r>
-      <w:proofErr w:type="spellStart"/>
-      <w:r>
-        <w:rPr>
-          <w:i/>
-        </w:rPr>
-        <w:t>DOMDocument</w:t>
-      </w:r>
-      <w:proofErr w:type="spellEnd"/>
+        <w:t>DOMXPath</w:t>
+      </w:r>
       <w:r>
         <w:rPr>
           <w:rStyle w:val="Funotenzeichen"/>
         </w:rPr>
-        <w:footnoteReference w:id="11"/>
-      </w:r>
-      <w:r>
-        <w:rPr>
-          <w:i/>
-        </w:rPr>
-        <w:t xml:space="preserve"> </w:t>
-      </w:r>
-      <w:r>
-        <w:t>und</w:t>
-      </w:r>
-      <w:r>
-        <w:t xml:space="preserve"> </w:t>
-      </w:r>
-      <w:proofErr w:type="spellStart"/>
-      <w:r>
-        <w:rPr>
-          <w:i/>
-        </w:rPr>
-        <w:t>DOMXPath</w:t>
-      </w:r>
-      <w:proofErr w:type="spellEnd"/>
+        <w:footnoteReference w:id="12"/>
+      </w:r>
+      <w:r>
+        <w:t xml:space="preserve"> die </w:t>
+      </w:r>
+      <w:r>
+        <w:t xml:space="preserve">jeweiligen Abschnitte extrahiert und das gefundene Pattern farbig markiert. Dabei besteht die Komplexität darin, dass im Grunde alle möglichen XML-Elemente des MusicXML-Dokuments richtig interpretiert werden müssen, um ein Ausgabeobjekt zu erhalten, das die Ausgabe der Noten mit der Javascript-Rendering-Bibliothek ermöglicht. Im Rahmen dieses Projekts beschränkte sich dies jedoch auf die wichtigsten Elemente zur Darstellung unterschiedlichster Notenlängen, Tonhöhen und rhythmischer Besonderheiten. </w:t>
+      </w:r>
+    </w:p>
+    <w:p>
+      <w:pPr>
+        <w:pStyle w:val="berschrift1"/>
+      </w:pPr>
+      <w:bookmarkStart w:id="26" w:name="_Toc416275558"/>
+      <w:r>
+        <w:t>Architektur und Implementierung</w:t>
+      </w:r>
+      <w:bookmarkEnd w:id="26"/>
+    </w:p>
+    <w:p>
+      <w:pPr>
+        <w:pStyle w:val="berschrift2"/>
+      </w:pPr>
+      <w:bookmarkStart w:id="27" w:name="_Toc416275559"/>
+      <w:r>
+        <w:t>Projektablauf</w:t>
+      </w:r>
+      <w:r>
+        <w:t xml:space="preserve"> und Zuständigkeiten</w:t>
+      </w:r>
+      <w:bookmarkEnd w:id="27"/>
+    </w:p>
+    <w:p>
+      <w:r>
+        <w:t xml:space="preserve">Die Projektanforderungen wurden zunächst in Form von </w:t>
+      </w:r>
+      <w:r>
+        <w:t xml:space="preserve">User Stories erfasst, welche in </w:t>
+      </w:r>
+      <w:r>
+        <w:fldChar w:fldCharType="begin"/>
+      </w:r>
+      <w:r>
+        <w:instrText xml:space="preserve"> REF _Ref415683610 \h </w:instrText>
+      </w:r>
+      <w:r>
+        <w:fldChar w:fldCharType="separate"/>
+      </w:r>
+      <w:r>
+        <w:t>Anhang A User Stories</w:t>
+      </w:r>
+      <w:r>
+        <w:fldChar w:fldCharType="end"/>
+      </w:r>
+      <w:r>
+        <w:t xml:space="preserve"> einzusehen sind. Um den Projektablauf zu organisieren, wurde das Issue-System von Github benutzt. Hierbei repräsentierten die Meilensteine jeweils eine User Story. Diesen wurden anschließend kleinere Teilaufgaben, die Issues, zugewiesen. Eine zusätzliche Erweiterung für Google Chrome namens ZenHub</w:t>
+      </w:r>
       <w:r>
         <w:rPr>
           <w:rStyle w:val="Funotenzeichen"/>
         </w:rPr>
-        <w:footnoteReference w:id="12"/>
-      </w:r>
-      <w:r>
-        <w:t xml:space="preserve"> die </w:t>
-      </w:r>
-      <w:r>
-        <w:t xml:space="preserve">jeweiligen Abschnitte extrahiert und das gefundene Pattern farbig markiert. Dabei besteht die Komplexität darin, dass im Grunde alle möglichen XML-Elemente des MusicXML-Dokuments richtig interpretiert werden müssen, um ein Ausgabeobjekt zu erhalten, das die Ausgabe der Noten mit der Javascript-Rendering-Bibliothek ermöglicht. Im Rahmen dieses Projekts beschränkte sich dies jedoch auf die wichtigsten Elemente zur Darstellung unterschiedlichster Notenlängen, Tonhöhen und rhythmischer Besonderheiten. </w:t>
-      </w:r>
-    </w:p>
-    <w:p>
-      <w:pPr>
-        <w:pStyle w:val="berschrift1"/>
-      </w:pPr>
-      <w:bookmarkStart w:id="26" w:name="_Toc416275558"/>
-      <w:r>
-        <w:t>Architektur und Implementierung</w:t>
-      </w:r>
-      <w:bookmarkEnd w:id="26"/>
-    </w:p>
-    <w:p>
-      <w:pPr>
-        <w:pStyle w:val="berschrift2"/>
-      </w:pPr>
-      <w:bookmarkStart w:id="27" w:name="_Toc416275559"/>
-      <w:r>
-        <w:t>Projektablauf</w:t>
-      </w:r>
-      <w:r>
-        <w:t xml:space="preserve"> und Zuständigkeiten</w:t>
-      </w:r>
-      <w:bookmarkEnd w:id="27"/>
-    </w:p>
-    <w:p>
-      <w:r>
-        <w:t xml:space="preserve">Die Projektanforderungen wurden zunächst in Form von </w:t>
-      </w:r>
-      <w:r>
-        <w:t xml:space="preserve">User Stories erfasst, welche in </w:t>
-      </w:r>
-      <w:r>
-        <w:fldChar w:fldCharType="begin"/>
-      </w:r>
-      <w:r>
-        <w:instrText xml:space="preserve"> REF _Ref415683610 \h </w:instrText>
-      </w:r>
-      <w:r>
-        <w:fldChar w:fldCharType="separate"/>
-      </w:r>
-      <w:r>
-        <w:t>Anhang A User Stories</w:t>
-      </w:r>
-      <w:r>
-        <w:fldChar w:fldCharType="end"/>
-      </w:r>
-      <w:r>
-        <w:t xml:space="preserve"> einzusehen sind. Um den Projektablauf zu organisieren, wurde das </w:t>
-      </w:r>
-      <w:proofErr w:type="spellStart"/>
-      <w:r>
-        <w:t>Issue</w:t>
-      </w:r>
-      <w:proofErr w:type="spellEnd"/>
-      <w:r>
-        <w:t xml:space="preserve">-System von </w:t>
-      </w:r>
-      <w:proofErr w:type="spellStart"/>
-      <w:r>
-        <w:t>Github</w:t>
-      </w:r>
-      <w:proofErr w:type="spellEnd"/>
-      <w:r>
-        <w:t xml:space="preserve"> benutzt. Hierbei repräsentierten die Meilensteine jeweils eine User Story. Diesen wurden anschließend kleinere Teilaufgaben, die </w:t>
-      </w:r>
-      <w:proofErr w:type="spellStart"/>
-      <w:r>
-        <w:t>Issues</w:t>
-      </w:r>
-      <w:proofErr w:type="spellEnd"/>
-      <w:r>
-        <w:t xml:space="preserve">, zugewiesen. Eine zusätzliche Erweiterung für Google Chrome namens </w:t>
-      </w:r>
-      <w:proofErr w:type="spellStart"/>
-      <w:r>
-        <w:t>ZenHub</w:t>
-      </w:r>
-      <w:proofErr w:type="spellEnd"/>
+        <w:footnoteReference w:id="13"/>
+      </w:r>
+      <w:r>
+        <w:t xml:space="preserve"> erlaubte die Anordnung der Issues in Form eines Boards mit verschiedenen Pipelines. Das verwendete Board wurde, angelehnt an das Projektm</w:t>
+      </w:r>
+      <w:r>
+        <w:t>anagement-Framework Kanban</w:t>
+      </w:r>
       <w:r>
         <w:rPr>
           <w:rStyle w:val="Funotenzeichen"/>
         </w:rPr>
-        <w:footnoteReference w:id="13"/>
-      </w:r>
-      <w:r>
-        <w:t xml:space="preserve"> erlaubte die Anordnung der </w:t>
-      </w:r>
-      <w:proofErr w:type="spellStart"/>
-      <w:r>
-        <w:t>Issues</w:t>
-      </w:r>
-      <w:proofErr w:type="spellEnd"/>
-      <w:r>
-        <w:t xml:space="preserve"> in Form eines Boards mit verschiedenen Pipelines. Das verwendete Board wurde, angelehnt an das Projektm</w:t>
-      </w:r>
-      <w:r>
-        <w:t>anagement-Framework Kanban</w:t>
-      </w:r>
-      <w:r>
-        <w:rPr>
-          <w:rStyle w:val="Funotenzeichen"/>
-        </w:rPr>
         <w:footnoteReference w:id="14"/>
       </w:r>
       <w:r>
-        <w:t>, in „</w:t>
-      </w:r>
-      <w:proofErr w:type="spellStart"/>
-      <w:r>
-        <w:t>Backlog</w:t>
-      </w:r>
-      <w:proofErr w:type="spellEnd"/>
-      <w:r>
-        <w:t xml:space="preserve">“, „Nice </w:t>
-      </w:r>
-      <w:proofErr w:type="spellStart"/>
-      <w:r>
-        <w:t>to</w:t>
-      </w:r>
-      <w:proofErr w:type="spellEnd"/>
-      <w:r>
-        <w:t xml:space="preserve"> </w:t>
-      </w:r>
-      <w:proofErr w:type="spellStart"/>
-      <w:r>
-        <w:t>have</w:t>
-      </w:r>
-      <w:proofErr w:type="spellEnd"/>
-      <w:r>
-        <w:t>“, „</w:t>
-      </w:r>
-      <w:proofErr w:type="spellStart"/>
-      <w:r>
-        <w:t>To</w:t>
-      </w:r>
-      <w:proofErr w:type="spellEnd"/>
-      <w:r>
-        <w:t>-Do“, „In Progress“ und „</w:t>
-      </w:r>
-      <w:proofErr w:type="spellStart"/>
-      <w:r>
-        <w:t>Closed</w:t>
-      </w:r>
-      <w:proofErr w:type="spellEnd"/>
-      <w:r>
-        <w:t xml:space="preserve">“ </w:t>
+        <w:t xml:space="preserve">, in „Backlog“, „Nice to have“, „To-Do“, „In Progress“ und „Closed“ </w:t>
       </w:r>
       <w:r>
         <w:t xml:space="preserve">unterteilt. </w:t>
@@ -5139,15 +4774,7 @@
         <w:t xml:space="preserve">zu </w:t>
       </w:r>
       <w:r>
-        <w:t xml:space="preserve">bereits existierenden, ähnlichen Anwendungen, sowie das </w:t>
-      </w:r>
-      <w:proofErr w:type="spellStart"/>
-      <w:r>
-        <w:t>Sketching</w:t>
-      </w:r>
-      <w:proofErr w:type="spellEnd"/>
-      <w:r>
-        <w:t xml:space="preserve"> und die abschließende schriftliche Ausarbeitung des Projektverlaufs wurden gemeinsam erledigt. </w:t>
+        <w:t xml:space="preserve">bereits existierenden, ähnlichen Anwendungen, sowie das Sketching und die abschließende schriftliche Ausarbeitung des Projektverlaufs wurden gemeinsam erledigt. </w:t>
       </w:r>
     </w:p>
     <w:p>
@@ -5218,23 +4845,10 @@
         <w:t>,</w:t>
       </w:r>
       <w:r>
-        <w:t xml:space="preserve"> wurde zudem das </w:t>
-      </w:r>
-      <w:proofErr w:type="spellStart"/>
-      <w:r>
-        <w:t>Theme</w:t>
-      </w:r>
-      <w:proofErr w:type="spellEnd"/>
-      <w:r>
-        <w:t xml:space="preserve"> Material Design </w:t>
-      </w:r>
-      <w:proofErr w:type="spellStart"/>
-      <w:r>
-        <w:t>for</w:t>
-      </w:r>
-      <w:proofErr w:type="spellEnd"/>
-      <w:r>
-        <w:t xml:space="preserve"> Bootstrap</w:t>
+        <w:t xml:space="preserve"> wurde zudem das Theme</w:t>
+      </w:r>
+      <w:r>
+        <w:t xml:space="preserve"> Material Design for Bootstrap</w:t>
       </w:r>
       <w:r>
         <w:rPr>
@@ -5279,15 +4893,7 @@
         <w:t xml:space="preserve"> </w:t>
       </w:r>
       <w:r>
-        <w:t xml:space="preserve">abgewickelt. Die Visualisierung von Statusnachrichten wird mit dem </w:t>
-      </w:r>
-      <w:proofErr w:type="spellStart"/>
-      <w:r>
-        <w:t>Plugin</w:t>
-      </w:r>
-      <w:proofErr w:type="spellEnd"/>
-      <w:r>
-        <w:t xml:space="preserve"> Typed.js</w:t>
+        <w:t>abgewickelt. Die Visualisierung von Statusnachrichten wird mit dem Plugin Typed.js</w:t>
       </w:r>
       <w:r>
         <w:rPr>
@@ -5338,21 +4944,8 @@
         <w:t>abgewickelt, während die Exportfunktion der Ergebniss</w:t>
       </w:r>
       <w:r>
-        <w:t xml:space="preserve">e als PDF mit dem </w:t>
-      </w:r>
-      <w:proofErr w:type="spellStart"/>
-      <w:r>
-        <w:t>Plugin</w:t>
-      </w:r>
-      <w:proofErr w:type="spellEnd"/>
-      <w:r>
-        <w:t xml:space="preserve"> </w:t>
-      </w:r>
-      <w:proofErr w:type="spellStart"/>
-      <w:r>
-        <w:t>jsPDF</w:t>
-      </w:r>
-      <w:proofErr w:type="spellEnd"/>
+        <w:t>e als PDF mit dem Plugin jsPDF</w:t>
+      </w:r>
       <w:r>
         <w:rPr>
           <w:rStyle w:val="Funotenzeichen"/>
@@ -5414,15 +5007,7 @@
         <w:t xml:space="preserve">zeigt den Aufbau des Laravel-Frameworks im Zusammenspiel mit den jeweiligen Javascript-Komponenten. </w:t>
       </w:r>
       <w:r>
-        <w:t xml:space="preserve">Die Laravel-Komponente kümmert sich dabei um die serverseitige Logik der Anwendung, wie die Auslieferung von HTML-Seiten über eine integrierte </w:t>
-      </w:r>
-      <w:proofErr w:type="spellStart"/>
-      <w:r>
-        <w:t>Templating</w:t>
-      </w:r>
-      <w:proofErr w:type="spellEnd"/>
-      <w:r>
-        <w:t xml:space="preserve">-Engine und die Kommunikation mit der Datenbank zur persistenten Speicherung. In </w:t>
+        <w:t xml:space="preserve">Die Laravel-Komponente kümmert sich dabei um die serverseitige Logik der Anwendung, wie die Auslieferung von HTML-Seiten über eine integrierte Templating-Engine und die Kommunikation mit der Datenbank zur persistenten Speicherung. In </w:t>
       </w:r>
       <w:r>
         <w:fldChar w:fldCharType="begin"/>
@@ -5730,14 +5315,12 @@
       <w:r>
         <w:t xml:space="preserve"> beziehungsweise als </w:t>
       </w:r>
-      <w:proofErr w:type="spellStart"/>
       <w:r>
         <w:rPr>
           <w:i/>
         </w:rPr>
         <w:t>nice-to-have</w:t>
       </w:r>
-      <w:proofErr w:type="spellEnd"/>
       <w:r>
         <w:t xml:space="preserve"> deklariert wurden. Der Grund hierfür ist, dass bei den Tests gegen Ende des Proj</w:t>
       </w:r>
@@ -5823,18 +5406,10 @@
         <w:t>. Hierbei spielt auch die Konzeption in PHP und den beiden Implem</w:t>
       </w:r>
       <w:r>
-        <w:t xml:space="preserve">entierungen zur Handhabung von </w:t>
-      </w:r>
-      <w:proofErr w:type="spellStart"/>
-      <w:r>
-        <w:t>X</w:t>
-      </w:r>
-      <w:r>
-        <w:t>Path</w:t>
-      </w:r>
-      <w:proofErr w:type="spellEnd"/>
-      <w:r>
-        <w:t>-Ausdrücken eine entschei</w:t>
+        <w:t>entierungen zur Handhabung von X</w:t>
+      </w:r>
+      <w:r>
+        <w:t>Path-Ausdrücken eine entschei</w:t>
       </w:r>
       <w:r>
         <w:lastRenderedPageBreak/>
@@ -6029,35 +5604,7 @@
         <w:rPr>
           <w:lang w:val="en-US"/>
         </w:rPr>
-        <w:t xml:space="preserve">„As a user </w:t>
-      </w:r>
-      <w:proofErr w:type="spellStart"/>
-      <w:r>
-        <w:rPr>
-          <w:lang w:val="en-US"/>
-        </w:rPr>
-        <w:t>i</w:t>
-      </w:r>
-      <w:proofErr w:type="spellEnd"/>
-      <w:r>
-        <w:rPr>
-          <w:lang w:val="en-US"/>
-        </w:rPr>
-        <w:t xml:space="preserve"> want to upload music xml files, so that </w:t>
-      </w:r>
-      <w:proofErr w:type="spellStart"/>
-      <w:r>
-        <w:rPr>
-          <w:lang w:val="en-US"/>
-        </w:rPr>
-        <w:t>i’m</w:t>
-      </w:r>
-      <w:proofErr w:type="spellEnd"/>
-      <w:r>
-        <w:rPr>
-          <w:lang w:val="en-US"/>
-        </w:rPr>
-        <w:t xml:space="preserve"> free to determine the data“</w:t>
+        <w:t>„As a user i want to upload music xml files, so that i’m free to determine the data“</w:t>
       </w:r>
     </w:p>
     <w:p>
@@ -6068,21 +5615,8 @@
           <w:numId w:val="41"/>
         </w:numPr>
       </w:pPr>
-      <w:proofErr w:type="spellStart"/>
-      <w:r>
-        <w:t>Acceptance</w:t>
-      </w:r>
-      <w:proofErr w:type="spellEnd"/>
-      <w:r>
-        <w:t xml:space="preserve"> </w:t>
-      </w:r>
-      <w:proofErr w:type="spellStart"/>
-      <w:r>
-        <w:t>criteria</w:t>
-      </w:r>
-      <w:proofErr w:type="spellEnd"/>
-      <w:r>
-        <w:t>:</w:t>
+      <w:r>
+        <w:t>Acceptance criteria:</w:t>
       </w:r>
     </w:p>
     <w:p>
@@ -6143,49 +5677,7 @@
         <w:rPr>
           <w:lang w:val="en-US"/>
         </w:rPr>
-        <w:t xml:space="preserve">„As a user </w:t>
-      </w:r>
-      <w:proofErr w:type="spellStart"/>
-      <w:r>
-        <w:rPr>
-          <w:lang w:val="en-US"/>
-        </w:rPr>
-        <w:t>i</w:t>
-      </w:r>
-      <w:proofErr w:type="spellEnd"/>
-      <w:r>
-        <w:rPr>
-          <w:lang w:val="en-US"/>
-        </w:rPr>
-        <w:t xml:space="preserve"> want to receive immediate information (automatic </w:t>
-      </w:r>
-      <w:proofErr w:type="spellStart"/>
-      <w:r>
-        <w:rPr>
-          <w:lang w:val="en-US"/>
-        </w:rPr>
-        <w:t>analyzation</w:t>
-      </w:r>
-      <w:proofErr w:type="spellEnd"/>
-      <w:r>
-        <w:rPr>
-          <w:lang w:val="en-US"/>
-        </w:rPr>
-        <w:t xml:space="preserve">) about my uploaded data, so that </w:t>
-      </w:r>
-      <w:proofErr w:type="spellStart"/>
-      <w:r>
-        <w:rPr>
-          <w:lang w:val="en-US"/>
-        </w:rPr>
-        <w:t>i</w:t>
-      </w:r>
-      <w:proofErr w:type="spellEnd"/>
-      <w:r>
-        <w:rPr>
-          <w:lang w:val="en-US"/>
-        </w:rPr>
-        <w:t xml:space="preserve"> get a short overview about that data“</w:t>
+        <w:t>„As a user i want to receive immediate information (automatic analyzation) about my uploaded data, so that i get a short overview about that data“</w:t>
       </w:r>
     </w:p>
     <w:p>
@@ -6196,21 +5688,8 @@
           <w:numId w:val="41"/>
         </w:numPr>
       </w:pPr>
-      <w:proofErr w:type="spellStart"/>
-      <w:r>
-        <w:t>Acceptance</w:t>
-      </w:r>
-      <w:proofErr w:type="spellEnd"/>
-      <w:r>
-        <w:t xml:space="preserve"> </w:t>
-      </w:r>
-      <w:proofErr w:type="spellStart"/>
-      <w:r>
-        <w:t>criteria</w:t>
-      </w:r>
-      <w:proofErr w:type="spellEnd"/>
-      <w:r>
-        <w:t>:</w:t>
+      <w:r>
+        <w:t>Acceptance criteria:</w:t>
       </w:r>
     </w:p>
     <w:p>
@@ -6251,21 +5730,8 @@
           <w:numId w:val="41"/>
         </w:numPr>
       </w:pPr>
-      <w:proofErr w:type="spellStart"/>
-      <w:r>
-        <w:t>visualized</w:t>
-      </w:r>
-      <w:proofErr w:type="spellEnd"/>
-      <w:r>
-        <w:t xml:space="preserve"> </w:t>
-      </w:r>
-      <w:proofErr w:type="spellStart"/>
-      <w:r>
-        <w:t>results</w:t>
-      </w:r>
-      <w:proofErr w:type="spellEnd"/>
-      <w:r>
-        <w:t xml:space="preserve"> (s.u.)</w:t>
+      <w:r>
+        <w:t>visualized results (s.u.)</w:t>
       </w:r>
     </w:p>
     <w:p/>
@@ -6284,49 +5750,7 @@
         <w:rPr>
           <w:lang w:val="en-US"/>
         </w:rPr>
-        <w:t xml:space="preserve">„As a user </w:t>
-      </w:r>
-      <w:proofErr w:type="spellStart"/>
-      <w:r>
-        <w:rPr>
-          <w:lang w:val="en-US"/>
-        </w:rPr>
-        <w:t>i</w:t>
-      </w:r>
-      <w:proofErr w:type="spellEnd"/>
-      <w:r>
-        <w:rPr>
-          <w:lang w:val="en-US"/>
-        </w:rPr>
-        <w:t xml:space="preserve"> want to be able to upload multiple files at once, so that </w:t>
-      </w:r>
-      <w:proofErr w:type="spellStart"/>
-      <w:r>
-        <w:rPr>
-          <w:lang w:val="en-US"/>
-        </w:rPr>
-        <w:t>i</w:t>
-      </w:r>
-      <w:proofErr w:type="spellEnd"/>
-      <w:r>
-        <w:rPr>
-          <w:lang w:val="en-US"/>
-        </w:rPr>
-        <w:t xml:space="preserve"> can </w:t>
-      </w:r>
-      <w:proofErr w:type="spellStart"/>
-      <w:r>
-        <w:rPr>
-          <w:lang w:val="en-US"/>
-        </w:rPr>
-        <w:t>analyse</w:t>
-      </w:r>
-      <w:proofErr w:type="spellEnd"/>
-      <w:r>
-        <w:rPr>
-          <w:lang w:val="en-US"/>
-        </w:rPr>
-        <w:t xml:space="preserve"> multiple files easily“</w:t>
+        <w:t>„As a user i want to be able to upload multiple files at once, so that i can analyse multiple files easily“</w:t>
       </w:r>
     </w:p>
     <w:p>
@@ -6337,21 +5761,8 @@
           <w:numId w:val="41"/>
         </w:numPr>
       </w:pPr>
-      <w:proofErr w:type="spellStart"/>
-      <w:r>
-        <w:t>Acceptance</w:t>
-      </w:r>
-      <w:proofErr w:type="spellEnd"/>
-      <w:r>
-        <w:t xml:space="preserve"> </w:t>
-      </w:r>
-      <w:proofErr w:type="spellStart"/>
-      <w:r>
-        <w:t>criteria</w:t>
-      </w:r>
-      <w:proofErr w:type="spellEnd"/>
-      <w:r>
-        <w:t>:</w:t>
+      <w:r>
+        <w:t>Acceptance criteria:</w:t>
       </w:r>
     </w:p>
     <w:p>
@@ -6362,35 +5773,9 @@
           <w:numId w:val="41"/>
         </w:numPr>
       </w:pPr>
-      <w:proofErr w:type="spellStart"/>
-      <w:r>
-        <w:t>visual</w:t>
-      </w:r>
-      <w:proofErr w:type="spellEnd"/>
-      <w:r>
-        <w:t xml:space="preserve"> </w:t>
-      </w:r>
-      <w:proofErr w:type="spellStart"/>
-      <w:r>
-        <w:t>feedback</w:t>
-      </w:r>
-      <w:proofErr w:type="spellEnd"/>
-      <w:r>
-        <w:t xml:space="preserve"> </w:t>
-      </w:r>
-      <w:proofErr w:type="spellStart"/>
-      <w:r>
-        <w:t>while</w:t>
-      </w:r>
-      <w:proofErr w:type="spellEnd"/>
-      <w:r>
-        <w:t xml:space="preserve"> </w:t>
-      </w:r>
-      <w:proofErr w:type="spellStart"/>
-      <w:r>
-        <w:t>uploading</w:t>
-      </w:r>
-      <w:proofErr w:type="spellEnd"/>
+      <w:r>
+        <w:t>visual feedback while uploading</w:t>
+      </w:r>
     </w:p>
     <w:p>
       <w:pPr>
@@ -6432,49 +5817,7 @@
         <w:rPr>
           <w:lang w:val="en-US"/>
         </w:rPr>
-        <w:t xml:space="preserve">„As a user </w:t>
-      </w:r>
-      <w:proofErr w:type="spellStart"/>
-      <w:r>
-        <w:rPr>
-          <w:lang w:val="en-US"/>
-        </w:rPr>
-        <w:t>i</w:t>
-      </w:r>
-      <w:proofErr w:type="spellEnd"/>
-      <w:r>
-        <w:rPr>
-          <w:lang w:val="en-US"/>
-        </w:rPr>
-        <w:t xml:space="preserve"> want to be able to search for sound sequences, so that </w:t>
-      </w:r>
-      <w:proofErr w:type="spellStart"/>
-      <w:r>
-        <w:rPr>
-          <w:lang w:val="en-US"/>
-        </w:rPr>
-        <w:t>i</w:t>
-      </w:r>
-      <w:proofErr w:type="spellEnd"/>
-      <w:r>
-        <w:rPr>
-          <w:lang w:val="en-US"/>
-        </w:rPr>
-        <w:t xml:space="preserve"> can find </w:t>
-      </w:r>
-      <w:proofErr w:type="spellStart"/>
-      <w:r>
-        <w:rPr>
-          <w:lang w:val="en-US"/>
-        </w:rPr>
-        <w:t>occurences</w:t>
-      </w:r>
-      <w:proofErr w:type="spellEnd"/>
-      <w:r>
-        <w:rPr>
-          <w:lang w:val="en-US"/>
-        </w:rPr>
-        <w:t>“</w:t>
+        <w:t>„As a user i want to be able to search for sound sequences, so that i can find occurences“</w:t>
       </w:r>
     </w:p>
     <w:p>
@@ -6485,21 +5828,8 @@
           <w:numId w:val="41"/>
         </w:numPr>
       </w:pPr>
-      <w:proofErr w:type="spellStart"/>
-      <w:r>
-        <w:t>Acceptance</w:t>
-      </w:r>
-      <w:proofErr w:type="spellEnd"/>
-      <w:r>
-        <w:t xml:space="preserve"> </w:t>
-      </w:r>
-      <w:proofErr w:type="spellStart"/>
-      <w:r>
-        <w:t>criteria</w:t>
-      </w:r>
-      <w:proofErr w:type="spellEnd"/>
-      <w:r>
-        <w:t>:</w:t>
+      <w:r>
+        <w:t>Acceptance criteria:</w:t>
       </w:r>
     </w:p>
     <w:p>
@@ -6510,43 +5840,9 @@
           <w:numId w:val="41"/>
         </w:numPr>
       </w:pPr>
-      <w:proofErr w:type="spellStart"/>
-      <w:r>
-        <w:t>user</w:t>
-      </w:r>
-      <w:proofErr w:type="spellEnd"/>
-      <w:r>
-        <w:t xml:space="preserve"> </w:t>
-      </w:r>
-      <w:proofErr w:type="spellStart"/>
-      <w:r>
-        <w:t>can</w:t>
-      </w:r>
-      <w:proofErr w:type="spellEnd"/>
-      <w:r>
-        <w:t xml:space="preserve"> </w:t>
-      </w:r>
-      <w:proofErr w:type="spellStart"/>
-      <w:r>
-        <w:t>enter</w:t>
-      </w:r>
-      <w:proofErr w:type="spellEnd"/>
-      <w:r>
-        <w:t xml:space="preserve"> </w:t>
-      </w:r>
-      <w:proofErr w:type="spellStart"/>
-      <w:r>
-        <w:t>sound</w:t>
-      </w:r>
-      <w:proofErr w:type="spellEnd"/>
-      <w:r>
-        <w:t xml:space="preserve"> </w:t>
-      </w:r>
-      <w:proofErr w:type="spellStart"/>
-      <w:r>
-        <w:t>sequences</w:t>
-      </w:r>
-      <w:proofErr w:type="spellEnd"/>
+      <w:r>
+        <w:t>user can enter sound sequences</w:t>
+      </w:r>
     </w:p>
     <w:p>
       <w:pPr>
@@ -6574,35 +5870,9 @@
           <w:numId w:val="41"/>
         </w:numPr>
       </w:pPr>
-      <w:proofErr w:type="spellStart"/>
-      <w:r>
-        <w:t>uploaded</w:t>
-      </w:r>
-      <w:proofErr w:type="spellEnd"/>
-      <w:r>
-        <w:t xml:space="preserve"> </w:t>
-      </w:r>
-      <w:proofErr w:type="spellStart"/>
-      <w:r>
-        <w:t>data</w:t>
-      </w:r>
-      <w:proofErr w:type="spellEnd"/>
-      <w:r>
-        <w:t xml:space="preserve"> </w:t>
-      </w:r>
-      <w:proofErr w:type="spellStart"/>
-      <w:r>
-        <w:t>is</w:t>
-      </w:r>
-      <w:proofErr w:type="spellEnd"/>
-      <w:r>
-        <w:t xml:space="preserve"> </w:t>
-      </w:r>
-      <w:proofErr w:type="spellStart"/>
-      <w:r>
-        <w:t>analysed</w:t>
-      </w:r>
-      <w:proofErr w:type="spellEnd"/>
+      <w:r>
+        <w:t>uploaded data is analysed</w:t>
+      </w:r>
     </w:p>
     <w:p>
       <w:pPr>
@@ -6612,27 +5882,9 @@
           <w:numId w:val="41"/>
         </w:numPr>
       </w:pPr>
-      <w:proofErr w:type="spellStart"/>
-      <w:r>
-        <w:t>results</w:t>
-      </w:r>
-      <w:proofErr w:type="spellEnd"/>
-      <w:r>
-        <w:t xml:space="preserve"> </w:t>
-      </w:r>
-      <w:proofErr w:type="spellStart"/>
-      <w:r>
-        <w:t>are</w:t>
-      </w:r>
-      <w:proofErr w:type="spellEnd"/>
-      <w:r>
-        <w:t xml:space="preserve"> </w:t>
-      </w:r>
-      <w:proofErr w:type="spellStart"/>
-      <w:r>
-        <w:t>visualized</w:t>
-      </w:r>
-      <w:proofErr w:type="spellEnd"/>
+      <w:r>
+        <w:t>results are visualized</w:t>
+      </w:r>
     </w:p>
     <w:p>
       <w:pPr>
@@ -6642,43 +5894,9 @@
           <w:numId w:val="41"/>
         </w:numPr>
       </w:pPr>
-      <w:proofErr w:type="spellStart"/>
-      <w:r>
-        <w:t>user</w:t>
-      </w:r>
-      <w:proofErr w:type="spellEnd"/>
-      <w:r>
-        <w:t xml:space="preserve"> </w:t>
-      </w:r>
-      <w:proofErr w:type="spellStart"/>
-      <w:r>
-        <w:t>can</w:t>
-      </w:r>
-      <w:proofErr w:type="spellEnd"/>
-      <w:r>
-        <w:t xml:space="preserve"> </w:t>
-      </w:r>
-      <w:proofErr w:type="spellStart"/>
-      <w:r>
-        <w:t>determine</w:t>
-      </w:r>
-      <w:proofErr w:type="spellEnd"/>
-      <w:r>
-        <w:t xml:space="preserve"> </w:t>
-      </w:r>
-      <w:proofErr w:type="spellStart"/>
-      <w:r>
-        <w:t>the</w:t>
-      </w:r>
-      <w:proofErr w:type="spellEnd"/>
-      <w:r>
-        <w:t xml:space="preserve"> </w:t>
-      </w:r>
-      <w:proofErr w:type="spellStart"/>
-      <w:r>
-        <w:t>clef</w:t>
-      </w:r>
-      <w:proofErr w:type="spellEnd"/>
+      <w:r>
+        <w:t>user can determine the clef</w:t>
+      </w:r>
     </w:p>
     <w:p/>
     <w:p>
@@ -6696,49 +5914,7 @@
         <w:rPr>
           <w:lang w:val="en-US"/>
         </w:rPr>
-        <w:t xml:space="preserve">„As a user </w:t>
-      </w:r>
-      <w:proofErr w:type="spellStart"/>
-      <w:r>
-        <w:rPr>
-          <w:lang w:val="en-US"/>
-        </w:rPr>
-        <w:t>i</w:t>
-      </w:r>
-      <w:proofErr w:type="spellEnd"/>
-      <w:r>
-        <w:rPr>
-          <w:lang w:val="en-US"/>
-        </w:rPr>
-        <w:t xml:space="preserve"> want to be able to search </w:t>
-      </w:r>
-      <w:proofErr w:type="spellStart"/>
-      <w:r>
-        <w:rPr>
-          <w:lang w:val="en-US"/>
-        </w:rPr>
-        <w:t>rhytm</w:t>
-      </w:r>
-      <w:proofErr w:type="spellEnd"/>
-      <w:r>
-        <w:rPr>
-          <w:lang w:val="en-US"/>
-        </w:rPr>
-        <w:t xml:space="preserve">, so that </w:t>
-      </w:r>
-      <w:proofErr w:type="spellStart"/>
-      <w:r>
-        <w:rPr>
-          <w:lang w:val="en-US"/>
-        </w:rPr>
-        <w:t>i</w:t>
-      </w:r>
-      <w:proofErr w:type="spellEnd"/>
-      <w:r>
-        <w:rPr>
-          <w:lang w:val="en-US"/>
-        </w:rPr>
-        <w:t xml:space="preserve"> can find rhyt</w:t>
+        <w:t>„As a user i want to be able to search rhytm, so that i can find rhyt</w:t>
       </w:r>
       <w:r>
         <w:rPr>
@@ -6761,21 +5937,8 @@
           <w:numId w:val="41"/>
         </w:numPr>
       </w:pPr>
-      <w:proofErr w:type="spellStart"/>
-      <w:r>
-        <w:t>Acceptance</w:t>
-      </w:r>
-      <w:proofErr w:type="spellEnd"/>
-      <w:r>
-        <w:t xml:space="preserve"> </w:t>
-      </w:r>
-      <w:proofErr w:type="spellStart"/>
-      <w:r>
-        <w:t>criteria</w:t>
-      </w:r>
-      <w:proofErr w:type="spellEnd"/>
-      <w:r>
-        <w:t>:</w:t>
+      <w:r>
+        <w:t>Acceptance criteria:</w:t>
       </w:r>
     </w:p>
     <w:p>
@@ -6786,43 +5949,9 @@
           <w:numId w:val="41"/>
         </w:numPr>
       </w:pPr>
-      <w:proofErr w:type="spellStart"/>
-      <w:r>
-        <w:t>user</w:t>
-      </w:r>
-      <w:proofErr w:type="spellEnd"/>
-      <w:r>
-        <w:t xml:space="preserve"> </w:t>
-      </w:r>
-      <w:proofErr w:type="spellStart"/>
-      <w:r>
-        <w:t>can</w:t>
-      </w:r>
-      <w:proofErr w:type="spellEnd"/>
-      <w:r>
-        <w:t xml:space="preserve"> </w:t>
-      </w:r>
-      <w:proofErr w:type="spellStart"/>
-      <w:r>
-        <w:t>defince</w:t>
-      </w:r>
-      <w:proofErr w:type="spellEnd"/>
-      <w:r>
-        <w:t xml:space="preserve"> </w:t>
-      </w:r>
-      <w:proofErr w:type="spellStart"/>
-      <w:r>
-        <w:t>rhytmic</w:t>
-      </w:r>
-      <w:proofErr w:type="spellEnd"/>
-      <w:r>
-        <w:t xml:space="preserve"> </w:t>
-      </w:r>
-      <w:proofErr w:type="spellStart"/>
-      <w:r>
-        <w:t>figures</w:t>
-      </w:r>
-      <w:proofErr w:type="spellEnd"/>
+      <w:r>
+        <w:t>user can defince rhytmic figures</w:t>
+      </w:r>
     </w:p>
     <w:p>
       <w:pPr>
@@ -6832,35 +5961,9 @@
           <w:numId w:val="41"/>
         </w:numPr>
       </w:pPr>
-      <w:proofErr w:type="spellStart"/>
-      <w:r>
-        <w:t>uploaded</w:t>
-      </w:r>
-      <w:proofErr w:type="spellEnd"/>
-      <w:r>
-        <w:t xml:space="preserve"> </w:t>
-      </w:r>
-      <w:proofErr w:type="spellStart"/>
-      <w:r>
-        <w:t>data</w:t>
-      </w:r>
-      <w:proofErr w:type="spellEnd"/>
-      <w:r>
-        <w:t xml:space="preserve"> </w:t>
-      </w:r>
-      <w:proofErr w:type="spellStart"/>
-      <w:r>
-        <w:t>is</w:t>
-      </w:r>
-      <w:proofErr w:type="spellEnd"/>
-      <w:r>
-        <w:t xml:space="preserve"> </w:t>
-      </w:r>
-      <w:proofErr w:type="spellStart"/>
-      <w:r>
-        <w:t>analysed</w:t>
-      </w:r>
-      <w:proofErr w:type="spellEnd"/>
+      <w:r>
+        <w:t>uploaded data is analysed</w:t>
+      </w:r>
     </w:p>
     <w:p>
       <w:pPr>
@@ -6870,27 +5973,9 @@
           <w:numId w:val="41"/>
         </w:numPr>
       </w:pPr>
-      <w:proofErr w:type="spellStart"/>
-      <w:r>
-        <w:t>results</w:t>
-      </w:r>
-      <w:proofErr w:type="spellEnd"/>
-      <w:r>
-        <w:t xml:space="preserve"> </w:t>
-      </w:r>
-      <w:proofErr w:type="spellStart"/>
-      <w:r>
-        <w:t>are</w:t>
-      </w:r>
-      <w:proofErr w:type="spellEnd"/>
-      <w:r>
-        <w:t xml:space="preserve"> </w:t>
-      </w:r>
-      <w:proofErr w:type="spellStart"/>
-      <w:r>
-        <w:t>visualized</w:t>
-      </w:r>
-      <w:proofErr w:type="spellEnd"/>
+      <w:r>
+        <w:t>results are visualized</w:t>
+      </w:r>
     </w:p>
     <w:p>
       <w:pPr>
@@ -6900,43 +5985,9 @@
           <w:numId w:val="41"/>
         </w:numPr>
       </w:pPr>
-      <w:proofErr w:type="spellStart"/>
-      <w:r>
-        <w:t>user</w:t>
-      </w:r>
-      <w:proofErr w:type="spellEnd"/>
-      <w:r>
-        <w:t xml:space="preserve"> </w:t>
-      </w:r>
-      <w:proofErr w:type="spellStart"/>
-      <w:r>
-        <w:t>can</w:t>
-      </w:r>
-      <w:proofErr w:type="spellEnd"/>
-      <w:r>
-        <w:t xml:space="preserve"> </w:t>
-      </w:r>
-      <w:proofErr w:type="spellStart"/>
-      <w:r>
-        <w:t>determine</w:t>
-      </w:r>
-      <w:proofErr w:type="spellEnd"/>
-      <w:r>
-        <w:t xml:space="preserve"> </w:t>
-      </w:r>
-      <w:proofErr w:type="spellStart"/>
-      <w:r>
-        <w:t>the</w:t>
-      </w:r>
-      <w:proofErr w:type="spellEnd"/>
-      <w:r>
-        <w:t xml:space="preserve"> </w:t>
-      </w:r>
-      <w:proofErr w:type="spellStart"/>
-      <w:r>
-        <w:t>clef</w:t>
-      </w:r>
-      <w:proofErr w:type="spellEnd"/>
+      <w:r>
+        <w:t>user can determine the clef</w:t>
+      </w:r>
     </w:p>
     <w:p>
       <w:pPr>
@@ -6960,49 +6011,7 @@
           <w:lang w:val="en-US"/>
         </w:rPr>
         <w:lastRenderedPageBreak/>
-        <w:t xml:space="preserve">„As a user </w:t>
-      </w:r>
-      <w:proofErr w:type="spellStart"/>
-      <w:r>
-        <w:rPr>
-          <w:lang w:val="en-US"/>
-        </w:rPr>
-        <w:t>i</w:t>
-      </w:r>
-      <w:proofErr w:type="spellEnd"/>
-      <w:r>
-        <w:rPr>
-          <w:lang w:val="en-US"/>
-        </w:rPr>
-        <w:t xml:space="preserve"> want to be able to search for melodies, so that </w:t>
-      </w:r>
-      <w:proofErr w:type="spellStart"/>
-      <w:r>
-        <w:rPr>
-          <w:lang w:val="en-US"/>
-        </w:rPr>
-        <w:t>i</w:t>
-      </w:r>
-      <w:proofErr w:type="spellEnd"/>
-      <w:r>
-        <w:rPr>
-          <w:lang w:val="en-US"/>
-        </w:rPr>
-        <w:t xml:space="preserve"> can find their </w:t>
-      </w:r>
-      <w:proofErr w:type="spellStart"/>
-      <w:r>
-        <w:rPr>
-          <w:lang w:val="en-US"/>
-        </w:rPr>
-        <w:t>occurences</w:t>
-      </w:r>
-      <w:proofErr w:type="spellEnd"/>
-      <w:r>
-        <w:rPr>
-          <w:lang w:val="en-US"/>
-        </w:rPr>
-        <w:t>“</w:t>
+        <w:t>„As a user i want to be able to search for melodies, so that i can find their occurences“</w:t>
       </w:r>
     </w:p>
     <w:p>
@@ -7013,21 +6022,8 @@
           <w:numId w:val="41"/>
         </w:numPr>
       </w:pPr>
-      <w:proofErr w:type="spellStart"/>
-      <w:r>
-        <w:t>Acceptance</w:t>
-      </w:r>
-      <w:proofErr w:type="spellEnd"/>
-      <w:r>
-        <w:t xml:space="preserve"> </w:t>
-      </w:r>
-      <w:proofErr w:type="spellStart"/>
-      <w:r>
-        <w:t>criteria</w:t>
-      </w:r>
-      <w:proofErr w:type="spellEnd"/>
-      <w:r>
-        <w:t>:</w:t>
+      <w:r>
+        <w:t>Acceptance criteria:</w:t>
       </w:r>
     </w:p>
     <w:p>
@@ -7038,43 +6034,9 @@
           <w:numId w:val="41"/>
         </w:numPr>
       </w:pPr>
-      <w:proofErr w:type="spellStart"/>
-      <w:r>
-        <w:t>user</w:t>
-      </w:r>
-      <w:proofErr w:type="spellEnd"/>
-      <w:r>
-        <w:t xml:space="preserve"> </w:t>
-      </w:r>
-      <w:proofErr w:type="spellStart"/>
-      <w:r>
-        <w:t>can</w:t>
-      </w:r>
-      <w:proofErr w:type="spellEnd"/>
-      <w:r>
-        <w:t xml:space="preserve"> </w:t>
-      </w:r>
-      <w:proofErr w:type="spellStart"/>
-      <w:r>
-        <w:t>define</w:t>
-      </w:r>
-      <w:proofErr w:type="spellEnd"/>
-      <w:r>
-        <w:t xml:space="preserve"> </w:t>
-      </w:r>
-      <w:proofErr w:type="spellStart"/>
-      <w:r>
-        <w:t>medolic</w:t>
-      </w:r>
-      <w:proofErr w:type="spellEnd"/>
-      <w:r>
-        <w:t xml:space="preserve"> </w:t>
-      </w:r>
-      <w:proofErr w:type="spellStart"/>
-      <w:r>
-        <w:t>patterns</w:t>
-      </w:r>
-      <w:proofErr w:type="spellEnd"/>
+      <w:r>
+        <w:t>user can define medolic patterns</w:t>
+      </w:r>
     </w:p>
     <w:p>
       <w:pPr>
@@ -7084,35 +6046,9 @@
           <w:numId w:val="41"/>
         </w:numPr>
       </w:pPr>
-      <w:proofErr w:type="spellStart"/>
-      <w:r>
-        <w:t>uploaded</w:t>
-      </w:r>
-      <w:proofErr w:type="spellEnd"/>
-      <w:r>
-        <w:t xml:space="preserve"> </w:t>
-      </w:r>
-      <w:proofErr w:type="spellStart"/>
-      <w:r>
-        <w:t>data</w:t>
-      </w:r>
-      <w:proofErr w:type="spellEnd"/>
-      <w:r>
-        <w:t xml:space="preserve"> </w:t>
-      </w:r>
-      <w:proofErr w:type="spellStart"/>
-      <w:r>
-        <w:t>is</w:t>
-      </w:r>
-      <w:proofErr w:type="spellEnd"/>
-      <w:r>
-        <w:t xml:space="preserve"> </w:t>
-      </w:r>
-      <w:proofErr w:type="spellStart"/>
-      <w:r>
-        <w:t>analysed</w:t>
-      </w:r>
-      <w:proofErr w:type="spellEnd"/>
+      <w:r>
+        <w:t>uploaded data is analysed</w:t>
+      </w:r>
     </w:p>
     <w:p>
       <w:pPr>
@@ -7122,27 +6058,9 @@
           <w:numId w:val="41"/>
         </w:numPr>
       </w:pPr>
-      <w:proofErr w:type="spellStart"/>
-      <w:r>
-        <w:t>results</w:t>
-      </w:r>
-      <w:proofErr w:type="spellEnd"/>
-      <w:r>
-        <w:t xml:space="preserve"> </w:t>
-      </w:r>
-      <w:proofErr w:type="spellStart"/>
-      <w:r>
-        <w:t>are</w:t>
-      </w:r>
-      <w:proofErr w:type="spellEnd"/>
-      <w:r>
-        <w:t xml:space="preserve"> </w:t>
-      </w:r>
-      <w:proofErr w:type="spellStart"/>
-      <w:r>
-        <w:t>visualized</w:t>
-      </w:r>
-      <w:proofErr w:type="spellEnd"/>
+      <w:r>
+        <w:t>results are visualized</w:t>
+      </w:r>
     </w:p>
     <w:p>
       <w:pPr>
@@ -7152,43 +6070,9 @@
           <w:numId w:val="41"/>
         </w:numPr>
       </w:pPr>
-      <w:proofErr w:type="spellStart"/>
-      <w:r>
-        <w:t>user</w:t>
-      </w:r>
-      <w:proofErr w:type="spellEnd"/>
-      <w:r>
-        <w:t xml:space="preserve"> </w:t>
-      </w:r>
-      <w:proofErr w:type="spellStart"/>
-      <w:r>
-        <w:t>can</w:t>
-      </w:r>
-      <w:proofErr w:type="spellEnd"/>
-      <w:r>
-        <w:t xml:space="preserve"> </w:t>
-      </w:r>
-      <w:proofErr w:type="spellStart"/>
-      <w:r>
-        <w:t>determine</w:t>
-      </w:r>
-      <w:proofErr w:type="spellEnd"/>
-      <w:r>
-        <w:t xml:space="preserve"> </w:t>
-      </w:r>
-      <w:proofErr w:type="spellStart"/>
-      <w:r>
-        <w:t>the</w:t>
-      </w:r>
-      <w:proofErr w:type="spellEnd"/>
-      <w:r>
-        <w:t xml:space="preserve"> </w:t>
-      </w:r>
-      <w:proofErr w:type="spellStart"/>
-      <w:r>
-        <w:t>clef</w:t>
-      </w:r>
-      <w:proofErr w:type="spellEnd"/>
+      <w:r>
+        <w:t>user can determine the clef</w:t>
+      </w:r>
     </w:p>
     <w:p/>
     <w:p/>
@@ -7207,47 +6091,19 @@
         <w:rPr>
           <w:lang w:val="en-US"/>
         </w:rPr>
-        <w:t xml:space="preserve">„ As a user </w:t>
-      </w:r>
-      <w:proofErr w:type="spellStart"/>
+        <w:t>„ As a user i want to be able to enter patterns interactiv</w:t>
+      </w:r>
       <w:r>
         <w:rPr>
           <w:lang w:val="en-US"/>
         </w:rPr>
-        <w:t>i</w:t>
-      </w:r>
-      <w:proofErr w:type="spellEnd"/>
+        <w:t>e</w:t>
+      </w:r>
       <w:r>
         <w:rPr>
           <w:lang w:val="en-US"/>
         </w:rPr>
-        <w:t xml:space="preserve"> want to be able to enter patterns interactiv</w:t>
-      </w:r>
-      <w:r>
-        <w:rPr>
-          <w:lang w:val="en-US"/>
-        </w:rPr>
-        <w:t>e</w:t>
-      </w:r>
-      <w:r>
-        <w:rPr>
-          <w:lang w:val="en-US"/>
-        </w:rPr>
-        <w:t xml:space="preserve">ly with a computer mouse, so that </w:t>
-      </w:r>
-      <w:proofErr w:type="spellStart"/>
-      <w:r>
-        <w:rPr>
-          <w:lang w:val="en-US"/>
-        </w:rPr>
-        <w:t>i</w:t>
-      </w:r>
-      <w:proofErr w:type="spellEnd"/>
-      <w:r>
-        <w:rPr>
-          <w:lang w:val="en-US"/>
-        </w:rPr>
-        <w:t xml:space="preserve"> can easily handle the creation of patterns“</w:t>
+        <w:t>ly with a computer mouse, so that i can easily handle the creation of patterns“</w:t>
       </w:r>
     </w:p>
     <w:p>
@@ -7258,21 +6114,8 @@
           <w:numId w:val="41"/>
         </w:numPr>
       </w:pPr>
-      <w:proofErr w:type="spellStart"/>
-      <w:r>
-        <w:t>Acceptance</w:t>
-      </w:r>
-      <w:proofErr w:type="spellEnd"/>
-      <w:r>
-        <w:t xml:space="preserve"> </w:t>
-      </w:r>
-      <w:proofErr w:type="spellStart"/>
-      <w:r>
-        <w:t>criteria</w:t>
-      </w:r>
-      <w:proofErr w:type="spellEnd"/>
-      <w:r>
-        <w:t>:</w:t>
+      <w:r>
+        <w:t>Acceptance criteria:</w:t>
       </w:r>
     </w:p>
     <w:p>
@@ -7355,43 +6198,9 @@
           <w:numId w:val="41"/>
         </w:numPr>
       </w:pPr>
-      <w:proofErr w:type="spellStart"/>
-      <w:r>
-        <w:t>user</w:t>
-      </w:r>
-      <w:proofErr w:type="spellEnd"/>
-      <w:r>
-        <w:t xml:space="preserve"> </w:t>
-      </w:r>
-      <w:proofErr w:type="spellStart"/>
-      <w:r>
-        <w:t>can</w:t>
-      </w:r>
-      <w:proofErr w:type="spellEnd"/>
-      <w:r>
-        <w:t xml:space="preserve"> </w:t>
-      </w:r>
-      <w:proofErr w:type="spellStart"/>
-      <w:r>
-        <w:t>determine</w:t>
-      </w:r>
-      <w:proofErr w:type="spellEnd"/>
-      <w:r>
-        <w:t xml:space="preserve"> </w:t>
-      </w:r>
-      <w:proofErr w:type="spellStart"/>
-      <w:r>
-        <w:t>the</w:t>
-      </w:r>
-      <w:proofErr w:type="spellEnd"/>
-      <w:r>
-        <w:t xml:space="preserve"> </w:t>
-      </w:r>
-      <w:proofErr w:type="spellStart"/>
-      <w:r>
-        <w:t>clef</w:t>
-      </w:r>
-      <w:proofErr w:type="spellEnd"/>
+      <w:r>
+        <w:t>user can determine the clef</w:t>
+      </w:r>
     </w:p>
     <w:p>
       <w:pPr>
@@ -7451,49 +6260,7 @@
         <w:rPr>
           <w:lang w:val="en-US"/>
         </w:rPr>
-        <w:t xml:space="preserve">„As a user </w:t>
-      </w:r>
-      <w:proofErr w:type="spellStart"/>
-      <w:r>
-        <w:rPr>
-          <w:lang w:val="en-US"/>
-        </w:rPr>
-        <w:t>i</w:t>
-      </w:r>
-      <w:proofErr w:type="spellEnd"/>
-      <w:r>
-        <w:rPr>
-          <w:lang w:val="en-US"/>
-        </w:rPr>
-        <w:t xml:space="preserve"> want to see a clear list of </w:t>
-      </w:r>
-      <w:proofErr w:type="spellStart"/>
-      <w:r>
-        <w:rPr>
-          <w:lang w:val="en-US"/>
-        </w:rPr>
-        <w:t>occurences</w:t>
-      </w:r>
-      <w:proofErr w:type="spellEnd"/>
-      <w:r>
-        <w:rPr>
-          <w:lang w:val="en-US"/>
-        </w:rPr>
-        <w:t xml:space="preserve"> of my search, so that </w:t>
-      </w:r>
-      <w:proofErr w:type="spellStart"/>
-      <w:r>
-        <w:rPr>
-          <w:lang w:val="en-US"/>
-        </w:rPr>
-        <w:t>i</w:t>
-      </w:r>
-      <w:proofErr w:type="spellEnd"/>
-      <w:r>
-        <w:rPr>
-          <w:lang w:val="en-US"/>
-        </w:rPr>
-        <w:t xml:space="preserve"> get an overview of where that pattern was found in my uploaded file(s)“</w:t>
+        <w:t>„As a user i want to see a clear list of occurences of my search, so that i get an overview of where that pattern was found in my uploaded file(s)“</w:t>
       </w:r>
     </w:p>
     <w:p>
@@ -7504,21 +6271,8 @@
           <w:numId w:val="41"/>
         </w:numPr>
       </w:pPr>
-      <w:proofErr w:type="spellStart"/>
-      <w:r>
-        <w:t>Acceptance</w:t>
-      </w:r>
-      <w:proofErr w:type="spellEnd"/>
-      <w:r>
-        <w:t xml:space="preserve"> </w:t>
-      </w:r>
-      <w:proofErr w:type="spellStart"/>
-      <w:r>
-        <w:t>criteria</w:t>
-      </w:r>
-      <w:proofErr w:type="spellEnd"/>
-      <w:r>
-        <w:t>:</w:t>
+      <w:r>
+        <w:t>Acceptance criteria:</w:t>
       </w:r>
     </w:p>
     <w:p>
@@ -7554,21 +6308,7 @@
         <w:rPr>
           <w:lang w:val="en-US"/>
         </w:rPr>
-        <w:t xml:space="preserve">google like result list including title, interpret, number of </w:t>
-      </w:r>
-      <w:proofErr w:type="spellStart"/>
-      <w:r>
-        <w:rPr>
-          <w:lang w:val="en-US"/>
-        </w:rPr>
-        <w:t>occurences</w:t>
-      </w:r>
-      <w:proofErr w:type="spellEnd"/>
-      <w:r>
-        <w:rPr>
-          <w:lang w:val="en-US"/>
-        </w:rPr>
-        <w:t xml:space="preserve"> inside the file(s)</w:t>
+        <w:t>google like result list including title, interpret, number of occurences inside the file(s)</w:t>
       </w:r>
     </w:p>
     <w:p>
@@ -7593,49 +6333,7 @@
         <w:rPr>
           <w:lang w:val="en-US"/>
         </w:rPr>
-        <w:t xml:space="preserve">„As a user </w:t>
-      </w:r>
-      <w:proofErr w:type="spellStart"/>
-      <w:r>
-        <w:rPr>
-          <w:lang w:val="en-US"/>
-        </w:rPr>
-        <w:t>i</w:t>
-      </w:r>
-      <w:proofErr w:type="spellEnd"/>
-      <w:r>
-        <w:rPr>
-          <w:lang w:val="en-US"/>
-        </w:rPr>
-        <w:t xml:space="preserve"> want to view certain results in more detail, so that </w:t>
-      </w:r>
-      <w:proofErr w:type="spellStart"/>
-      <w:r>
-        <w:rPr>
-          <w:lang w:val="en-US"/>
-        </w:rPr>
-        <w:t>i</w:t>
-      </w:r>
-      <w:proofErr w:type="spellEnd"/>
-      <w:r>
-        <w:rPr>
-          <w:lang w:val="en-US"/>
-        </w:rPr>
-        <w:t xml:space="preserve"> can see where results </w:t>
-      </w:r>
-      <w:proofErr w:type="spellStart"/>
-      <w:r>
-        <w:rPr>
-          <w:lang w:val="en-US"/>
-        </w:rPr>
-        <w:t>occure</w:t>
-      </w:r>
-      <w:proofErr w:type="spellEnd"/>
-      <w:r>
-        <w:rPr>
-          <w:lang w:val="en-US"/>
-        </w:rPr>
-        <w:t xml:space="preserve"> in a file“</w:t>
+        <w:t>„As a user i want to view certain results in more detail, so that i can see where results occure in a file“</w:t>
       </w:r>
     </w:p>
     <w:p>
@@ -7646,21 +6344,8 @@
           <w:numId w:val="41"/>
         </w:numPr>
       </w:pPr>
-      <w:proofErr w:type="spellStart"/>
-      <w:r>
-        <w:t>Acceptance</w:t>
-      </w:r>
-      <w:proofErr w:type="spellEnd"/>
-      <w:r>
-        <w:t xml:space="preserve"> </w:t>
-      </w:r>
-      <w:proofErr w:type="spellStart"/>
-      <w:r>
-        <w:t>criteria</w:t>
-      </w:r>
-      <w:proofErr w:type="spellEnd"/>
-      <w:r>
-        <w:t>:</w:t>
+      <w:r>
+        <w:t>Acceptance criteria:</w:t>
       </w:r>
     </w:p>
     <w:p>
@@ -7696,21 +6381,7 @@
         <w:rPr>
           <w:lang w:val="en-US"/>
         </w:rPr>
-        <w:t xml:space="preserve">user can jump to next/previous </w:t>
-      </w:r>
-      <w:proofErr w:type="spellStart"/>
-      <w:r>
-        <w:rPr>
-          <w:lang w:val="en-US"/>
-        </w:rPr>
-        <w:t>occurences</w:t>
-      </w:r>
-      <w:proofErr w:type="spellEnd"/>
-      <w:r>
-        <w:rPr>
-          <w:lang w:val="en-US"/>
-        </w:rPr>
-        <w:t xml:space="preserve"> inside the same file</w:t>
+        <w:t>user can jump to next/previous occurences inside the same file</w:t>
       </w:r>
     </w:p>
     <w:p>
@@ -7728,21 +6399,7 @@
         <w:rPr>
           <w:lang w:val="en-US"/>
         </w:rPr>
-        <w:t xml:space="preserve">user gets general information about this track (same as in automatic </w:t>
-      </w:r>
-      <w:proofErr w:type="spellStart"/>
-      <w:r>
-        <w:rPr>
-          <w:lang w:val="en-US"/>
-        </w:rPr>
-        <w:t>analysation</w:t>
-      </w:r>
-      <w:proofErr w:type="spellEnd"/>
-      <w:r>
-        <w:rPr>
-          <w:lang w:val="en-US"/>
-        </w:rPr>
-        <w:t xml:space="preserve"> after upload)</w:t>
+        <w:t>user gets general information about this track (same as in automatic analysation after upload)</w:t>
       </w:r>
     </w:p>
     <w:p>
@@ -7768,35 +6425,7 @@
           <w:lang w:val="en-US"/>
         </w:rPr>
         <w:lastRenderedPageBreak/>
-        <w:t xml:space="preserve">„As a user </w:t>
-      </w:r>
-      <w:proofErr w:type="spellStart"/>
-      <w:r>
-        <w:rPr>
-          <w:lang w:val="en-US"/>
-        </w:rPr>
-        <w:t>i</w:t>
-      </w:r>
-      <w:proofErr w:type="spellEnd"/>
-      <w:r>
-        <w:rPr>
-          <w:lang w:val="en-US"/>
-        </w:rPr>
-        <w:t xml:space="preserve"> want to listen to extracts of certain results, so that </w:t>
-      </w:r>
-      <w:proofErr w:type="spellStart"/>
-      <w:r>
-        <w:rPr>
-          <w:lang w:val="en-US"/>
-        </w:rPr>
-        <w:t>i</w:t>
-      </w:r>
-      <w:proofErr w:type="spellEnd"/>
-      <w:r>
-        <w:rPr>
-          <w:lang w:val="en-US"/>
-        </w:rPr>
-        <w:t xml:space="preserve"> can to get an impression of that certain pattern inside of its context.“</w:t>
+        <w:t>„As a user i want to listen to extracts of certain results, so that i can to get an impression of that certain pattern inside of its context.“</w:t>
       </w:r>
     </w:p>
     <w:p>
@@ -7807,21 +6436,8 @@
           <w:numId w:val="41"/>
         </w:numPr>
       </w:pPr>
-      <w:proofErr w:type="spellStart"/>
-      <w:r>
-        <w:t>Acceptance</w:t>
-      </w:r>
-      <w:proofErr w:type="spellEnd"/>
-      <w:r>
-        <w:t xml:space="preserve"> </w:t>
-      </w:r>
-      <w:proofErr w:type="spellStart"/>
-      <w:r>
-        <w:t>criteria</w:t>
-      </w:r>
-      <w:proofErr w:type="spellEnd"/>
-      <w:r>
-        <w:t>:</w:t>
+      <w:r>
+        <w:t>Acceptance criteria:</w:t>
       </w:r>
     </w:p>
     <w:p>
@@ -7850,43 +6466,9 @@
           <w:numId w:val="41"/>
         </w:numPr>
       </w:pPr>
-      <w:proofErr w:type="spellStart"/>
-      <w:r>
-        <w:t>current</w:t>
-      </w:r>
-      <w:proofErr w:type="spellEnd"/>
-      <w:r>
-        <w:t xml:space="preserve"> </w:t>
-      </w:r>
-      <w:proofErr w:type="spellStart"/>
-      <w:r>
-        <w:t>playback</w:t>
-      </w:r>
-      <w:proofErr w:type="spellEnd"/>
-      <w:r>
-        <w:t xml:space="preserve"> </w:t>
-      </w:r>
-      <w:proofErr w:type="spellStart"/>
-      <w:r>
-        <w:t>position</w:t>
-      </w:r>
-      <w:proofErr w:type="spellEnd"/>
-      <w:r>
-        <w:t xml:space="preserve"> </w:t>
-      </w:r>
-      <w:proofErr w:type="spellStart"/>
-      <w:r>
-        <w:t>is</w:t>
-      </w:r>
-      <w:proofErr w:type="spellEnd"/>
-      <w:r>
-        <w:t xml:space="preserve"> </w:t>
-      </w:r>
-      <w:proofErr w:type="spellStart"/>
-      <w:r>
-        <w:t>visualized</w:t>
-      </w:r>
-      <w:proofErr w:type="spellEnd"/>
+      <w:r>
+        <w:t>current playback position is visualized</w:t>
+      </w:r>
     </w:p>
     <w:p/>
     <w:p>
@@ -7918,6 +6500,32 @@
         </w:numPr>
       </w:pPr>
       <w:r>
+        <w:t>API Dokumentation (HTML)</w:t>
+      </w:r>
+    </w:p>
+    <w:p>
+      <w:pPr>
+        <w:pStyle w:val="Folgeabsatz"/>
+        <w:numPr>
+          <w:ilvl w:val="0"/>
+          <w:numId w:val="43"/>
+        </w:numPr>
+      </w:pPr>
+      <w:r>
+        <w:t>Beispieldateien (MusicXML Dateien)</w:t>
+      </w:r>
+      <w:bookmarkStart w:id="39" w:name="_GoBack"/>
+      <w:bookmarkEnd w:id="39"/>
+    </w:p>
+    <w:p>
+      <w:pPr>
+        <w:pStyle w:val="Folgeabsatz"/>
+        <w:numPr>
+          <w:ilvl w:val="0"/>
+          <w:numId w:val="43"/>
+        </w:numPr>
+      </w:pPr>
+      <w:r>
         <w:t>Material (Während des Projektes entstandenes Material)</w:t>
       </w:r>
     </w:p>
@@ -7977,10 +6585,8 @@
           <w:numId w:val="43"/>
         </w:numPr>
       </w:pPr>
-      <w:bookmarkStart w:id="39" w:name="_GoBack"/>
-      <w:bookmarkEnd w:id="39"/>
-      <w:r>
-        <w:t>PHP API Dokumentation (HTML)</w:t>
+      <w:r>
+        <w:t>Quellcode (Projektdateien und Ressourcen)</w:t>
       </w:r>
     </w:p>
     <w:p>
@@ -7992,7 +6598,43 @@
         </w:numPr>
       </w:pPr>
       <w:r>
-        <w:t>Quellcode (Projektdateien und Ressourcen)</w:t>
+        <w:t>Sketching</w:t>
+      </w:r>
+    </w:p>
+    <w:p>
+      <w:pPr>
+        <w:pStyle w:val="Folgeabsatz"/>
+        <w:numPr>
+          <w:ilvl w:val="1"/>
+          <w:numId w:val="43"/>
+        </w:numPr>
+      </w:pPr>
+      <w:r>
+        <w:t>Entwürfe</w:t>
+      </w:r>
+    </w:p>
+    <w:p>
+      <w:pPr>
+        <w:pStyle w:val="Folgeabsatz"/>
+        <w:numPr>
+          <w:ilvl w:val="1"/>
+          <w:numId w:val="43"/>
+        </w:numPr>
+      </w:pPr>
+      <w:r>
+        <w:t>Finale Sketches</w:t>
+      </w:r>
+    </w:p>
+    <w:p>
+      <w:pPr>
+        <w:pStyle w:val="Folgeabsatz"/>
+        <w:numPr>
+          <w:ilvl w:val="0"/>
+          <w:numId w:val="43"/>
+        </w:numPr>
+      </w:pPr>
+      <w:r>
+        <w:t>Projektdokumentation (Dokument als PDF)</w:t>
       </w:r>
     </w:p>
     <w:sectPr>
@@ -8196,99 +6838,9 @@
       <w:r>
         <w:t xml:space="preserve"> </w:t>
       </w:r>
-      <w:proofErr w:type="spellStart"/>
-      <w:r>
-        <w:t>mscx</w:t>
-      </w:r>
-      <w:proofErr w:type="spellEnd"/>
-      <w:r>
-        <w:t xml:space="preserve">, </w:t>
-      </w:r>
-      <w:proofErr w:type="spellStart"/>
-      <w:r>
-        <w:t>mscz</w:t>
-      </w:r>
-      <w:proofErr w:type="spellEnd"/>
-      <w:r>
-        <w:t xml:space="preserve">, </w:t>
-      </w:r>
-      <w:proofErr w:type="spellStart"/>
-      <w:r>
-        <w:t>xml</w:t>
-      </w:r>
-      <w:proofErr w:type="spellEnd"/>
-      <w:r>
-        <w:t xml:space="preserve">, mxl, </w:t>
-      </w:r>
-      <w:proofErr w:type="spellStart"/>
-      <w:r>
-        <w:t>mid</w:t>
-      </w:r>
-      <w:proofErr w:type="spellEnd"/>
-      <w:r>
-        <w:t xml:space="preserve">, </w:t>
-      </w:r>
-      <w:proofErr w:type="spellStart"/>
-      <w:r>
-        <w:t>ogg</w:t>
-      </w:r>
-      <w:proofErr w:type="spellEnd"/>
-      <w:r>
-        <w:t xml:space="preserve">, </w:t>
-      </w:r>
-      <w:proofErr w:type="spellStart"/>
-      <w:r>
-        <w:t>wav</w:t>
-      </w:r>
-      <w:proofErr w:type="spellEnd"/>
-      <w:r>
-        <w:t xml:space="preserve">, </w:t>
-      </w:r>
-      <w:proofErr w:type="spellStart"/>
-      <w:r>
-        <w:t>flac</w:t>
-      </w:r>
-      <w:proofErr w:type="spellEnd"/>
-      <w:r>
-        <w:t xml:space="preserve">, </w:t>
-      </w:r>
-      <w:proofErr w:type="spellStart"/>
-      <w:r>
-        <w:t>pdf</w:t>
-      </w:r>
-      <w:proofErr w:type="spellEnd"/>
-      <w:r>
-        <w:t xml:space="preserve">, </w:t>
-      </w:r>
-      <w:proofErr w:type="spellStart"/>
-      <w:r>
-        <w:t>ps</w:t>
-      </w:r>
-      <w:proofErr w:type="spellEnd"/>
-      <w:r>
-        <w:t xml:space="preserve">, </w:t>
-      </w:r>
-      <w:proofErr w:type="spellStart"/>
-      <w:r>
-        <w:t>png</w:t>
-      </w:r>
-      <w:proofErr w:type="spellEnd"/>
-      <w:r>
-        <w:t xml:space="preserve">, </w:t>
-      </w:r>
-      <w:proofErr w:type="spellStart"/>
-      <w:r>
-        <w:t>svg</w:t>
-      </w:r>
-      <w:proofErr w:type="spellEnd"/>
-      <w:r>
-        <w:t xml:space="preserve"> und </w:t>
-      </w:r>
-      <w:proofErr w:type="spellStart"/>
-      <w:r>
-        <w:t>ly</w:t>
-      </w:r>
-      <w:proofErr w:type="spellEnd"/>
+      <w:r>
+        <w:t>mscx, mscz, xml, mxl, mid, ogg, wav, flac, pdf, ps, png, svg und ly</w:t>
+      </w:r>
     </w:p>
   </w:footnote>
   <w:footnote w:id="8">
@@ -14784,7 +13336,7 @@
 </file>
 
 <file path=customXml/itemProps1.xml><?xml version="1.0" encoding="utf-8"?>
-<ds:datastoreItem xmlns:ds="http://schemas.openxmlformats.org/officeDocument/2006/customXml" ds:itemID="{9AE7816E-6288-4EC1-B06F-D10A1FE8CF33}">
+<ds:datastoreItem xmlns:ds="http://schemas.openxmlformats.org/officeDocument/2006/customXml" ds:itemID="{A0477EBD-7734-46E7-BC02-B740439E338A}">
   <ds:schemaRefs>
     <ds:schemaRef ds:uri="http://schemas.openxmlformats.org/officeDocument/2006/bibliography"/>
   </ds:schemaRefs>

</xml_diff>